<commit_message>
Segundo avance del informe
</commit_message>
<xml_diff>
--- a/EXAMEN FINAL DISEÑO DE SOFTWARE.docx
+++ b/EXAMEN FINAL DISEÑO DE SOFTWARE.docx
@@ -94,12 +94,12 @@
           <wp:inline distB="0" distT="0" distL="0" distR="0">
             <wp:extent cx="2585282" cy="720000"/>
             <wp:effectExtent b="0" l="0" r="0" t="0"/>
-            <wp:docPr id="2" name="image9.png"/>
+            <wp:docPr id="1" name="image5.png"/>
             <a:graphic>
               <a:graphicData uri="http://schemas.openxmlformats.org/drawingml/2006/picture">
                 <pic:pic>
                   <pic:nvPicPr>
-                    <pic:cNvPr id="0" name="image9.png"/>
+                    <pic:cNvPr id="0" name="image5.png"/>
                     <pic:cNvPicPr preferRelativeResize="0"/>
                   </pic:nvPicPr>
                   <pic:blipFill>
@@ -1729,7 +1729,7 @@
         <w:pStyle w:val="Heading2"/>
         <w:numPr>
           <w:ilvl w:val="1"/>
-          <w:numId w:val="2"/>
+          <w:numId w:val="3"/>
         </w:numPr>
         <w:ind w:left="1440" w:hanging="360"/>
         <w:rPr>
@@ -1926,7 +1926,7 @@
         <w:pStyle w:val="Heading2"/>
         <w:numPr>
           <w:ilvl w:val="1"/>
-          <w:numId w:val="2"/>
+          <w:numId w:val="3"/>
         </w:numPr>
         <w:spacing w:after="200" w:afterAutospacing="0" w:lineRule="auto"/>
         <w:ind w:left="1440" w:hanging="360"/>
@@ -1962,7 +1962,7 @@
         <w:pStyle w:val="Heading3"/>
         <w:numPr>
           <w:ilvl w:val="2"/>
-          <w:numId w:val="2"/>
+          <w:numId w:val="3"/>
         </w:numPr>
         <w:spacing w:before="200" w:beforeAutospacing="0"/>
         <w:ind w:left="2160" w:hanging="360"/>
@@ -2009,7 +2009,7 @@
         <w:pStyle w:val="Heading3"/>
         <w:numPr>
           <w:ilvl w:val="2"/>
-          <w:numId w:val="2"/>
+          <w:numId w:val="3"/>
         </w:numPr>
         <w:ind w:left="2160" w:hanging="360"/>
         <w:rPr>
@@ -2070,7 +2070,7 @@
         <w:pStyle w:val="Heading3"/>
         <w:numPr>
           <w:ilvl w:val="2"/>
-          <w:numId w:val="2"/>
+          <w:numId w:val="3"/>
         </w:numPr>
         <w:ind w:left="2160" w:hanging="360"/>
         <w:rPr>
@@ -2123,7 +2123,7 @@
         <w:pStyle w:val="Heading2"/>
         <w:numPr>
           <w:ilvl w:val="1"/>
-          <w:numId w:val="2"/>
+          <w:numId w:val="3"/>
         </w:numPr>
         <w:spacing w:after="200" w:afterAutospacing="0" w:lineRule="auto"/>
         <w:ind w:left="1440" w:hanging="360"/>
@@ -2159,7 +2159,7 @@
         <w:pStyle w:val="Heading3"/>
         <w:numPr>
           <w:ilvl w:val="2"/>
-          <w:numId w:val="2"/>
+          <w:numId w:val="3"/>
         </w:numPr>
         <w:spacing w:before="200" w:beforeAutospacing="0"/>
         <w:ind w:left="2160" w:hanging="360"/>
@@ -2231,7 +2231,7 @@
         <w:pStyle w:val="Heading3"/>
         <w:numPr>
           <w:ilvl w:val="2"/>
-          <w:numId w:val="2"/>
+          <w:numId w:val="3"/>
         </w:numPr>
         <w:spacing w:after="0" w:afterAutospacing="0"/>
         <w:ind w:left="2160" w:hanging="360"/>
@@ -2260,7 +2260,7 @@
         <w:pStyle w:val="Heading3"/>
         <w:numPr>
           <w:ilvl w:val="0"/>
-          <w:numId w:val="3"/>
+          <w:numId w:val="4"/>
         </w:numPr>
         <w:spacing w:after="0" w:before="0" w:lineRule="auto"/>
         <w:ind w:left="2880" w:hanging="360"/>
@@ -2298,7 +2298,7 @@
         <w:widowControl w:val="1"/>
         <w:numPr>
           <w:ilvl w:val="0"/>
-          <w:numId w:val="3"/>
+          <w:numId w:val="4"/>
         </w:numPr>
         <w:pBdr>
           <w:top w:space="0" w:sz="0" w:val="nil"/>
@@ -2347,7 +2347,7 @@
         <w:pStyle w:val="Heading2"/>
         <w:numPr>
           <w:ilvl w:val="1"/>
-          <w:numId w:val="2"/>
+          <w:numId w:val="3"/>
         </w:numPr>
         <w:spacing w:after="0" w:afterAutospacing="0"/>
         <w:ind w:left="1440" w:hanging="360"/>
@@ -2384,7 +2384,7 @@
         <w:pStyle w:val="Heading3"/>
         <w:numPr>
           <w:ilvl w:val="2"/>
-          <w:numId w:val="2"/>
+          <w:numId w:val="3"/>
         </w:numPr>
         <w:spacing w:before="0" w:beforeAutospacing="0"/>
         <w:ind w:left="2160" w:hanging="360"/>
@@ -2418,7 +2418,7 @@
           <w:rFonts w:ascii="Times New Roman" w:cs="Times New Roman" w:eastAsia="Times New Roman" w:hAnsi="Times New Roman"/>
           <w:rtl w:val="0"/>
         </w:rPr>
-        <w:t xml:space="preserve">La implementación de un sistema en la empresa de courier “MULTIPRO PERU S.A.C.” beneficiará directamente a los clientes de la empresa al reducir tiempos de espera y mejorar la precisión en el seguimiento de sus envíos. Actualmente, algunos procesos se realizan de forma manual, lo que ocasiona demoras, errores en el registro y una experiencia poco eficiente para el cliente y proveedores. Con la automatización de los procesos, los clientes podrán recibir una atención más rápida, precisa y confiable. Además, al optimizar los procesos internos, se mejoran las condiciones laborales del personal operativo, reduciendo la carga de trabajo manual y permitiéndoles enfocarse en tareas de mayor valor agregado que mejoran la calidad del servicio.</w:t>
+        <w:t xml:space="preserve">La implementación de un sistema en la empresa de courier “MULTIPRO PERU S.A.C.” beneficiará directamente a los clientes de la empresa al reducir tiempos de espera y mejorar la precisión en el seguimiento de sus envíos. Actualmente, algunos procesos se realizan de forma manual, lo que ocasiona demoras, errores en el registro y una experiencia poco eficiente para el cliente y empresas contratistas. Con la automatización de los procesos, los clientes podrán recibir una atención más rápida, precisa y confiable. Además, al optimizar los procesos internos, se mejoran las condiciones laborales del personal operativo, reduciendo la carga de trabajo manual y permitiéndoles enfocarse en tareas de mayor valor agregado que mejoran la calidad del servicio.</w:t>
       </w:r>
       <w:r>
         <w:rPr>
@@ -2431,7 +2431,7 @@
         <w:pStyle w:val="Heading3"/>
         <w:numPr>
           <w:ilvl w:val="2"/>
-          <w:numId w:val="2"/>
+          <w:numId w:val="3"/>
         </w:numPr>
         <w:ind w:left="2160" w:hanging="360"/>
         <w:rPr>
@@ -2479,7 +2479,7 @@
         <w:pStyle w:val="Heading3"/>
         <w:numPr>
           <w:ilvl w:val="2"/>
-          <w:numId w:val="2"/>
+          <w:numId w:val="3"/>
         </w:numPr>
         <w:ind w:left="2160" w:hanging="360"/>
         <w:rPr>
@@ -2522,7 +2522,7 @@
         <w:pStyle w:val="Heading3"/>
         <w:numPr>
           <w:ilvl w:val="2"/>
-          <w:numId w:val="2"/>
+          <w:numId w:val="3"/>
         </w:numPr>
         <w:ind w:left="2160" w:hanging="360"/>
         <w:rPr>
@@ -2659,7 +2659,7 @@
         <w:pStyle w:val="Heading2"/>
         <w:numPr>
           <w:ilvl w:val="1"/>
-          <w:numId w:val="2"/>
+          <w:numId w:val="3"/>
         </w:numPr>
         <w:spacing w:after="0" w:afterAutospacing="0"/>
         <w:ind w:left="1440" w:hanging="360"/>
@@ -2690,7 +2690,7 @@
         <w:pStyle w:val="Heading3"/>
         <w:numPr>
           <w:ilvl w:val="2"/>
-          <w:numId w:val="2"/>
+          <w:numId w:val="3"/>
         </w:numPr>
         <w:spacing w:before="0" w:beforeAutospacing="0"/>
         <w:ind w:left="2160" w:hanging="360"/>
@@ -2752,7 +2752,7 @@
         <w:pStyle w:val="Heading3"/>
         <w:numPr>
           <w:ilvl w:val="2"/>
-          <w:numId w:val="2"/>
+          <w:numId w:val="3"/>
         </w:numPr>
         <w:spacing w:after="0" w:afterAutospacing="0"/>
         <w:ind w:left="2160" w:hanging="360"/>
@@ -2848,6 +2848,7 @@
         <w:pageBreakBefore w:val="1"/>
         <w:ind w:left="720" w:firstLine="0"/>
         <w:rPr>
+          <w:rFonts w:ascii="Times New Roman" w:cs="Times New Roman" w:eastAsia="Times New Roman" w:hAnsi="Times New Roman"/>
           <w:b w:val="1"/>
           <w:bCs w:val="1"/>
           <w:sz w:val="24"/>
@@ -2858,6 +2859,7 @@
       <w:bookmarkEnd w:id="19"/>
       <w:r>
         <w:rPr>
+          <w:rFonts w:ascii="Times New Roman" w:cs="Times New Roman" w:eastAsia="Times New Roman" w:hAnsi="Times New Roman"/>
           <w:rtl w:val="0"/>
         </w:rPr>
         <w:tab/>
@@ -2867,6 +2869,7 @@
       </w:r>
       <w:r>
         <w:rPr>
+          <w:rFonts w:ascii="Times New Roman" w:cs="Times New Roman" w:eastAsia="Times New Roman" w:hAnsi="Times New Roman"/>
           <w:b w:val="1"/>
           <w:bCs w:val="1"/>
           <w:sz w:val="24"/>
@@ -2881,11 +2884,12 @@
         <w:pStyle w:val="Heading1"/>
         <w:numPr>
           <w:ilvl w:val="0"/>
-          <w:numId w:val="2"/>
+          <w:numId w:val="3"/>
         </w:numPr>
         <w:spacing w:after="0" w:afterAutospacing="0"/>
         <w:ind w:left="720" w:hanging="360"/>
         <w:rPr>
+          <w:rFonts w:ascii="Times New Roman" w:cs="Times New Roman" w:eastAsia="Times New Roman" w:hAnsi="Times New Roman"/>
           <w:b w:val="1"/>
           <w:bCs w:val="1"/>
           <w:sz w:val="21"/>
@@ -2896,6 +2900,7 @@
       <w:bookmarkEnd w:id="20"/>
       <w:r>
         <w:rPr>
+          <w:rFonts w:ascii="Times New Roman" w:cs="Times New Roman" w:eastAsia="Times New Roman" w:hAnsi="Times New Roman"/>
           <w:b w:val="1"/>
           <w:bCs w:val="1"/>
           <w:sz w:val="21"/>
@@ -2910,11 +2915,12 @@
         <w:pStyle w:val="Heading2"/>
         <w:numPr>
           <w:ilvl w:val="1"/>
-          <w:numId w:val="2"/>
+          <w:numId w:val="3"/>
         </w:numPr>
         <w:spacing w:before="0" w:beforeAutospacing="0"/>
         <w:ind w:left="1440" w:hanging="360"/>
         <w:rPr>
+          <w:rFonts w:ascii="Times New Roman" w:cs="Times New Roman" w:eastAsia="Times New Roman" w:hAnsi="Times New Roman"/>
           <w:b w:val="1"/>
           <w:bCs w:val="1"/>
           <w:sz w:val="21"/>
@@ -2925,6 +2931,7 @@
       <w:bookmarkEnd w:id="21"/>
       <w:r>
         <w:rPr>
+          <w:rFonts w:ascii="Times New Roman" w:cs="Times New Roman" w:eastAsia="Times New Roman" w:hAnsi="Times New Roman"/>
           <w:b w:val="1"/>
           <w:bCs w:val="1"/>
           <w:sz w:val="21"/>
@@ -2966,25 +2973,72 @@
         </w:rPr>
         <w:t xml:space="preserve">ector administrativo ubicada en la ciudad de Huancayo, en la dirección 454 Julio Sumar, junto al parque del poeta. Se dedica a brindar servicios de mensajería, transporte de carga por carretera.</w:t>
       </w:r>
+    </w:p>
+    <w:p>
+      <w:pPr>
+        <w:widowControl w:val="0"/>
+        <w:spacing w:line="240" w:lineRule="auto"/>
+        <w:ind w:left="1548" w:firstLine="0"/>
+        <w:jc w:val="center"/>
+        <w:rPr>
+          <w:rFonts w:ascii="Times New Roman" w:cs="Times New Roman" w:eastAsia="Times New Roman" w:hAnsi="Times New Roman"/>
+        </w:rPr>
+      </w:pPr>
+      <w:r>
+        <w:rPr>
+          <w:rtl w:val="0"/>
+        </w:rPr>
+      </w:r>
+    </w:p>
+    <w:p>
+      <w:pPr>
+        <w:widowControl w:val="0"/>
+        <w:spacing w:line="240" w:lineRule="auto"/>
+        <w:ind w:left="1548" w:firstLine="0"/>
+        <w:jc w:val="center"/>
+        <w:rPr>
+          <w:rFonts w:ascii="Times New Roman" w:cs="Times New Roman" w:eastAsia="Times New Roman" w:hAnsi="Times New Roman"/>
+        </w:rPr>
+      </w:pPr>
+      <w:r>
+        <w:rPr>
+          <w:rtl w:val="0"/>
+        </w:rPr>
+      </w:r>
+    </w:p>
+    <w:p>
+      <w:pPr>
+        <w:widowControl w:val="0"/>
+        <w:spacing w:line="240" w:lineRule="auto"/>
+        <w:ind w:left="1548" w:firstLine="0"/>
+        <w:rPr>
+          <w:rFonts w:ascii="Times New Roman" w:cs="Times New Roman" w:eastAsia="Times New Roman" w:hAnsi="Times New Roman"/>
+        </w:rPr>
+      </w:pPr>
+      <w:r>
+        <w:rPr>
+          <w:rtl w:val="0"/>
+        </w:rPr>
+      </w:r>
       <w:r>
         <w:drawing>
           <wp:anchor allowOverlap="1" behindDoc="0" distB="0" distT="0" distL="114300" distR="114300" hidden="0" layoutInCell="1" locked="0" relativeHeight="0" simplePos="0">
             <wp:simplePos x="0" y="0"/>
             <wp:positionH relativeFrom="column">
-              <wp:posOffset>2638425</wp:posOffset>
+              <wp:posOffset>2122650</wp:posOffset>
             </wp:positionH>
             <wp:positionV relativeFrom="paragraph">
-              <wp:posOffset>1525905</wp:posOffset>
+              <wp:posOffset>9525</wp:posOffset>
             </wp:positionV>
             <wp:extent cx="1428115" cy="1428115"/>
             <wp:effectExtent b="28575" l="28575" r="28575" t="28575"/>
             <wp:wrapTopAndBottom distB="0" distT="0"/>
-            <wp:docPr id="8" name="image7.png"/>
+            <wp:docPr id="13" name="image6.png"/>
             <a:graphic>
               <a:graphicData uri="http://schemas.openxmlformats.org/drawingml/2006/picture">
                 <pic:pic>
                   <pic:nvPicPr>
-                    <pic:cNvPr id="0" name="image7.png"/>
+                    <pic:cNvPr id="0" name="image6.png"/>
                     <pic:cNvPicPr preferRelativeResize="0"/>
                   </pic:nvPicPr>
                   <pic:blipFill>
@@ -3016,44 +3070,30 @@
     </w:p>
     <w:p>
       <w:pPr>
-        <w:widowControl w:val="0"/>
-        <w:spacing w:before="99" w:line="240" w:lineRule="auto"/>
-        <w:ind w:left="1548" w:firstLine="0"/>
         <w:jc w:val="center"/>
+        <w:rPr>
+          <w:rFonts w:ascii="Times New Roman" w:cs="Times New Roman" w:eastAsia="Times New Roman" w:hAnsi="Times New Roman"/>
+        </w:rPr>
+      </w:pPr>
+      <w:r>
         <w:rPr>
           <w:rFonts w:ascii="Times New Roman" w:cs="Times New Roman" w:eastAsia="Times New Roman" w:hAnsi="Times New Roman"/>
           <w:b w:val="1"/>
           <w:bCs w:val="1"/>
           <w:i w:val="1"/>
           <w:iCs w:val="1"/>
-        </w:rPr>
-      </w:pPr>
-      <w:r>
-        <w:rPr>
-          <w:rFonts w:ascii="Times New Roman" w:cs="Times New Roman" w:eastAsia="Times New Roman" w:hAnsi="Times New Roman"/>
-          <w:b w:val="1"/>
-          <w:bCs w:val="1"/>
+          <w:rtl w:val="0"/>
+        </w:rPr>
+        <w:t xml:space="preserve">Figura 1</w:t>
+      </w:r>
+      <w:r>
+        <w:rPr>
+          <w:rFonts w:ascii="Times New Roman" w:cs="Times New Roman" w:eastAsia="Times New Roman" w:hAnsi="Times New Roman"/>
           <w:i w:val="1"/>
           <w:iCs w:val="1"/>
           <w:rtl w:val="0"/>
         </w:rPr>
-        <w:t xml:space="preserve">Figura 1</w:t>
-      </w:r>
-    </w:p>
-    <w:p>
-      <w:pPr>
-        <w:widowControl w:val="0"/>
-        <w:spacing w:line="240" w:lineRule="auto"/>
-        <w:ind w:left="1548" w:firstLine="0"/>
-        <w:jc w:val="center"/>
-        <w:rPr/>
-      </w:pPr>
-      <w:r>
-        <w:rPr>
-          <w:rFonts w:ascii="Times New Roman" w:cs="Times New Roman" w:eastAsia="Times New Roman" w:hAnsi="Times New Roman"/>
-          <w:rtl w:val="0"/>
-        </w:rPr>
-        <w:t xml:space="preserve">Logo de la empresa</w:t>
+        <w:t xml:space="preserve">. Logo de la empresa</w:t>
       </w:r>
       <w:r>
         <w:rPr>
@@ -3066,10 +3106,11 @@
         <w:pStyle w:val="Heading3"/>
         <w:numPr>
           <w:ilvl w:val="2"/>
-          <w:numId w:val="2"/>
+          <w:numId w:val="3"/>
         </w:numPr>
         <w:ind w:left="2160" w:hanging="360"/>
         <w:rPr>
+          <w:rFonts w:ascii="Times New Roman" w:cs="Times New Roman" w:eastAsia="Times New Roman" w:hAnsi="Times New Roman"/>
           <w:color w:val="000000"/>
           <w:sz w:val="21"/>
           <w:szCs w:val="21"/>
@@ -3079,12 +3120,18 @@
       <w:bookmarkEnd w:id="22"/>
       <w:r>
         <w:rPr>
+          <w:rFonts w:ascii="Times New Roman" w:cs="Times New Roman" w:eastAsia="Times New Roman" w:hAnsi="Times New Roman"/>
           <w:color w:val="000000"/>
           <w:sz w:val="21"/>
           <w:szCs w:val="21"/>
           <w:rtl w:val="0"/>
         </w:rPr>
         <w:t xml:space="preserve">Rubro</w:t>
+      </w:r>
+      <w:r>
+        <w:rPr>
+          <w:rtl w:val="0"/>
+        </w:rPr>
       </w:r>
     </w:p>
     <w:p>
@@ -3096,7 +3143,9 @@
         <w:spacing w:before="339" w:line="360" w:lineRule="auto"/>
         <w:ind w:left="1800" w:firstLine="0"/>
         <w:jc w:val="both"/>
-        <w:rPr/>
+        <w:rPr>
+          <w:rFonts w:ascii="Times New Roman" w:cs="Times New Roman" w:eastAsia="Times New Roman" w:hAnsi="Times New Roman"/>
+        </w:rPr>
       </w:pPr>
       <w:r>
         <w:rPr>
@@ -3116,10 +3165,11 @@
         <w:pStyle w:val="Heading3"/>
         <w:numPr>
           <w:ilvl w:val="2"/>
-          <w:numId w:val="2"/>
+          <w:numId w:val="3"/>
         </w:numPr>
         <w:ind w:left="2160" w:hanging="360"/>
         <w:rPr>
+          <w:rFonts w:ascii="Times New Roman" w:cs="Times New Roman" w:eastAsia="Times New Roman" w:hAnsi="Times New Roman"/>
           <w:color w:val="000000"/>
           <w:sz w:val="21"/>
           <w:szCs w:val="21"/>
@@ -3129,6 +3179,7 @@
       <w:bookmarkEnd w:id="23"/>
       <w:r>
         <w:rPr>
+          <w:rFonts w:ascii="Times New Roman" w:cs="Times New Roman" w:eastAsia="Times New Roman" w:hAnsi="Times New Roman"/>
           <w:color w:val="000000"/>
           <w:sz w:val="21"/>
           <w:szCs w:val="21"/>
@@ -3146,7 +3197,9 @@
         <w:spacing w:before="339" w:line="360" w:lineRule="auto"/>
         <w:ind w:left="1800" w:firstLine="0"/>
         <w:jc w:val="both"/>
-        <w:rPr/>
+        <w:rPr>
+          <w:rFonts w:ascii="Times New Roman" w:cs="Times New Roman" w:eastAsia="Times New Roman" w:hAnsi="Times New Roman"/>
+        </w:rPr>
       </w:pPr>
       <w:r>
         <w:rPr>
@@ -3166,10 +3219,11 @@
         <w:pStyle w:val="Heading3"/>
         <w:numPr>
           <w:ilvl w:val="2"/>
-          <w:numId w:val="2"/>
+          <w:numId w:val="3"/>
         </w:numPr>
         <w:ind w:left="2160" w:hanging="360"/>
         <w:rPr>
+          <w:rFonts w:ascii="Times New Roman" w:cs="Times New Roman" w:eastAsia="Times New Roman" w:hAnsi="Times New Roman"/>
           <w:color w:val="000000"/>
           <w:sz w:val="21"/>
           <w:szCs w:val="21"/>
@@ -3179,6 +3233,7 @@
       <w:bookmarkEnd w:id="24"/>
       <w:r>
         <w:rPr>
+          <w:rFonts w:ascii="Times New Roman" w:cs="Times New Roman" w:eastAsia="Times New Roman" w:hAnsi="Times New Roman"/>
           <w:color w:val="000000"/>
           <w:sz w:val="21"/>
           <w:szCs w:val="21"/>
@@ -3196,7 +3251,9 @@
         <w:spacing w:before="339" w:line="360" w:lineRule="auto"/>
         <w:ind w:left="1800" w:firstLine="0"/>
         <w:jc w:val="both"/>
-        <w:rPr/>
+        <w:rPr>
+          <w:rFonts w:ascii="Times New Roman" w:cs="Times New Roman" w:eastAsia="Times New Roman" w:hAnsi="Times New Roman"/>
+        </w:rPr>
       </w:pPr>
       <w:r>
         <w:rPr>
@@ -3216,10 +3273,11 @@
         <w:pStyle w:val="Heading3"/>
         <w:numPr>
           <w:ilvl w:val="2"/>
-          <w:numId w:val="2"/>
+          <w:numId w:val="3"/>
         </w:numPr>
         <w:ind w:left="2160" w:hanging="360"/>
         <w:rPr>
+          <w:rFonts w:ascii="Times New Roman" w:cs="Times New Roman" w:eastAsia="Times New Roman" w:hAnsi="Times New Roman"/>
           <w:color w:val="000000"/>
           <w:sz w:val="21"/>
           <w:szCs w:val="21"/>
@@ -3229,6 +3287,7 @@
       <w:bookmarkEnd w:id="25"/>
       <w:r>
         <w:rPr>
+          <w:rFonts w:ascii="Times New Roman" w:cs="Times New Roman" w:eastAsia="Times New Roman" w:hAnsi="Times New Roman"/>
           <w:color w:val="000000"/>
           <w:sz w:val="21"/>
           <w:szCs w:val="21"/>
@@ -3240,7 +3299,9 @@
     <w:p>
       <w:pPr>
         <w:ind w:left="2160" w:firstLine="0"/>
-        <w:rPr/>
+        <w:rPr>
+          <w:rFonts w:ascii="Times New Roman" w:cs="Times New Roman" w:eastAsia="Times New Roman" w:hAnsi="Times New Roman"/>
+        </w:rPr>
       </w:pPr>
       <w:r>
         <w:rPr>
@@ -3253,10 +3314,11 @@
         <w:pStyle w:val="Heading3"/>
         <w:numPr>
           <w:ilvl w:val="2"/>
-          <w:numId w:val="2"/>
+          <w:numId w:val="3"/>
         </w:numPr>
         <w:ind w:left="2160" w:hanging="360"/>
         <w:rPr>
+          <w:rFonts w:ascii="Times New Roman" w:cs="Times New Roman" w:eastAsia="Times New Roman" w:hAnsi="Times New Roman"/>
           <w:color w:val="000000"/>
           <w:sz w:val="21"/>
           <w:szCs w:val="21"/>
@@ -3266,6 +3328,7 @@
       <w:bookmarkEnd w:id="26"/>
       <w:r>
         <w:rPr>
+          <w:rFonts w:ascii="Times New Roman" w:cs="Times New Roman" w:eastAsia="Times New Roman" w:hAnsi="Times New Roman"/>
           <w:color w:val="000000"/>
           <w:sz w:val="21"/>
           <w:szCs w:val="21"/>
@@ -3286,12 +3349,12 @@
             <wp:extent cx="6350635" cy="2762250"/>
             <wp:effectExtent b="0" l="0" r="0" t="0"/>
             <wp:wrapSquare wrapText="bothSides" distB="0" distT="0" distL="114300" distR="114300"/>
-            <wp:docPr id="4" name="image8.png"/>
+            <wp:docPr id="12" name="image3.png"/>
             <a:graphic>
               <a:graphicData uri="http://schemas.openxmlformats.org/drawingml/2006/picture">
                 <pic:pic>
                   <pic:nvPicPr>
-                    <pic:cNvPr id="0" name="image8.png"/>
+                    <pic:cNvPr id="0" name="image3.png"/>
                     <pic:cNvPicPr preferRelativeResize="0"/>
                   </pic:nvPicPr>
                   <pic:blipFill>
@@ -3318,6 +3381,39 @@
     </w:p>
     <w:p>
       <w:pPr>
+        <w:jc w:val="center"/>
+        <w:rPr>
+          <w:rFonts w:ascii="Times New Roman" w:cs="Times New Roman" w:eastAsia="Times New Roman" w:hAnsi="Times New Roman"/>
+        </w:rPr>
+      </w:pPr>
+      <w:r>
+        <w:rPr>
+          <w:rFonts w:ascii="Times New Roman" w:cs="Times New Roman" w:eastAsia="Times New Roman" w:hAnsi="Times New Roman"/>
+          <w:b w:val="1"/>
+          <w:bCs w:val="1"/>
+          <w:i w:val="1"/>
+          <w:iCs w:val="1"/>
+          <w:rtl w:val="0"/>
+        </w:rPr>
+        <w:t xml:space="preserve">Figura 2</w:t>
+      </w:r>
+      <w:r>
+        <w:rPr>
+          <w:rFonts w:ascii="Times New Roman" w:cs="Times New Roman" w:eastAsia="Times New Roman" w:hAnsi="Times New Roman"/>
+          <w:i w:val="1"/>
+          <w:iCs w:val="1"/>
+          <w:rtl w:val="0"/>
+        </w:rPr>
+        <w:t xml:space="preserve">. Organigrama interno de la empresa</w:t>
+      </w:r>
+      <w:r>
+        <w:rPr>
+          <w:rtl w:val="0"/>
+        </w:rPr>
+      </w:r>
+    </w:p>
+    <w:p>
+      <w:pPr>
         <w:widowControl w:val="0"/>
         <w:tabs>
           <w:tab w:val="right" w:leader="none" w:pos="9204"/>
@@ -3325,7 +3421,9 @@
         <w:spacing w:before="339" w:line="360" w:lineRule="auto"/>
         <w:ind w:left="1800" w:firstLine="0"/>
         <w:jc w:val="both"/>
-        <w:rPr/>
+        <w:rPr>
+          <w:rFonts w:ascii="Times New Roman" w:cs="Times New Roman" w:eastAsia="Times New Roman" w:hAnsi="Times New Roman"/>
+        </w:rPr>
       </w:pPr>
       <w:r>
         <w:rPr>
@@ -3345,10 +3443,11 @@
         <w:pStyle w:val="Heading3"/>
         <w:numPr>
           <w:ilvl w:val="2"/>
-          <w:numId w:val="2"/>
+          <w:numId w:val="3"/>
         </w:numPr>
         <w:ind w:left="2160" w:hanging="360"/>
         <w:rPr>
+          <w:rFonts w:ascii="Times New Roman" w:cs="Times New Roman" w:eastAsia="Times New Roman" w:hAnsi="Times New Roman"/>
           <w:color w:val="000000"/>
           <w:sz w:val="21"/>
           <w:szCs w:val="21"/>
@@ -3358,6 +3457,7 @@
       <w:bookmarkEnd w:id="27"/>
       <w:r>
         <w:rPr>
+          <w:rFonts w:ascii="Times New Roman" w:cs="Times New Roman" w:eastAsia="Times New Roman" w:hAnsi="Times New Roman"/>
           <w:color w:val="000000"/>
           <w:sz w:val="21"/>
           <w:szCs w:val="21"/>
@@ -3393,7 +3493,7 @@
         <w:widowControl w:val="0"/>
         <w:numPr>
           <w:ilvl w:val="1"/>
-          <w:numId w:val="2"/>
+          <w:numId w:val="3"/>
         </w:numPr>
         <w:tabs>
           <w:tab w:val="right" w:leader="none" w:pos="9204"/>
@@ -3420,6 +3520,7 @@
       </w:r>
       <w:r>
         <w:rPr>
+          <w:rFonts w:ascii="Times New Roman" w:cs="Times New Roman" w:eastAsia="Times New Roman" w:hAnsi="Times New Roman"/>
           <w:color w:val="434343"/>
           <w:sz w:val="21"/>
           <w:szCs w:val="21"/>
@@ -3447,16 +3548,17 @@
         <w:rPr>
           <w:rFonts w:ascii="Times New Roman" w:cs="Times New Roman" w:eastAsia="Times New Roman" w:hAnsi="Times New Roman"/>
           <w:color w:val="000000"/>
-          <w:sz w:val="24"/>
-          <w:szCs w:val="24"/>
+          <w:sz w:val="22"/>
+          <w:szCs w:val="22"/>
         </w:rPr>
       </w:pPr>
       <w:bookmarkStart w:colFirst="0" w:colLast="0" w:name="_lt41z8vsp1uo" w:id="29"/>
       <w:bookmarkEnd w:id="29"/>
       <w:r>
         <w:rPr>
-          <w:sz w:val="21"/>
-          <w:szCs w:val="21"/>
+          <w:rFonts w:ascii="Times New Roman" w:cs="Times New Roman" w:eastAsia="Times New Roman" w:hAnsi="Times New Roman"/>
+          <w:sz w:val="22"/>
+          <w:szCs w:val="22"/>
           <w:rtl w:val="0"/>
         </w:rPr>
         <w:t xml:space="preserve">2.2.1 </w:t>
@@ -3465,8 +3567,8 @@
         <w:rPr>
           <w:rFonts w:ascii="Times New Roman" w:cs="Times New Roman" w:eastAsia="Times New Roman" w:hAnsi="Times New Roman"/>
           <w:color w:val="000000"/>
-          <w:sz w:val="24"/>
-          <w:szCs w:val="24"/>
+          <w:sz w:val="22"/>
+          <w:szCs w:val="22"/>
           <w:rtl w:val="0"/>
         </w:rPr>
         <w:t xml:space="preserve">Servicios</w:t>
@@ -3498,14 +3600,14 @@
           <w:highlight w:val="white"/>
           <w:rtl w:val="0"/>
         </w:rPr>
-        <w:t xml:space="preserve">MULTIPRO S.A.C. es </w:t>
-      </w:r>
-      <w:r>
-        <w:rPr>
-          <w:rFonts w:ascii="Times New Roman" w:cs="Times New Roman" w:eastAsia="Times New Roman" w:hAnsi="Times New Roman"/>
-          <w:rtl w:val="0"/>
-        </w:rPr>
-        <w:t xml:space="preserve">de transporte, entrega de productos y atención a clientes de empresas como Movistar y Entel.</w:t>
+        <w:t xml:space="preserve">MULTIPRO S.A.C. son de</w:t>
+      </w:r>
+      <w:r>
+        <w:rPr>
+          <w:rFonts w:ascii="Times New Roman" w:cs="Times New Roman" w:eastAsia="Times New Roman" w:hAnsi="Times New Roman"/>
+          <w:rtl w:val="0"/>
+        </w:rPr>
+        <w:t xml:space="preserve"> transporte, entrega de productos y atención a clientes de empresas como Movistar y Entel.</w:t>
       </w:r>
     </w:p>
     <w:p>
@@ -3514,31 +3616,31 @@
         <w:tabs>
           <w:tab w:val="right" w:leader="none" w:pos="9204"/>
         </w:tabs>
-        <w:rPr/>
+        <w:rPr>
+          <w:rFonts w:ascii="Times New Roman" w:cs="Times New Roman" w:eastAsia="Times New Roman" w:hAnsi="Times New Roman"/>
+          <w:sz w:val="22"/>
+          <w:szCs w:val="22"/>
+        </w:rPr>
       </w:pPr>
       <w:bookmarkStart w:colFirst="0" w:colLast="0" w:name="_to6w0o89kp60" w:id="30"/>
       <w:bookmarkEnd w:id="30"/>
       <w:r>
         <w:rPr>
+          <w:rFonts w:ascii="Times New Roman" w:cs="Times New Roman" w:eastAsia="Times New Roman" w:hAnsi="Times New Roman"/>
           <w:sz w:val="21"/>
           <w:szCs w:val="21"/>
           <w:rtl w:val="0"/>
         </w:rPr>
-        <w:t xml:space="preserve">                        </w:t>
-      </w:r>
-      <w:r>
-        <w:rPr>
-          <w:sz w:val="21"/>
-          <w:szCs w:val="21"/>
-          <w:rtl w:val="0"/>
-        </w:rPr>
-        <w:t xml:space="preserve">2.2.2</w:t>
-      </w:r>
-      <w:r>
-        <w:rPr>
-          <w:rtl w:val="0"/>
-        </w:rPr>
-        <w:t xml:space="preserve"> Mercado o clientes principales </w:t>
+        <w:t xml:space="preserve">               </w:t>
+      </w:r>
+      <w:r>
+        <w:rPr>
+          <w:rFonts w:ascii="Times New Roman" w:cs="Times New Roman" w:eastAsia="Times New Roman" w:hAnsi="Times New Roman"/>
+          <w:sz w:val="22"/>
+          <w:szCs w:val="22"/>
+          <w:rtl w:val="0"/>
+        </w:rPr>
+        <w:t xml:space="preserve">         2.2.2 Mercado o clientes principales </w:t>
       </w:r>
     </w:p>
     <w:p>
@@ -3550,7 +3652,9 @@
         <w:spacing w:before="339" w:line="360" w:lineRule="auto"/>
         <w:ind w:left="1800" w:firstLine="0"/>
         <w:jc w:val="both"/>
-        <w:rPr/>
+        <w:rPr>
+          <w:rFonts w:ascii="Times New Roman" w:cs="Times New Roman" w:eastAsia="Times New Roman" w:hAnsi="Times New Roman"/>
+        </w:rPr>
       </w:pPr>
       <w:r>
         <w:rPr>
@@ -3558,11 +3662,6 @@
           <w:rtl w:val="0"/>
         </w:rPr>
         <w:t xml:space="preserve">Clientes de los proveedores (Movistar, Entel)</w:t>
-      </w:r>
-      <w:r>
-        <w:rPr>
-          <w:rtl w:val="0"/>
-        </w:rPr>
       </w:r>
     </w:p>
     <w:p>
@@ -3899,8 +3998,10 @@
     <w:p>
       <w:pPr>
         <w:pStyle w:val="Title"/>
+        <w:pageBreakBefore w:val="1"/>
         <w:jc w:val="center"/>
         <w:rPr>
+          <w:rFonts w:ascii="Times New Roman" w:cs="Times New Roman" w:eastAsia="Times New Roman" w:hAnsi="Times New Roman"/>
           <w:b w:val="1"/>
           <w:bCs w:val="1"/>
           <w:sz w:val="24"/>
@@ -3911,6 +4012,7 @@
       <w:bookmarkEnd w:id="32"/>
       <w:r>
         <w:rPr>
+          <w:rFonts w:ascii="Times New Roman" w:cs="Times New Roman" w:eastAsia="Times New Roman" w:hAnsi="Times New Roman"/>
           <w:b w:val="1"/>
           <w:bCs w:val="1"/>
           <w:sz w:val="24"/>
@@ -3925,11 +4027,12 @@
         <w:pStyle w:val="Heading1"/>
         <w:numPr>
           <w:ilvl w:val="0"/>
-          <w:numId w:val="2"/>
+          <w:numId w:val="3"/>
         </w:numPr>
         <w:spacing w:after="0" w:afterAutospacing="0"/>
         <w:ind w:left="720" w:hanging="360"/>
         <w:rPr>
+          <w:rFonts w:ascii="Times New Roman" w:cs="Times New Roman" w:eastAsia="Times New Roman" w:hAnsi="Times New Roman"/>
           <w:b w:val="1"/>
           <w:bCs w:val="1"/>
           <w:sz w:val="21"/>
@@ -3940,6 +4043,7 @@
       <w:bookmarkEnd w:id="33"/>
       <w:r>
         <w:rPr>
+          <w:rFonts w:ascii="Times New Roman" w:cs="Times New Roman" w:eastAsia="Times New Roman" w:hAnsi="Times New Roman"/>
           <w:b w:val="1"/>
           <w:bCs w:val="1"/>
           <w:sz w:val="21"/>
@@ -3954,11 +4058,12 @@
         <w:pStyle w:val="Heading2"/>
         <w:numPr>
           <w:ilvl w:val="1"/>
-          <w:numId w:val="2"/>
+          <w:numId w:val="3"/>
         </w:numPr>
         <w:spacing w:after="0" w:afterAutospacing="0" w:before="0" w:beforeAutospacing="0"/>
         <w:ind w:left="1440" w:hanging="360"/>
         <w:rPr>
+          <w:rFonts w:ascii="Times New Roman" w:cs="Times New Roman" w:eastAsia="Times New Roman" w:hAnsi="Times New Roman"/>
           <w:b w:val="1"/>
           <w:bCs w:val="1"/>
           <w:sz w:val="21"/>
@@ -3969,6 +4074,7 @@
       <w:bookmarkEnd w:id="34"/>
       <w:r>
         <w:rPr>
+          <w:rFonts w:ascii="Times New Roman" w:cs="Times New Roman" w:eastAsia="Times New Roman" w:hAnsi="Times New Roman"/>
           <w:b w:val="1"/>
           <w:bCs w:val="1"/>
           <w:sz w:val="21"/>
@@ -3983,11 +4089,12 @@
         <w:pStyle w:val="Heading3"/>
         <w:numPr>
           <w:ilvl w:val="2"/>
-          <w:numId w:val="2"/>
+          <w:numId w:val="3"/>
         </w:numPr>
         <w:spacing w:before="0" w:beforeAutospacing="0"/>
         <w:ind w:left="2160" w:hanging="360"/>
         <w:rPr>
+          <w:rFonts w:ascii="Times New Roman" w:cs="Times New Roman" w:eastAsia="Times New Roman" w:hAnsi="Times New Roman"/>
           <w:color w:val="000000"/>
           <w:sz w:val="21"/>
           <w:szCs w:val="21"/>
@@ -3997,6 +4104,7 @@
       <w:bookmarkEnd w:id="35"/>
       <w:r>
         <w:rPr>
+          <w:rFonts w:ascii="Times New Roman" w:cs="Times New Roman" w:eastAsia="Times New Roman" w:hAnsi="Times New Roman"/>
           <w:color w:val="000000"/>
           <w:sz w:val="21"/>
           <w:szCs w:val="21"/>
@@ -4607,7 +4715,9 @@
         <w:spacing w:before="339" w:line="360" w:lineRule="auto"/>
         <w:ind w:left="1440" w:firstLine="0"/>
         <w:jc w:val="both"/>
-        <w:rPr/>
+        <w:rPr>
+          <w:rFonts w:ascii="Times New Roman" w:cs="Times New Roman" w:eastAsia="Times New Roman" w:hAnsi="Times New Roman"/>
+        </w:rPr>
       </w:pPr>
       <w:r>
         <w:rPr>
@@ -4691,142 +4801,34 @@
         </w:rPr>
         <w:t xml:space="preserve"> y esta después la enviará a la empresa correspondiente. </w:t>
       </w:r>
-      <w:r>
-        <w:rPr>
-          <w:rtl w:val="0"/>
-        </w:rPr>
-      </w:r>
-    </w:p>
-    <w:p>
-      <w:pPr>
-        <w:pStyle w:val="Heading3"/>
-        <w:numPr>
-          <w:ilvl w:val="2"/>
-          <w:numId w:val="2"/>
-        </w:numPr>
-        <w:ind w:left="2160" w:hanging="360"/>
-        <w:rPr>
-          <w:color w:val="000000"/>
-          <w:sz w:val="21"/>
-          <w:szCs w:val="21"/>
-        </w:rPr>
-      </w:pPr>
-      <w:bookmarkStart w:colFirst="0" w:colLast="0" w:name="_bao3c0vmjnb0" w:id="36"/>
-      <w:bookmarkEnd w:id="36"/>
-      <w:r>
-        <w:rPr>
-          <w:color w:val="000000"/>
-          <w:sz w:val="21"/>
-          <w:szCs w:val="21"/>
-          <w:rtl w:val="0"/>
-        </w:rPr>
-        <w:t xml:space="preserve">Identificación de los procesos del negocio</w:t>
-      </w:r>
-    </w:p>
-    <w:p>
-      <w:pPr>
-        <w:pStyle w:val="Heading3"/>
-        <w:ind w:left="2160" w:firstLine="0"/>
-        <w:rPr>
-          <w:color w:val="000000"/>
-          <w:sz w:val="21"/>
-          <w:szCs w:val="21"/>
-        </w:rPr>
-      </w:pPr>
-      <w:bookmarkStart w:colFirst="0" w:colLast="0" w:name="_9k3tg1iijl37" w:id="37"/>
-      <w:bookmarkEnd w:id="37"/>
-      <w:r>
-        <w:rPr>
-          <w:color w:val="000000"/>
-          <w:sz w:val="21"/>
-          <w:szCs w:val="21"/>
-          <w:rtl w:val="0"/>
-        </w:rPr>
-        <w:t xml:space="preserve">Identificamos dos procesos que son: Gestión de Entregas y Recoger Productos  </w:t>
-      </w:r>
-    </w:p>
-    <w:p>
-      <w:pPr>
-        <w:pStyle w:val="Heading3"/>
-        <w:numPr>
-          <w:ilvl w:val="2"/>
-          <w:numId w:val="2"/>
-        </w:numPr>
-        <w:spacing w:after="0" w:afterAutospacing="0"/>
-        <w:ind w:left="2160" w:hanging="360"/>
-        <w:rPr>
-          <w:color w:val="000000"/>
-          <w:sz w:val="21"/>
-          <w:szCs w:val="21"/>
-        </w:rPr>
-      </w:pPr>
-      <w:bookmarkStart w:colFirst="0" w:colLast="0" w:name="_7hywq6p9e8s2" w:id="38"/>
-      <w:bookmarkEnd w:id="38"/>
-      <w:r>
-        <w:rPr>
-          <w:color w:val="000000"/>
-          <w:sz w:val="21"/>
-          <w:szCs w:val="21"/>
-          <w:rtl w:val="0"/>
-        </w:rPr>
-        <w:t xml:space="preserve">Actores del negocio</w:t>
-      </w:r>
-    </w:p>
-    <w:p>
-      <w:pPr>
-        <w:pStyle w:val="Heading3"/>
-        <w:numPr>
-          <w:ilvl w:val="2"/>
-          <w:numId w:val="2"/>
-        </w:numPr>
-        <w:spacing w:before="0" w:beforeAutospacing="0"/>
-        <w:ind w:left="2160" w:hanging="360"/>
-        <w:rPr>
-          <w:color w:val="000000"/>
-          <w:sz w:val="21"/>
-          <w:szCs w:val="21"/>
-        </w:rPr>
-      </w:pPr>
-      <w:bookmarkStart w:colFirst="0" w:colLast="0" w:name="_5j2e4t8folz4" w:id="39"/>
-      <w:bookmarkEnd w:id="39"/>
-      <w:r>
-        <w:rPr>
-          <w:color w:val="000000"/>
-          <w:sz w:val="21"/>
-          <w:szCs w:val="21"/>
-          <w:rtl w:val="0"/>
-        </w:rPr>
-        <w:t xml:space="preserve">Modelo General de Casos de Uso del Negocio(MCUN)</w:t>
-      </w:r>
-    </w:p>
-    <w:p>
-      <w:pPr>
-        <w:ind w:left="2160" w:firstLine="0"/>
-        <w:rPr/>
-      </w:pPr>
-      <w:r>
-        <w:rPr>
-          <w:rtl w:val="0"/>
-        </w:rPr>
-      </w:r>
-    </w:p>
-    <w:p>
-      <w:pPr>
-        <w:ind w:left="2160" w:firstLine="0"/>
-        <w:rPr/>
-      </w:pPr>
-      <w:r>
-        <w:rPr/>
+    </w:p>
+    <w:p>
+      <w:pPr>
+        <w:widowControl w:val="0"/>
+        <w:tabs>
+          <w:tab w:val="right" w:leader="none" w:pos="9204"/>
+        </w:tabs>
+        <w:spacing w:before="339" w:line="360" w:lineRule="auto"/>
+        <w:ind w:left="1440" w:firstLine="0"/>
+        <w:jc w:val="center"/>
+        <w:rPr>
+          <w:rFonts w:ascii="Times New Roman" w:cs="Times New Roman" w:eastAsia="Times New Roman" w:hAnsi="Times New Roman"/>
+        </w:rPr>
+      </w:pPr>
+      <w:r>
+        <w:rPr>
+          <w:rFonts w:ascii="Times New Roman" w:cs="Times New Roman" w:eastAsia="Times New Roman" w:hAnsi="Times New Roman"/>
+        </w:rPr>
         <w:drawing>
           <wp:inline distB="114300" distT="114300" distL="114300" distR="114300">
-            <wp:extent cx="4159866" cy="2957513"/>
+            <wp:extent cx="5200650" cy="3819525"/>
             <wp:effectExtent b="0" l="0" r="0" t="0"/>
-            <wp:docPr id="18" name="image15.jpg"/>
+            <wp:docPr id="19" name="image15.png"/>
             <a:graphic>
               <a:graphicData uri="http://schemas.openxmlformats.org/drawingml/2006/picture">
                 <pic:pic>
                   <pic:nvPicPr>
-                    <pic:cNvPr id="0" name="image15.jpg"/>
+                    <pic:cNvPr id="0" name="image15.png"/>
                     <pic:cNvPicPr preferRelativeResize="0"/>
                   </pic:nvPicPr>
                   <pic:blipFill>
@@ -4839,7 +4841,7 @@
                   <pic:spPr>
                     <a:xfrm>
                       <a:off x="0" y="0"/>
-                      <a:ext cx="4159866" cy="2957513"/>
+                      <a:ext cx="5200650" cy="3819525"/>
                     </a:xfrm>
                     <a:prstGeom prst="rect"/>
                     <a:ln/>
@@ -4858,32 +4860,124 @@
     </w:p>
     <w:p>
       <w:pPr>
+        <w:jc w:val="center"/>
+        <w:rPr>
+          <w:rFonts w:ascii="Times New Roman" w:cs="Times New Roman" w:eastAsia="Times New Roman" w:hAnsi="Times New Roman"/>
+        </w:rPr>
+      </w:pPr>
+      <w:r>
+        <w:rPr>
+          <w:rFonts w:ascii="Times New Roman" w:cs="Times New Roman" w:eastAsia="Times New Roman" w:hAnsi="Times New Roman"/>
+          <w:b w:val="1"/>
+          <w:bCs w:val="1"/>
+          <w:i w:val="1"/>
+          <w:iCs w:val="1"/>
+          <w:rtl w:val="0"/>
+        </w:rPr>
+        <w:t xml:space="preserve">Figura 3</w:t>
+      </w:r>
+      <w:r>
+        <w:rPr>
+          <w:rFonts w:ascii="Times New Roman" w:cs="Times New Roman" w:eastAsia="Times New Roman" w:hAnsi="Times New Roman"/>
+          <w:i w:val="1"/>
+          <w:iCs w:val="1"/>
+          <w:rtl w:val="0"/>
+        </w:rPr>
+        <w:t xml:space="preserve">. Estructura del proyecto</w:t>
+      </w:r>
+      <w:r>
+        <w:rPr>
+          <w:rtl w:val="0"/>
+        </w:rPr>
+      </w:r>
+    </w:p>
+    <w:p>
+      <w:pPr>
+        <w:pStyle w:val="Heading3"/>
+        <w:numPr>
+          <w:ilvl w:val="2"/>
+          <w:numId w:val="3"/>
+        </w:numPr>
+        <w:ind w:left="2160" w:hanging="360"/>
+        <w:rPr>
+          <w:rFonts w:ascii="Times New Roman" w:cs="Times New Roman" w:eastAsia="Times New Roman" w:hAnsi="Times New Roman"/>
+          <w:color w:val="000000"/>
+          <w:sz w:val="21"/>
+          <w:szCs w:val="21"/>
+        </w:rPr>
+      </w:pPr>
+      <w:bookmarkStart w:colFirst="0" w:colLast="0" w:name="_bao3c0vmjnb0" w:id="36"/>
+      <w:bookmarkEnd w:id="36"/>
+      <w:r>
+        <w:rPr>
+          <w:rFonts w:ascii="Times New Roman" w:cs="Times New Roman" w:eastAsia="Times New Roman" w:hAnsi="Times New Roman"/>
+          <w:color w:val="000000"/>
+          <w:sz w:val="21"/>
+          <w:szCs w:val="21"/>
+          <w:rtl w:val="0"/>
+        </w:rPr>
+        <w:t xml:space="preserve">Identificación de los procesos del negocio</w:t>
+      </w:r>
+    </w:p>
+    <w:p>
+      <w:pPr>
+        <w:pStyle w:val="Heading3"/>
         <w:ind w:left="2160" w:firstLine="0"/>
+        <w:rPr>
+          <w:rFonts w:ascii="Times New Roman" w:cs="Times New Roman" w:eastAsia="Times New Roman" w:hAnsi="Times New Roman"/>
+          <w:color w:val="000000"/>
+          <w:sz w:val="22"/>
+          <w:szCs w:val="22"/>
+        </w:rPr>
+      </w:pPr>
+      <w:bookmarkStart w:colFirst="0" w:colLast="0" w:name="_9k3tg1iijl37" w:id="37"/>
+      <w:bookmarkEnd w:id="37"/>
+      <w:r>
+        <w:rPr>
+          <w:rFonts w:ascii="Times New Roman" w:cs="Times New Roman" w:eastAsia="Times New Roman" w:hAnsi="Times New Roman"/>
+          <w:color w:val="000000"/>
+          <w:sz w:val="21"/>
+          <w:szCs w:val="21"/>
+          <w:rtl w:val="0"/>
+        </w:rPr>
+        <w:t xml:space="preserve">Durante el análisis se identificaron los siguientes procesos principales, </w:t>
+      </w:r>
+      <w:r>
+        <w:rPr>
+          <w:rFonts w:ascii="Times New Roman" w:cs="Times New Roman" w:eastAsia="Times New Roman" w:hAnsi="Times New Roman"/>
+          <w:color w:val="000000"/>
+          <w:sz w:val="22"/>
+          <w:szCs w:val="22"/>
+          <w:rtl w:val="0"/>
+        </w:rPr>
+        <w:t xml:space="preserve">Gestión y recepción de pedidos</w:t>
+      </w:r>
+    </w:p>
+    <w:p>
+      <w:pPr>
+        <w:jc w:val="center"/>
         <w:rPr/>
       </w:pPr>
       <w:r>
         <w:rPr>
           <w:rtl w:val="0"/>
         </w:rPr>
-      </w:r>
-    </w:p>
-    <w:p>
-      <w:pPr>
-        <w:ind w:left="2160" w:firstLine="0"/>
-        <w:rPr/>
-      </w:pPr>
+        <w:tab/>
+        <w:tab/>
+        <w:tab/>
+      </w:r>
       <w:r>
         <w:rPr/>
         <w:drawing>
           <wp:inline distB="114300" distT="114300" distL="114300" distR="114300">
-            <wp:extent cx="4112761" cy="2138363"/>
+            <wp:extent cx="4352925" cy="1257300"/>
             <wp:effectExtent b="0" l="0" r="0" t="0"/>
-            <wp:docPr id="6" name="image18.jpg"/>
+            <wp:docPr id="15" name="image19.png"/>
             <a:graphic>
               <a:graphicData uri="http://schemas.openxmlformats.org/drawingml/2006/picture">
                 <pic:pic>
                   <pic:nvPicPr>
-                    <pic:cNvPr id="0" name="image18.jpg"/>
+                    <pic:cNvPr id="0" name="image19.png"/>
                     <pic:cNvPicPr preferRelativeResize="0"/>
                   </pic:nvPicPr>
                   <pic:blipFill>
@@ -4896,7 +4990,7 @@
                   <pic:spPr>
                     <a:xfrm>
                       <a:off x="0" y="0"/>
-                      <a:ext cx="4112761" cy="2138363"/>
+                      <a:ext cx="4352925" cy="1257300"/>
                     </a:xfrm>
                     <a:prstGeom prst="rect"/>
                     <a:ln/>
@@ -4915,28 +5009,124 @@
     </w:p>
     <w:p>
       <w:pPr>
+        <w:jc w:val="center"/>
+        <w:rPr>
+          <w:rFonts w:ascii="Times New Roman" w:cs="Times New Roman" w:eastAsia="Times New Roman" w:hAnsi="Times New Roman"/>
+          <w:i w:val="1"/>
+          <w:iCs w:val="1"/>
+        </w:rPr>
+      </w:pPr>
+      <w:r>
+        <w:rPr>
+          <w:rFonts w:ascii="Times New Roman" w:cs="Times New Roman" w:eastAsia="Times New Roman" w:hAnsi="Times New Roman"/>
+          <w:b w:val="1"/>
+          <w:bCs w:val="1"/>
+          <w:i w:val="1"/>
+          <w:iCs w:val="1"/>
+          <w:rtl w:val="0"/>
+        </w:rPr>
+        <w:t xml:space="preserve">Figura 4</w:t>
+      </w:r>
+      <w:r>
+        <w:rPr>
+          <w:rFonts w:ascii="Times New Roman" w:cs="Times New Roman" w:eastAsia="Times New Roman" w:hAnsi="Times New Roman"/>
+          <w:i w:val="1"/>
+          <w:iCs w:val="1"/>
+          <w:rtl w:val="0"/>
+        </w:rPr>
+        <w:t xml:space="preserve">. Procesos de Negocio</w:t>
+      </w:r>
+      <w:r>
+        <w:rPr>
+          <w:rtl w:val="0"/>
+        </w:rPr>
+      </w:r>
+    </w:p>
+    <w:p>
+      <w:pPr>
         <w:pStyle w:val="Heading3"/>
         <w:numPr>
           <w:ilvl w:val="2"/>
-          <w:numId w:val="2"/>
+          <w:numId w:val="3"/>
         </w:numPr>
         <w:ind w:left="2160" w:hanging="360"/>
         <w:rPr>
+          <w:rFonts w:ascii="Times New Roman" w:cs="Times New Roman" w:eastAsia="Times New Roman" w:hAnsi="Times New Roman"/>
           <w:color w:val="000000"/>
           <w:sz w:val="21"/>
           <w:szCs w:val="21"/>
         </w:rPr>
       </w:pPr>
-      <w:bookmarkStart w:colFirst="0" w:colLast="0" w:name="_deasi96s1l33" w:id="40"/>
-      <w:bookmarkEnd w:id="40"/>
-      <w:r>
-        <w:rPr>
+      <w:bookmarkStart w:colFirst="0" w:colLast="0" w:name="_7hywq6p9e8s2" w:id="38"/>
+      <w:bookmarkEnd w:id="38"/>
+      <w:r>
+        <w:rPr>
+          <w:rFonts w:ascii="Times New Roman" w:cs="Times New Roman" w:eastAsia="Times New Roman" w:hAnsi="Times New Roman"/>
           <w:color w:val="000000"/>
           <w:sz w:val="21"/>
           <w:szCs w:val="21"/>
           <w:rtl w:val="0"/>
         </w:rPr>
-        <w:t xml:space="preserve">Modelo de Análisis del Negocio (MAN)</w:t>
+        <w:t xml:space="preserve">Actores del negocio</w:t>
+      </w:r>
+    </w:p>
+    <w:p>
+      <w:pPr>
+        <w:ind w:left="2160" w:firstLine="0"/>
+        <w:jc w:val="both"/>
+        <w:rPr>
+          <w:rFonts w:ascii="Times New Roman" w:cs="Times New Roman" w:eastAsia="Times New Roman" w:hAnsi="Times New Roman"/>
+        </w:rPr>
+      </w:pPr>
+      <w:r>
+        <w:rPr>
+          <w:rFonts w:ascii="Times New Roman" w:cs="Times New Roman" w:eastAsia="Times New Roman" w:hAnsi="Times New Roman"/>
+          <w:rtl w:val="0"/>
+        </w:rPr>
+        <w:t xml:space="preserve">Los principales actores del negocio identificados son:</w:t>
+      </w:r>
+    </w:p>
+    <w:p>
+      <w:pPr>
+        <w:ind w:left="2160" w:firstLine="0"/>
+        <w:jc w:val="both"/>
+        <w:rPr>
+          <w:rFonts w:ascii="Times New Roman" w:cs="Times New Roman" w:eastAsia="Times New Roman" w:hAnsi="Times New Roman"/>
+        </w:rPr>
+      </w:pPr>
+      <w:r>
+        <w:rPr>
+          <w:rFonts w:ascii="Times New Roman" w:cs="Times New Roman" w:eastAsia="Times New Roman" w:hAnsi="Times New Roman"/>
+          <w:rtl w:val="0"/>
+        </w:rPr>
+        <w:t xml:space="preserve">· Cliente: Destinatario del pedido.</w:t>
+      </w:r>
+    </w:p>
+    <w:p>
+      <w:pPr>
+        <w:ind w:left="2160" w:firstLine="0"/>
+        <w:jc w:val="both"/>
+        <w:rPr>
+          <w:rFonts w:ascii="Times New Roman" w:cs="Times New Roman" w:eastAsia="Times New Roman" w:hAnsi="Times New Roman"/>
+        </w:rPr>
+      </w:pPr>
+      <w:r>
+        <w:rPr>
+          <w:rFonts w:ascii="Times New Roman" w:cs="Times New Roman" w:eastAsia="Times New Roman" w:hAnsi="Times New Roman"/>
+          <w:rtl w:val="0"/>
+        </w:rPr>
+        <w:t xml:space="preserve">· Empresa contratista: Empresa que solicita el servicio de courier. </w:t>
+      </w:r>
+    </w:p>
+    <w:p>
+      <w:pPr>
+        <w:ind w:left="2160" w:firstLine="0"/>
+        <w:rPr/>
+      </w:pPr>
+      <w:r>
+        <w:rPr>
+          <w:rtl w:val="0"/>
+        </w:rPr>
       </w:r>
     </w:p>
     <w:p>
@@ -4948,14 +5138,14 @@
         <w:rPr/>
         <w:drawing>
           <wp:inline distB="114300" distT="114300" distL="114300" distR="114300">
-            <wp:extent cx="4057650" cy="5657850"/>
+            <wp:extent cx="3209925" cy="2124075"/>
             <wp:effectExtent b="0" l="0" r="0" t="0"/>
-            <wp:docPr id="10" name="image6.jpg"/>
+            <wp:docPr id="7" name="image14.png"/>
             <a:graphic>
               <a:graphicData uri="http://schemas.openxmlformats.org/drawingml/2006/picture">
                 <pic:pic>
                   <pic:nvPicPr>
-                    <pic:cNvPr id="0" name="image6.jpg"/>
+                    <pic:cNvPr id="0" name="image14.png"/>
                     <pic:cNvPicPr preferRelativeResize="0"/>
                   </pic:nvPicPr>
                   <pic:blipFill>
@@ -4968,7 +5158,7 @@
                   <pic:spPr>
                     <a:xfrm>
                       <a:off x="0" y="0"/>
-                      <a:ext cx="4057650" cy="5657850"/>
+                      <a:ext cx="3209925" cy="2124075"/>
                     </a:xfrm>
                     <a:prstGeom prst="rect"/>
                     <a:ln/>
@@ -4987,21 +5177,103 @@
     </w:p>
     <w:p>
       <w:pPr>
+        <w:jc w:val="center"/>
+        <w:rPr/>
+      </w:pPr>
+      <w:r>
+        <w:rPr>
+          <w:rFonts w:ascii="Times New Roman" w:cs="Times New Roman" w:eastAsia="Times New Roman" w:hAnsi="Times New Roman"/>
+          <w:b w:val="1"/>
+          <w:bCs w:val="1"/>
+          <w:i w:val="1"/>
+          <w:iCs w:val="1"/>
+          <w:rtl w:val="0"/>
+        </w:rPr>
+        <w:t xml:space="preserve">Figura 5</w:t>
+      </w:r>
+      <w:r>
+        <w:rPr>
+          <w:rFonts w:ascii="Times New Roman" w:cs="Times New Roman" w:eastAsia="Times New Roman" w:hAnsi="Times New Roman"/>
+          <w:i w:val="1"/>
+          <w:iCs w:val="1"/>
+          <w:rtl w:val="0"/>
+        </w:rPr>
+        <w:t xml:space="preserve">. Actores de Negocio</w:t>
+      </w:r>
+      <w:r>
+        <w:rPr>
+          <w:rtl w:val="0"/>
+        </w:rPr>
+      </w:r>
+    </w:p>
+    <w:p>
+      <w:pPr>
+        <w:pStyle w:val="Heading3"/>
+        <w:numPr>
+          <w:ilvl w:val="2"/>
+          <w:numId w:val="3"/>
+        </w:numPr>
+        <w:ind w:left="2160" w:hanging="360"/>
+        <w:rPr>
+          <w:rFonts w:ascii="Times New Roman" w:cs="Times New Roman" w:eastAsia="Times New Roman" w:hAnsi="Times New Roman"/>
+          <w:color w:val="000000"/>
+          <w:sz w:val="21"/>
+          <w:szCs w:val="21"/>
+        </w:rPr>
+      </w:pPr>
+      <w:bookmarkStart w:colFirst="0" w:colLast="0" w:name="_5j2e4t8folz4" w:id="39"/>
+      <w:bookmarkEnd w:id="39"/>
+      <w:r>
+        <w:rPr>
+          <w:rFonts w:ascii="Times New Roman" w:cs="Times New Roman" w:eastAsia="Times New Roman" w:hAnsi="Times New Roman"/>
+          <w:color w:val="000000"/>
+          <w:sz w:val="21"/>
+          <w:szCs w:val="21"/>
+          <w:rtl w:val="0"/>
+        </w:rPr>
+        <w:t xml:space="preserve">Modelo General de Casos de Uso del Negocio(MCUN)</w:t>
+      </w:r>
+    </w:p>
+    <w:p>
+      <w:pPr>
         <w:ind w:left="2160" w:firstLine="0"/>
+        <w:rPr/>
+      </w:pPr>
+      <w:r>
+        <w:rPr>
+          <w:rtl w:val="0"/>
+        </w:rPr>
+      </w:r>
+    </w:p>
+    <w:p>
+      <w:pPr>
+        <w:ind w:left="2160" w:firstLine="0"/>
+        <w:rPr/>
+      </w:pPr>
+      <w:r>
+        <w:rPr>
+          <w:rtl w:val="0"/>
+        </w:rPr>
+      </w:r>
+    </w:p>
+    <w:p>
+      <w:pPr>
+        <w:ind w:left="0" w:firstLine="0"/>
+        <w:jc w:val="center"/>
         <w:rPr/>
       </w:pPr>
       <w:r>
         <w:rPr/>
         <w:drawing>
           <wp:inline distB="114300" distT="114300" distL="114300" distR="114300">
-            <wp:extent cx="2986088" cy="2936485"/>
+            <wp:extent cx="4967977" cy="2433638"/>
             <wp:effectExtent b="0" l="0" r="0" t="0"/>
-            <wp:docPr id="17" name="image14.jpg"/>
+            <wp:docPr id="17" name="image10.png"/>
             <a:graphic>
               <a:graphicData uri="http://schemas.openxmlformats.org/drawingml/2006/picture">
                 <pic:pic>
                   <pic:nvPicPr>
-                    <pic:cNvPr id="0" name="image14.jpg"/>
+                    <pic:cNvPr id="0" name="image10.png"/>
                     <pic:cNvPicPr preferRelativeResize="0"/>
                   </pic:nvPicPr>
                   <pic:blipFill>
@@ -5014,7 +5286,7 @@
                   <pic:spPr>
                     <a:xfrm>
                       <a:off x="0" y="0"/>
-                      <a:ext cx="2986088" cy="2936485"/>
+                      <a:ext cx="4967977" cy="2433638"/>
                     </a:xfrm>
                     <a:prstGeom prst="rect"/>
                     <a:ln/>
@@ -5033,21 +5305,74 @@
     </w:p>
     <w:p>
       <w:pPr>
-        <w:ind w:left="2160" w:firstLine="0"/>
-        <w:rPr/>
-      </w:pPr>
-      <w:r>
-        <w:rPr/>
+        <w:jc w:val="center"/>
+        <w:rPr>
+          <w:rFonts w:ascii="Times New Roman" w:cs="Times New Roman" w:eastAsia="Times New Roman" w:hAnsi="Times New Roman"/>
+          <w:i w:val="1"/>
+          <w:iCs w:val="1"/>
+        </w:rPr>
+      </w:pPr>
+      <w:r>
+        <w:rPr>
+          <w:rFonts w:ascii="Times New Roman" w:cs="Times New Roman" w:eastAsia="Times New Roman" w:hAnsi="Times New Roman"/>
+          <w:b w:val="1"/>
+          <w:bCs w:val="1"/>
+          <w:i w:val="1"/>
+          <w:iCs w:val="1"/>
+          <w:rtl w:val="0"/>
+        </w:rPr>
+        <w:t xml:space="preserve">Figura 6</w:t>
+      </w:r>
+      <w:r>
+        <w:rPr>
+          <w:rFonts w:ascii="Times New Roman" w:cs="Times New Roman" w:eastAsia="Times New Roman" w:hAnsi="Times New Roman"/>
+          <w:i w:val="1"/>
+          <w:iCs w:val="1"/>
+          <w:rtl w:val="0"/>
+        </w:rPr>
+        <w:t xml:space="preserve">. Diagrama general de Casos de Uso de Negocio</w:t>
+      </w:r>
+    </w:p>
+    <w:p>
+      <w:pPr>
+        <w:jc w:val="center"/>
+        <w:rPr>
+          <w:rFonts w:ascii="Times New Roman" w:cs="Times New Roman" w:eastAsia="Times New Roman" w:hAnsi="Times New Roman"/>
+          <w:i w:val="1"/>
+          <w:iCs w:val="1"/>
+        </w:rPr>
+      </w:pPr>
+      <w:r>
+        <w:rPr>
+          <w:rtl w:val="0"/>
+        </w:rPr>
+      </w:r>
+    </w:p>
+    <w:p>
+      <w:pPr>
+        <w:jc w:val="center"/>
+        <w:rPr>
+          <w:rFonts w:ascii="Times New Roman" w:cs="Times New Roman" w:eastAsia="Times New Roman" w:hAnsi="Times New Roman"/>
+          <w:i w:val="1"/>
+          <w:iCs w:val="1"/>
+        </w:rPr>
+      </w:pPr>
+      <w:r>
+        <w:rPr>
+          <w:rFonts w:ascii="Times New Roman" w:cs="Times New Roman" w:eastAsia="Times New Roman" w:hAnsi="Times New Roman"/>
+          <w:i w:val="1"/>
+          <w:iCs w:val="1"/>
+        </w:rPr>
         <w:drawing>
           <wp:inline distB="114300" distT="114300" distL="114300" distR="114300">
-            <wp:extent cx="4745681" cy="2995613"/>
+            <wp:extent cx="5731200" cy="2552700"/>
             <wp:effectExtent b="0" l="0" r="0" t="0"/>
-            <wp:docPr id="16" name="image10.jpg"/>
+            <wp:docPr id="5" name="image11.png"/>
             <a:graphic>
               <a:graphicData uri="http://schemas.openxmlformats.org/drawingml/2006/picture">
                 <pic:pic>
                   <pic:nvPicPr>
-                    <pic:cNvPr id="0" name="image10.jpg"/>
+                    <pic:cNvPr id="0" name="image11.png"/>
                     <pic:cNvPicPr preferRelativeResize="0"/>
                   </pic:nvPicPr>
                   <pic:blipFill>
@@ -5060,7 +5385,7 @@
                   <pic:spPr>
                     <a:xfrm>
                       <a:off x="0" y="0"/>
-                      <a:ext cx="4745681" cy="2995613"/>
+                      <a:ext cx="5731200" cy="2552700"/>
                     </a:xfrm>
                     <a:prstGeom prst="rect"/>
                     <a:ln/>
@@ -5079,6 +5404,594 @@
     </w:p>
     <w:p>
       <w:pPr>
+        <w:jc w:val="center"/>
+        <w:rPr>
+          <w:rFonts w:ascii="Times New Roman" w:cs="Times New Roman" w:eastAsia="Times New Roman" w:hAnsi="Times New Roman"/>
+          <w:i w:val="1"/>
+          <w:iCs w:val="1"/>
+        </w:rPr>
+      </w:pPr>
+      <w:r>
+        <w:rPr>
+          <w:rFonts w:ascii="Times New Roman" w:cs="Times New Roman" w:eastAsia="Times New Roman" w:hAnsi="Times New Roman"/>
+          <w:b w:val="1"/>
+          <w:bCs w:val="1"/>
+          <w:i w:val="1"/>
+          <w:iCs w:val="1"/>
+          <w:rtl w:val="0"/>
+        </w:rPr>
+        <w:t xml:space="preserve">Figura 7</w:t>
+      </w:r>
+      <w:r>
+        <w:rPr>
+          <w:rFonts w:ascii="Times New Roman" w:cs="Times New Roman" w:eastAsia="Times New Roman" w:hAnsi="Times New Roman"/>
+          <w:i w:val="1"/>
+          <w:iCs w:val="1"/>
+          <w:rtl w:val="0"/>
+        </w:rPr>
+        <w:t xml:space="preserve">. Diagrama de Casos de uso VS Objetivo</w:t>
+      </w:r>
+      <w:r>
+        <w:rPr>
+          <w:rtl w:val="0"/>
+        </w:rPr>
+      </w:r>
+    </w:p>
+    <w:p>
+      <w:pPr>
+        <w:pStyle w:val="Heading3"/>
+        <w:numPr>
+          <w:ilvl w:val="2"/>
+          <w:numId w:val="3"/>
+        </w:numPr>
+        <w:ind w:left="2160" w:hanging="360"/>
+        <w:rPr>
+          <w:rFonts w:ascii="Times New Roman" w:cs="Times New Roman" w:eastAsia="Times New Roman" w:hAnsi="Times New Roman"/>
+          <w:color w:val="000000"/>
+          <w:sz w:val="22"/>
+          <w:szCs w:val="22"/>
+        </w:rPr>
+      </w:pPr>
+      <w:bookmarkStart w:colFirst="0" w:colLast="0" w:name="_deasi96s1l33" w:id="40"/>
+      <w:bookmarkEnd w:id="40"/>
+      <w:r>
+        <w:rPr>
+          <w:rFonts w:ascii="Times New Roman" w:cs="Times New Roman" w:eastAsia="Times New Roman" w:hAnsi="Times New Roman"/>
+          <w:color w:val="000000"/>
+          <w:sz w:val="22"/>
+          <w:szCs w:val="22"/>
+          <w:rtl w:val="0"/>
+        </w:rPr>
+        <w:t xml:space="preserve">Modelo de Análisis del Negocio (MAN)</w:t>
+      </w:r>
+    </w:p>
+    <w:p>
+      <w:pPr>
+        <w:ind w:left="2160" w:firstLine="0"/>
+        <w:rPr>
+          <w:rFonts w:ascii="Times New Roman" w:cs="Times New Roman" w:eastAsia="Times New Roman" w:hAnsi="Times New Roman"/>
+        </w:rPr>
+      </w:pPr>
+      <w:r>
+        <w:rPr>
+          <w:rFonts w:ascii="Times New Roman" w:cs="Times New Roman" w:eastAsia="Times New Roman" w:hAnsi="Times New Roman"/>
+          <w:rtl w:val="0"/>
+        </w:rPr>
+        <w:t xml:space="preserve">Los principales trabajadores del negocio identificados son:</w:t>
+      </w:r>
+    </w:p>
+    <w:p>
+      <w:pPr>
+        <w:ind w:left="0" w:firstLine="0"/>
+        <w:rPr>
+          <w:rFonts w:ascii="Times New Roman" w:cs="Times New Roman" w:eastAsia="Times New Roman" w:hAnsi="Times New Roman"/>
+        </w:rPr>
+      </w:pPr>
+      <w:r>
+        <w:rPr>
+          <w:rtl w:val="0"/>
+        </w:rPr>
+      </w:r>
+    </w:p>
+    <w:p>
+      <w:pPr>
+        <w:numPr>
+          <w:ilvl w:val="0"/>
+          <w:numId w:val="2"/>
+        </w:numPr>
+        <w:ind w:left="2880" w:hanging="360"/>
+        <w:rPr>
+          <w:rFonts w:ascii="Times New Roman" w:cs="Times New Roman" w:eastAsia="Times New Roman" w:hAnsi="Times New Roman"/>
+          <w:u w:val="none"/>
+        </w:rPr>
+      </w:pPr>
+      <w:r>
+        <w:rPr>
+          <w:rFonts w:ascii="Times New Roman" w:cs="Times New Roman" w:eastAsia="Times New Roman" w:hAnsi="Times New Roman"/>
+          <w:rtl w:val="0"/>
+        </w:rPr>
+        <w:t xml:space="preserve">Administradora</w:t>
+      </w:r>
+    </w:p>
+    <w:p>
+      <w:pPr>
+        <w:numPr>
+          <w:ilvl w:val="0"/>
+          <w:numId w:val="2"/>
+        </w:numPr>
+        <w:ind w:left="2880" w:hanging="360"/>
+        <w:rPr>
+          <w:rFonts w:ascii="Times New Roman" w:cs="Times New Roman" w:eastAsia="Times New Roman" w:hAnsi="Times New Roman"/>
+          <w:u w:val="none"/>
+        </w:rPr>
+      </w:pPr>
+      <w:r>
+        <w:rPr>
+          <w:rFonts w:ascii="Times New Roman" w:cs="Times New Roman" w:eastAsia="Times New Roman" w:hAnsi="Times New Roman"/>
+          <w:rtl w:val="0"/>
+        </w:rPr>
+        <w:t xml:space="preserve">Gerente</w:t>
+      </w:r>
+    </w:p>
+    <w:p>
+      <w:pPr>
+        <w:numPr>
+          <w:ilvl w:val="0"/>
+          <w:numId w:val="2"/>
+        </w:numPr>
+        <w:ind w:left="2880" w:hanging="360"/>
+        <w:rPr>
+          <w:rFonts w:ascii="Times New Roman" w:cs="Times New Roman" w:eastAsia="Times New Roman" w:hAnsi="Times New Roman"/>
+          <w:u w:val="none"/>
+        </w:rPr>
+      </w:pPr>
+      <w:r>
+        <w:rPr>
+          <w:rFonts w:ascii="Times New Roman" w:cs="Times New Roman" w:eastAsia="Times New Roman" w:hAnsi="Times New Roman"/>
+          <w:rtl w:val="0"/>
+        </w:rPr>
+        <w:t xml:space="preserve">Motorizado</w:t>
+      </w:r>
+    </w:p>
+    <w:p>
+      <w:pPr>
+        <w:ind w:left="2160" w:firstLine="0"/>
+        <w:rPr>
+          <w:rFonts w:ascii="Times New Roman" w:cs="Times New Roman" w:eastAsia="Times New Roman" w:hAnsi="Times New Roman"/>
+        </w:rPr>
+      </w:pPr>
+      <w:r>
+        <w:rPr>
+          <w:rtl w:val="0"/>
+        </w:rPr>
+      </w:r>
+    </w:p>
+    <w:p>
+      <w:pPr>
+        <w:ind w:left="2160" w:firstLine="0"/>
+        <w:rPr/>
+      </w:pPr>
+      <w:r>
+        <w:rPr>
+          <w:rtl w:val="0"/>
+        </w:rPr>
+      </w:r>
+    </w:p>
+    <w:p>
+      <w:pPr>
+        <w:ind w:left="2160" w:firstLine="0"/>
+        <w:rPr/>
+      </w:pPr>
+      <w:r>
+        <w:rPr>
+          <w:rtl w:val="0"/>
+        </w:rPr>
+      </w:r>
+    </w:p>
+    <w:p>
+      <w:pPr>
+        <w:ind w:left="0" w:firstLine="0"/>
+        <w:rPr/>
+        <w:sectPr>
+          <w:pgSz w:h="16834" w:w="11909" w:orient="portrait"/>
+          <w:pgMar w:bottom="1440" w:top="1440" w:left="1440" w:right="1440" w:header="720" w:footer="720"/>
+          <w:pgNumType w:start="1"/>
+        </w:sectPr>
+      </w:pPr>
+      <w:r>
+        <w:rPr>
+          <w:rtl w:val="0"/>
+        </w:rPr>
+      </w:r>
+    </w:p>
+    <w:p>
+      <w:pPr>
+        <w:jc w:val="center"/>
+        <w:rPr>
+          <w:rFonts w:ascii="Times New Roman" w:cs="Times New Roman" w:eastAsia="Times New Roman" w:hAnsi="Times New Roman"/>
+          <w:b w:val="1"/>
+          <w:bCs w:val="1"/>
+          <w:i w:val="1"/>
+          <w:iCs w:val="1"/>
+        </w:rPr>
+      </w:pPr>
+      <w:r>
+        <w:rPr>
+          <w:rFonts w:ascii="Times New Roman" w:cs="Times New Roman" w:eastAsia="Times New Roman" w:hAnsi="Times New Roman"/>
+          <w:b w:val="1"/>
+          <w:bCs w:val="1"/>
+          <w:i w:val="1"/>
+          <w:iCs w:val="1"/>
+        </w:rPr>
+        <w:drawing>
+          <wp:inline distB="114300" distT="114300" distL="114300" distR="114300">
+            <wp:extent cx="6522864" cy="7000875"/>
+            <wp:effectExtent b="0" l="0" r="0" t="0"/>
+            <wp:docPr id="2" name="image18.png"/>
+            <a:graphic>
+              <a:graphicData uri="http://schemas.openxmlformats.org/drawingml/2006/picture">
+                <pic:pic>
+                  <pic:nvPicPr>
+                    <pic:cNvPr id="0" name="image18.png"/>
+                    <pic:cNvPicPr preferRelativeResize="0"/>
+                  </pic:nvPicPr>
+                  <pic:blipFill>
+                    <a:blip r:embed="rId14"/>
+                    <a:srcRect b="0" l="0" r="0" t="0"/>
+                    <a:stretch>
+                      <a:fillRect/>
+                    </a:stretch>
+                  </pic:blipFill>
+                  <pic:spPr>
+                    <a:xfrm>
+                      <a:off x="0" y="0"/>
+                      <a:ext cx="6522864" cy="7000875"/>
+                    </a:xfrm>
+                    <a:prstGeom prst="rect"/>
+                    <a:ln/>
+                  </pic:spPr>
+                </pic:pic>
+              </a:graphicData>
+            </a:graphic>
+          </wp:inline>
+        </w:drawing>
+      </w:r>
+      <w:r>
+        <w:rPr>
+          <w:rtl w:val="0"/>
+        </w:rPr>
+      </w:r>
+    </w:p>
+    <w:p>
+      <w:pPr>
+        <w:jc w:val="center"/>
+        <w:rPr>
+          <w:rFonts w:ascii="Times New Roman" w:cs="Times New Roman" w:eastAsia="Times New Roman" w:hAnsi="Times New Roman"/>
+          <w:i w:val="1"/>
+          <w:iCs w:val="1"/>
+        </w:rPr>
+        <w:sectPr>
+          <w:type w:val="nextPage"/>
+          <w:pgSz w:h="16834" w:w="11909" w:orient="portrait"/>
+          <w:pgMar w:bottom="1440" w:top="1440" w:left="1440" w:right="1440" w:header="720" w:footer="720"/>
+        </w:sectPr>
+      </w:pPr>
+      <w:r>
+        <w:rPr>
+          <w:rFonts w:ascii="Times New Roman" w:cs="Times New Roman" w:eastAsia="Times New Roman" w:hAnsi="Times New Roman"/>
+          <w:b w:val="1"/>
+          <w:bCs w:val="1"/>
+          <w:i w:val="1"/>
+          <w:iCs w:val="1"/>
+          <w:rtl w:val="0"/>
+        </w:rPr>
+        <w:t xml:space="preserve">Figura 8</w:t>
+      </w:r>
+      <w:r>
+        <w:rPr>
+          <w:rFonts w:ascii="Times New Roman" w:cs="Times New Roman" w:eastAsia="Times New Roman" w:hAnsi="Times New Roman"/>
+          <w:i w:val="1"/>
+          <w:iCs w:val="1"/>
+          <w:rtl w:val="0"/>
+        </w:rPr>
+        <w:t xml:space="preserve">. Diagrama de CUN Recepción de pedidos</w:t>
+      </w:r>
+    </w:p>
+    <w:p>
+      <w:pPr>
+        <w:jc w:val="center"/>
+        <w:rPr/>
+        <w:sectPr>
+          <w:type w:val="nextPage"/>
+          <w:pgSz w:h="11909" w:w="16834" w:orient="landscape"/>
+          <w:pgMar w:bottom="1440" w:top="1440" w:left="1440" w:right="1440" w:header="720" w:footer="720"/>
+        </w:sectPr>
+      </w:pPr>
+      <w:r>
+        <w:rPr>
+          <w:rFonts w:ascii="Times New Roman" w:cs="Times New Roman" w:eastAsia="Times New Roman" w:hAnsi="Times New Roman"/>
+          <w:b w:val="1"/>
+          <w:bCs w:val="1"/>
+          <w:i w:val="1"/>
+          <w:iCs w:val="1"/>
+          <w:rtl w:val="0"/>
+        </w:rPr>
+        <w:t xml:space="preserve">Figura 9</w:t>
+      </w:r>
+      <w:r>
+        <w:rPr>
+          <w:rFonts w:ascii="Times New Roman" w:cs="Times New Roman" w:eastAsia="Times New Roman" w:hAnsi="Times New Roman"/>
+          <w:i w:val="1"/>
+          <w:iCs w:val="1"/>
+          <w:rtl w:val="0"/>
+        </w:rPr>
+        <w:t xml:space="preserve">. Diagrama de CUN Gestión de pedidos</w:t>
+      </w:r>
+      <w:r>
+        <w:rPr>
+          <w:rtl w:val="0"/>
+        </w:rPr>
+      </w:r>
+      <w:r>
+        <w:drawing>
+          <wp:anchor allowOverlap="1" behindDoc="0" distB="114300" distT="114300" distL="114300" distR="114300" hidden="0" layoutInCell="1" locked="0" relativeHeight="0" simplePos="0">
+            <wp:simplePos x="0" y="0"/>
+            <wp:positionH relativeFrom="column">
+              <wp:posOffset>-819149</wp:posOffset>
+            </wp:positionH>
+            <wp:positionV relativeFrom="paragraph">
+              <wp:posOffset>171450</wp:posOffset>
+            </wp:positionV>
+            <wp:extent cx="10563368" cy="5553075"/>
+            <wp:effectExtent b="0" l="0" r="0" t="0"/>
+            <wp:wrapTopAndBottom distB="114300" distT="114300"/>
+            <wp:docPr id="21" name="image21.png"/>
+            <a:graphic>
+              <a:graphicData uri="http://schemas.openxmlformats.org/drawingml/2006/picture">
+                <pic:pic>
+                  <pic:nvPicPr>
+                    <pic:cNvPr id="0" name="image21.png"/>
+                    <pic:cNvPicPr preferRelativeResize="0"/>
+                  </pic:nvPicPr>
+                  <pic:blipFill>
+                    <a:blip r:embed="rId15"/>
+                    <a:srcRect b="0" l="0" r="0" t="0"/>
+                    <a:stretch>
+                      <a:fillRect/>
+                    </a:stretch>
+                  </pic:blipFill>
+                  <pic:spPr>
+                    <a:xfrm>
+                      <a:off x="0" y="0"/>
+                      <a:ext cx="10563368" cy="5553075"/>
+                    </a:xfrm>
+                    <a:prstGeom prst="rect"/>
+                    <a:ln/>
+                  </pic:spPr>
+                </pic:pic>
+              </a:graphicData>
+            </a:graphic>
+          </wp:anchor>
+        </w:drawing>
+      </w:r>
+    </w:p>
+    <w:p>
+      <w:pPr>
+        <w:ind w:left="0" w:firstLine="720"/>
+        <w:rPr>
+          <w:rFonts w:ascii="Times New Roman" w:cs="Times New Roman" w:eastAsia="Times New Roman" w:hAnsi="Times New Roman"/>
+        </w:rPr>
+      </w:pPr>
+      <w:r>
+        <w:rPr>
+          <w:rFonts w:ascii="Times New Roman" w:cs="Times New Roman" w:eastAsia="Times New Roman" w:hAnsi="Times New Roman"/>
+          <w:rtl w:val="0"/>
+        </w:rPr>
+        <w:t xml:space="preserve">Diagramas de Actividades:</w:t>
+      </w:r>
+    </w:p>
+    <w:p>
+      <w:pPr>
+        <w:ind w:left="0" w:firstLine="0"/>
+        <w:rPr/>
+      </w:pPr>
+      <w:r>
+        <w:rPr/>
+        <w:drawing>
+          <wp:inline distB="114300" distT="114300" distL="114300" distR="114300">
+            <wp:extent cx="6638290" cy="2944225"/>
+            <wp:effectExtent b="0" l="0" r="0" t="0"/>
+            <wp:docPr id="3" name="image7.png"/>
+            <a:graphic>
+              <a:graphicData uri="http://schemas.openxmlformats.org/drawingml/2006/picture">
+                <pic:pic>
+                  <pic:nvPicPr>
+                    <pic:cNvPr id="0" name="image7.png"/>
+                    <pic:cNvPicPr preferRelativeResize="0"/>
+                  </pic:nvPicPr>
+                  <pic:blipFill>
+                    <a:blip r:embed="rId16"/>
+                    <a:srcRect b="0" l="0" r="0" t="0"/>
+                    <a:stretch>
+                      <a:fillRect/>
+                    </a:stretch>
+                  </pic:blipFill>
+                  <pic:spPr>
+                    <a:xfrm>
+                      <a:off x="0" y="0"/>
+                      <a:ext cx="6638290" cy="2944225"/>
+                    </a:xfrm>
+                    <a:prstGeom prst="rect"/>
+                    <a:ln/>
+                  </pic:spPr>
+                </pic:pic>
+              </a:graphicData>
+            </a:graphic>
+          </wp:inline>
+        </w:drawing>
+      </w:r>
+      <w:r>
+        <w:rPr>
+          <w:rtl w:val="0"/>
+        </w:rPr>
+      </w:r>
+    </w:p>
+    <w:p>
+      <w:pPr>
+        <w:ind w:left="0" w:firstLine="0"/>
+        <w:rPr/>
+      </w:pPr>
+      <w:r>
+        <w:rPr/>
+        <w:drawing>
+          <wp:inline distB="114300" distT="114300" distL="114300" distR="114300">
+            <wp:extent cx="6541094" cy="2604774"/>
+            <wp:effectExtent b="0" l="0" r="0" t="0"/>
+            <wp:docPr id="10" name="image12.png"/>
+            <a:graphic>
+              <a:graphicData uri="http://schemas.openxmlformats.org/drawingml/2006/picture">
+                <pic:pic>
+                  <pic:nvPicPr>
+                    <pic:cNvPr id="0" name="image12.png"/>
+                    <pic:cNvPicPr preferRelativeResize="0"/>
+                  </pic:nvPicPr>
+                  <pic:blipFill>
+                    <a:blip r:embed="rId17"/>
+                    <a:srcRect b="0" l="0" r="0" t="0"/>
+                    <a:stretch>
+                      <a:fillRect/>
+                    </a:stretch>
+                  </pic:blipFill>
+                  <pic:spPr>
+                    <a:xfrm>
+                      <a:off x="0" y="0"/>
+                      <a:ext cx="6541094" cy="2604774"/>
+                    </a:xfrm>
+                    <a:prstGeom prst="rect"/>
+                    <a:ln/>
+                  </pic:spPr>
+                </pic:pic>
+              </a:graphicData>
+            </a:graphic>
+          </wp:inline>
+        </w:drawing>
+      </w:r>
+      <w:r>
+        <w:rPr>
+          <w:rtl w:val="0"/>
+        </w:rPr>
+      </w:r>
+    </w:p>
+    <w:p>
+      <w:pPr>
+        <w:jc w:val="center"/>
+        <w:rPr/>
+      </w:pPr>
+      <w:r>
+        <w:rPr>
+          <w:rFonts w:ascii="Times New Roman" w:cs="Times New Roman" w:eastAsia="Times New Roman" w:hAnsi="Times New Roman"/>
+          <w:b w:val="1"/>
+          <w:bCs w:val="1"/>
+          <w:i w:val="1"/>
+          <w:iCs w:val="1"/>
+          <w:rtl w:val="0"/>
+        </w:rPr>
+        <w:t xml:space="preserve">Figura 10</w:t>
+      </w:r>
+      <w:r>
+        <w:rPr>
+          <w:rFonts w:ascii="Times New Roman" w:cs="Times New Roman" w:eastAsia="Times New Roman" w:hAnsi="Times New Roman"/>
+          <w:i w:val="1"/>
+          <w:iCs w:val="1"/>
+          <w:rtl w:val="0"/>
+        </w:rPr>
+        <w:t xml:space="preserve">. Diagrama de Actividad de CUN Recepción de pedidos</w:t>
+      </w:r>
+      <w:r>
+        <w:rPr>
+          <w:rtl w:val="0"/>
+        </w:rPr>
+      </w:r>
+    </w:p>
+    <w:p>
+      <w:pPr>
+        <w:ind w:left="0" w:firstLine="0"/>
+        <w:rPr/>
+      </w:pPr>
+      <w:r>
+        <w:rPr/>
+        <w:drawing>
+          <wp:inline distB="114300" distT="114300" distL="114300" distR="114300">
+            <wp:extent cx="5731200" cy="3835400"/>
+            <wp:effectExtent b="0" l="0" r="0" t="0"/>
+            <wp:docPr id="20" name="image9.png"/>
+            <a:graphic>
+              <a:graphicData uri="http://schemas.openxmlformats.org/drawingml/2006/picture">
+                <pic:pic>
+                  <pic:nvPicPr>
+                    <pic:cNvPr id="0" name="image9.png"/>
+                    <pic:cNvPicPr preferRelativeResize="0"/>
+                  </pic:nvPicPr>
+                  <pic:blipFill>
+                    <a:blip r:embed="rId18"/>
+                    <a:srcRect b="0" l="0" r="0" t="0"/>
+                    <a:stretch>
+                      <a:fillRect/>
+                    </a:stretch>
+                  </pic:blipFill>
+                  <pic:spPr>
+                    <a:xfrm>
+                      <a:off x="0" y="0"/>
+                      <a:ext cx="5731200" cy="3835400"/>
+                    </a:xfrm>
+                    <a:prstGeom prst="rect"/>
+                    <a:ln/>
+                  </pic:spPr>
+                </pic:pic>
+              </a:graphicData>
+            </a:graphic>
+          </wp:inline>
+        </w:drawing>
+      </w:r>
+      <w:r>
+        <w:rPr>
+          <w:rtl w:val="0"/>
+        </w:rPr>
+      </w:r>
+    </w:p>
+    <w:p>
+      <w:pPr>
+        <w:jc w:val="center"/>
+        <w:rPr/>
+      </w:pPr>
+      <w:r>
+        <w:rPr>
+          <w:rFonts w:ascii="Times New Roman" w:cs="Times New Roman" w:eastAsia="Times New Roman" w:hAnsi="Times New Roman"/>
+          <w:b w:val="1"/>
+          <w:bCs w:val="1"/>
+          <w:i w:val="1"/>
+          <w:iCs w:val="1"/>
+          <w:rtl w:val="0"/>
+        </w:rPr>
+        <w:t xml:space="preserve">Figura 11</w:t>
+      </w:r>
+      <w:r>
+        <w:rPr>
+          <w:rFonts w:ascii="Times New Roman" w:cs="Times New Roman" w:eastAsia="Times New Roman" w:hAnsi="Times New Roman"/>
+          <w:i w:val="1"/>
+          <w:iCs w:val="1"/>
+          <w:rtl w:val="0"/>
+        </w:rPr>
+        <w:t xml:space="preserve">. Diagrama de Actividad de CUN Gestión de pedidos</w:t>
+      </w:r>
+      <w:r>
+        <w:rPr>
+          <w:rtl w:val="0"/>
+        </w:rPr>
+      </w:r>
+    </w:p>
+    <w:p>
+      <w:pPr>
         <w:ind w:left="2160" w:firstLine="0"/>
         <w:rPr/>
       </w:pPr>
@@ -5088,16 +6001,16 @@
           <wp:inline distB="114300" distT="114300" distL="114300" distR="114300">
             <wp:extent cx="5017294" cy="3367088"/>
             <wp:effectExtent b="0" l="0" r="0" t="0"/>
-            <wp:docPr id="19" name="image16.jpg"/>
+            <wp:docPr id="8" name="image20.jpg"/>
             <a:graphic>
               <a:graphicData uri="http://schemas.openxmlformats.org/drawingml/2006/picture">
                 <pic:pic>
                   <pic:nvPicPr>
-                    <pic:cNvPr id="0" name="image16.jpg"/>
+                    <pic:cNvPr id="0" name="image20.jpg"/>
                     <pic:cNvPicPr preferRelativeResize="0"/>
                   </pic:nvPicPr>
                   <pic:blipFill>
-                    <a:blip r:embed="rId14"/>
+                    <a:blip r:embed="rId19"/>
                     <a:srcRect b="0" l="0" r="0" t="0"/>
                     <a:stretch>
                       <a:fillRect/>
@@ -5134,16 +6047,16 @@
           <wp:inline distB="114300" distT="114300" distL="114300" distR="114300">
             <wp:extent cx="4500121" cy="2982638"/>
             <wp:effectExtent b="0" l="0" r="0" t="0"/>
-            <wp:docPr id="1" name="image2.jpg"/>
+            <wp:docPr id="9" name="image16.jpg"/>
             <a:graphic>
               <a:graphicData uri="http://schemas.openxmlformats.org/drawingml/2006/picture">
                 <pic:pic>
                   <pic:nvPicPr>
-                    <pic:cNvPr id="0" name="image2.jpg"/>
+                    <pic:cNvPr id="0" name="image16.jpg"/>
                     <pic:cNvPicPr preferRelativeResize="0"/>
                   </pic:nvPicPr>
                   <pic:blipFill>
-                    <a:blip r:embed="rId15"/>
+                    <a:blip r:embed="rId20"/>
                     <a:srcRect b="0" l="0" r="0" t="0"/>
                     <a:stretch>
                       <a:fillRect/>
@@ -5180,16 +6093,16 @@
           <wp:inline distB="114300" distT="114300" distL="114300" distR="114300">
             <wp:extent cx="5731200" cy="3454400"/>
             <wp:effectExtent b="0" l="0" r="0" t="0"/>
-            <wp:docPr id="13" name="image3.jpg"/>
+            <wp:docPr id="6" name="image2.jpg"/>
             <a:graphic>
               <a:graphicData uri="http://schemas.openxmlformats.org/drawingml/2006/picture">
                 <pic:pic>
                   <pic:nvPicPr>
-                    <pic:cNvPr id="0" name="image3.jpg"/>
+                    <pic:cNvPr id="0" name="image2.jpg"/>
                     <pic:cNvPicPr preferRelativeResize="0"/>
                   </pic:nvPicPr>
                   <pic:blipFill>
-                    <a:blip r:embed="rId16"/>
+                    <a:blip r:embed="rId21"/>
                     <a:srcRect b="0" l="0" r="0" t="0"/>
                     <a:stretch>
                       <a:fillRect/>
@@ -5231,10 +6144,13 @@
         <w:pStyle w:val="Heading3"/>
         <w:numPr>
           <w:ilvl w:val="2"/>
-          <w:numId w:val="2"/>
+          <w:numId w:val="3"/>
         </w:numPr>
         <w:ind w:left="2160" w:hanging="360"/>
         <w:rPr>
+          <w:rFonts w:ascii="Times New Roman" w:cs="Times New Roman" w:eastAsia="Times New Roman" w:hAnsi="Times New Roman"/>
+          <w:b w:val="1"/>
+          <w:bCs w:val="1"/>
           <w:color w:val="000000"/>
           <w:sz w:val="21"/>
           <w:szCs w:val="21"/>
@@ -5244,6 +6160,9 @@
       <w:bookmarkEnd w:id="41"/>
       <w:r>
         <w:rPr>
+          <w:rFonts w:ascii="Times New Roman" w:cs="Times New Roman" w:eastAsia="Times New Roman" w:hAnsi="Times New Roman"/>
+          <w:b w:val="1"/>
+          <w:bCs w:val="1"/>
           <w:color w:val="000000"/>
           <w:sz w:val="21"/>
           <w:szCs w:val="21"/>
@@ -5255,61 +6174,191 @@
     <w:p>
       <w:pPr>
         <w:ind w:left="2160" w:firstLine="0"/>
+        <w:rPr>
+          <w:rFonts w:ascii="Times New Roman" w:cs="Times New Roman" w:eastAsia="Times New Roman" w:hAnsi="Times New Roman"/>
+        </w:rPr>
+      </w:pPr>
+      <w:r>
+        <w:rPr>
+          <w:rFonts w:ascii="Times New Roman" w:cs="Times New Roman" w:eastAsia="Times New Roman" w:hAnsi="Times New Roman"/>
+          <w:rtl w:val="0"/>
+        </w:rPr>
+        <w:t xml:space="preserve">A partir del análisis del negocio y los modelos elaborados, se identificaron los siguientes puntos críticos y oportunidades de mejora: </w:t>
+      </w:r>
+      <w:r>
+        <w:rPr>
+          <w:rtl w:val="0"/>
+        </w:rPr>
+      </w:r>
+    </w:p>
+    <w:p>
+      <w:pPr>
+        <w:ind w:left="2160" w:firstLine="0"/>
+        <w:rPr/>
+      </w:pPr>
+      <w:r>
+        <w:rPr>
+          <w:rtl w:val="0"/>
+        </w:rPr>
+      </w:r>
+    </w:p>
+    <w:p>
+      <w:pPr>
+        <w:ind w:left="2160" w:firstLine="0"/>
+        <w:rPr/>
+      </w:pPr>
+      <w:r>
+        <w:rPr>
+          <w:rtl w:val="0"/>
+        </w:rPr>
+      </w:r>
+    </w:p>
+    <w:p>
+      <w:pPr>
+        <w:ind w:left="2160" w:firstLine="0"/>
+        <w:rPr/>
+      </w:pPr>
+      <w:r>
+        <w:rPr>
+          <w:rtl w:val="0"/>
+        </w:rPr>
+      </w:r>
+    </w:p>
+    <w:p>
+      <w:pPr>
+        <w:ind w:left="2160" w:firstLine="0"/>
+        <w:rPr/>
+      </w:pPr>
+      <w:r>
+        <w:rPr>
+          <w:rtl w:val="0"/>
+        </w:rPr>
+      </w:r>
+    </w:p>
+    <w:p>
+      <w:pPr>
+        <w:pStyle w:val="Heading2"/>
+        <w:numPr>
+          <w:ilvl w:val="1"/>
+          <w:numId w:val="3"/>
+        </w:numPr>
+        <w:spacing w:after="0" w:afterAutospacing="0"/>
+        <w:ind w:left="1440" w:hanging="360"/>
+        <w:rPr>
+          <w:b w:val="1"/>
+          <w:bCs w:val="1"/>
+          <w:sz w:val="21"/>
+          <w:szCs w:val="21"/>
+        </w:rPr>
+      </w:pPr>
+      <w:bookmarkStart w:colFirst="0" w:colLast="0" w:name="_ljwr94drc49" w:id="42"/>
+      <w:bookmarkEnd w:id="42"/>
+      <w:r>
+        <w:rPr>
+          <w:b w:val="1"/>
+          <w:bCs w:val="1"/>
+          <w:sz w:val="21"/>
+          <w:szCs w:val="21"/>
+          <w:rtl w:val="0"/>
+        </w:rPr>
+        <w:t xml:space="preserve">Requisitos Funcionales</w:t>
+      </w:r>
+    </w:p>
+    <w:p>
+      <w:pPr>
+        <w:pStyle w:val="Heading2"/>
+        <w:numPr>
+          <w:ilvl w:val="1"/>
+          <w:numId w:val="3"/>
+        </w:numPr>
+        <w:spacing w:after="0" w:afterAutospacing="0" w:before="0" w:beforeAutospacing="0"/>
+        <w:ind w:left="1440" w:hanging="360"/>
+        <w:rPr>
+          <w:b w:val="1"/>
+          <w:bCs w:val="1"/>
+          <w:sz w:val="21"/>
+          <w:szCs w:val="21"/>
+        </w:rPr>
+      </w:pPr>
+      <w:bookmarkStart w:colFirst="0" w:colLast="0" w:name="_9i0c8zhcfi73" w:id="43"/>
+      <w:bookmarkEnd w:id="43"/>
+      <w:r>
+        <w:rPr>
+          <w:b w:val="1"/>
+          <w:bCs w:val="1"/>
+          <w:sz w:val="21"/>
+          <w:szCs w:val="21"/>
+          <w:rtl w:val="0"/>
+        </w:rPr>
+        <w:t xml:space="preserve">Modelo de Casos de Uso del Sistema</w:t>
+      </w:r>
+    </w:p>
+    <w:p>
+      <w:pPr>
+        <w:pStyle w:val="Heading3"/>
+        <w:numPr>
+          <w:ilvl w:val="2"/>
+          <w:numId w:val="3"/>
+        </w:numPr>
+        <w:spacing w:after="0" w:afterAutospacing="0" w:before="0" w:beforeAutospacing="0"/>
+        <w:ind w:left="2160" w:hanging="360"/>
+        <w:rPr>
+          <w:color w:val="000000"/>
+          <w:sz w:val="21"/>
+          <w:szCs w:val="21"/>
+        </w:rPr>
+      </w:pPr>
+      <w:bookmarkStart w:colFirst="0" w:colLast="0" w:name="_wkj0t2nqjcpq" w:id="44"/>
+      <w:bookmarkEnd w:id="44"/>
+      <w:r>
+        <w:rPr>
+          <w:color w:val="000000"/>
+          <w:sz w:val="21"/>
+          <w:szCs w:val="21"/>
+          <w:rtl w:val="0"/>
+        </w:rPr>
+        <w:t xml:space="preserve">Actores del Sistema</w:t>
+      </w:r>
+    </w:p>
+    <w:p>
+      <w:pPr>
+        <w:pStyle w:val="Heading3"/>
+        <w:numPr>
+          <w:ilvl w:val="2"/>
+          <w:numId w:val="3"/>
+        </w:numPr>
+        <w:spacing w:before="0" w:beforeAutospacing="0"/>
+        <w:ind w:left="2160" w:hanging="360"/>
+        <w:rPr>
+          <w:color w:val="000000"/>
+          <w:sz w:val="21"/>
+          <w:szCs w:val="21"/>
+        </w:rPr>
+      </w:pPr>
+      <w:bookmarkStart w:colFirst="0" w:colLast="0" w:name="_o89passwygko" w:id="45"/>
+      <w:bookmarkEnd w:id="45"/>
+      <w:r>
+        <w:rPr>
+          <w:color w:val="000000"/>
+          <w:sz w:val="21"/>
+          <w:szCs w:val="21"/>
+          <w:rtl w:val="0"/>
+        </w:rPr>
+        <w:t xml:space="preserve">Diagrama general de casos de uso del sistema (MCUS)</w:t>
+      </w:r>
+    </w:p>
+    <w:p>
+      <w:pPr>
+        <w:ind w:left="2160" w:firstLine="0"/>
         <w:rPr/>
       </w:pPr>
       <w:r>
         <w:rPr/>
         <w:drawing>
           <wp:inline distB="114300" distT="114300" distL="114300" distR="114300">
-            <wp:extent cx="4691063" cy="4870289"/>
+            <wp:extent cx="4462463" cy="1423244"/>
             <wp:effectExtent b="0" l="0" r="0" t="0"/>
-            <wp:docPr id="15" name="image11.jpg"/>
-            <a:graphic>
-              <a:graphicData uri="http://schemas.openxmlformats.org/drawingml/2006/picture">
-                <pic:pic>
-                  <pic:nvPicPr>
-                    <pic:cNvPr id="0" name="image11.jpg"/>
-                    <pic:cNvPicPr preferRelativeResize="0"/>
-                  </pic:nvPicPr>
-                  <pic:blipFill>
-                    <a:blip r:embed="rId17"/>
-                    <a:srcRect b="0" l="0" r="0" t="0"/>
-                    <a:stretch>
-                      <a:fillRect/>
-                    </a:stretch>
-                  </pic:blipFill>
-                  <pic:spPr>
-                    <a:xfrm>
-                      <a:off x="0" y="0"/>
-                      <a:ext cx="4691063" cy="4870289"/>
-                    </a:xfrm>
-                    <a:prstGeom prst="rect"/>
-                    <a:ln/>
-                  </pic:spPr>
-                </pic:pic>
-              </a:graphicData>
-            </a:graphic>
-          </wp:inline>
-        </w:drawing>
-      </w:r>
-      <w:r>
-        <w:rPr>
-          <w:rtl w:val="0"/>
-        </w:rPr>
-      </w:r>
-    </w:p>
-    <w:p>
-      <w:pPr>
-        <w:ind w:left="2160" w:firstLine="0"/>
-        <w:rPr/>
-      </w:pPr>
-      <w:r>
-        <w:rPr/>
-        <w:drawing>
-          <wp:inline distB="114300" distT="114300" distL="114300" distR="114300">
-            <wp:extent cx="4595202" cy="2114403"/>
-            <wp:effectExtent b="0" l="0" r="0" t="0"/>
-            <wp:docPr id="14" name="image13.jpg"/>
+            <wp:docPr id="11" name="image13.jpg"/>
             <a:graphic>
               <a:graphicData uri="http://schemas.openxmlformats.org/drawingml/2006/picture">
                 <pic:pic>
@@ -5318,222 +6367,7 @@
                     <pic:cNvPicPr preferRelativeResize="0"/>
                   </pic:nvPicPr>
                   <pic:blipFill>
-                    <a:blip r:embed="rId18"/>
-                    <a:srcRect b="0" l="0" r="0" t="0"/>
-                    <a:stretch>
-                      <a:fillRect/>
-                    </a:stretch>
-                  </pic:blipFill>
-                  <pic:spPr>
-                    <a:xfrm>
-                      <a:off x="0" y="0"/>
-                      <a:ext cx="4595202" cy="2114403"/>
-                    </a:xfrm>
-                    <a:prstGeom prst="rect"/>
-                    <a:ln/>
-                  </pic:spPr>
-                </pic:pic>
-              </a:graphicData>
-            </a:graphic>
-          </wp:inline>
-        </w:drawing>
-      </w:r>
-      <w:r>
-        <w:rPr>
-          <w:rtl w:val="0"/>
-        </w:rPr>
-      </w:r>
-    </w:p>
-    <w:p>
-      <w:pPr>
-        <w:ind w:left="2160" w:firstLine="0"/>
-        <w:rPr/>
-      </w:pPr>
-      <w:r>
-        <w:rPr>
-          <w:rtl w:val="0"/>
-        </w:rPr>
-      </w:r>
-    </w:p>
-    <w:p>
-      <w:pPr>
-        <w:ind w:left="2160" w:firstLine="0"/>
-        <w:rPr/>
-      </w:pPr>
-      <w:r>
-        <w:rPr/>
-        <w:drawing>
-          <wp:inline distB="114300" distT="114300" distL="114300" distR="114300">
-            <wp:extent cx="4539456" cy="2081213"/>
-            <wp:effectExtent b="0" l="0" r="0" t="0"/>
-            <wp:docPr id="5" name="image5.jpg"/>
-            <a:graphic>
-              <a:graphicData uri="http://schemas.openxmlformats.org/drawingml/2006/picture">
-                <pic:pic>
-                  <pic:nvPicPr>
-                    <pic:cNvPr id="0" name="image5.jpg"/>
-                    <pic:cNvPicPr preferRelativeResize="0"/>
-                  </pic:nvPicPr>
-                  <pic:blipFill>
-                    <a:blip r:embed="rId19"/>
-                    <a:srcRect b="0" l="0" r="0" t="0"/>
-                    <a:stretch>
-                      <a:fillRect/>
-                    </a:stretch>
-                  </pic:blipFill>
-                  <pic:spPr>
-                    <a:xfrm>
-                      <a:off x="0" y="0"/>
-                      <a:ext cx="4539456" cy="2081213"/>
-                    </a:xfrm>
-                    <a:prstGeom prst="rect"/>
-                    <a:ln/>
-                  </pic:spPr>
-                </pic:pic>
-              </a:graphicData>
-            </a:graphic>
-          </wp:inline>
-        </w:drawing>
-      </w:r>
-      <w:r>
-        <w:rPr>
-          <w:rtl w:val="0"/>
-        </w:rPr>
-      </w:r>
-    </w:p>
-    <w:p>
-      <w:pPr>
-        <w:pStyle w:val="Heading2"/>
-        <w:numPr>
-          <w:ilvl w:val="1"/>
-          <w:numId w:val="2"/>
-        </w:numPr>
-        <w:spacing w:after="0" w:afterAutospacing="0"/>
-        <w:ind w:left="1440" w:hanging="360"/>
-        <w:rPr>
-          <w:b w:val="1"/>
-          <w:bCs w:val="1"/>
-          <w:sz w:val="21"/>
-          <w:szCs w:val="21"/>
-        </w:rPr>
-      </w:pPr>
-      <w:bookmarkStart w:colFirst="0" w:colLast="0" w:name="_ljwr94drc49" w:id="42"/>
-      <w:bookmarkEnd w:id="42"/>
-      <w:r>
-        <w:rPr>
-          <w:b w:val="1"/>
-          <w:bCs w:val="1"/>
-          <w:sz w:val="21"/>
-          <w:szCs w:val="21"/>
-          <w:rtl w:val="0"/>
-        </w:rPr>
-        <w:t xml:space="preserve">Requisitos Funcionales</w:t>
-      </w:r>
-    </w:p>
-    <w:p>
-      <w:pPr>
-        <w:pStyle w:val="Heading2"/>
-        <w:numPr>
-          <w:ilvl w:val="1"/>
-          <w:numId w:val="2"/>
-        </w:numPr>
-        <w:spacing w:after="0" w:afterAutospacing="0" w:before="0" w:beforeAutospacing="0"/>
-        <w:ind w:left="1440" w:hanging="360"/>
-        <w:rPr>
-          <w:b w:val="1"/>
-          <w:bCs w:val="1"/>
-          <w:sz w:val="21"/>
-          <w:szCs w:val="21"/>
-        </w:rPr>
-      </w:pPr>
-      <w:bookmarkStart w:colFirst="0" w:colLast="0" w:name="_9i0c8zhcfi73" w:id="43"/>
-      <w:bookmarkEnd w:id="43"/>
-      <w:r>
-        <w:rPr>
-          <w:b w:val="1"/>
-          <w:bCs w:val="1"/>
-          <w:sz w:val="21"/>
-          <w:szCs w:val="21"/>
-          <w:rtl w:val="0"/>
-        </w:rPr>
-        <w:t xml:space="preserve">Modelo de Casos de Uso del Sistema</w:t>
-      </w:r>
-    </w:p>
-    <w:p>
-      <w:pPr>
-        <w:pStyle w:val="Heading3"/>
-        <w:numPr>
-          <w:ilvl w:val="2"/>
-          <w:numId w:val="2"/>
-        </w:numPr>
-        <w:spacing w:after="0" w:afterAutospacing="0" w:before="0" w:beforeAutospacing="0"/>
-        <w:ind w:left="2160" w:hanging="360"/>
-        <w:rPr>
-          <w:color w:val="000000"/>
-          <w:sz w:val="21"/>
-          <w:szCs w:val="21"/>
-        </w:rPr>
-      </w:pPr>
-      <w:bookmarkStart w:colFirst="0" w:colLast="0" w:name="_wkj0t2nqjcpq" w:id="44"/>
-      <w:bookmarkEnd w:id="44"/>
-      <w:r>
-        <w:rPr>
-          <w:color w:val="000000"/>
-          <w:sz w:val="21"/>
-          <w:szCs w:val="21"/>
-          <w:rtl w:val="0"/>
-        </w:rPr>
-        <w:t xml:space="preserve">Actores del Sistema</w:t>
-      </w:r>
-    </w:p>
-    <w:p>
-      <w:pPr>
-        <w:pStyle w:val="Heading3"/>
-        <w:numPr>
-          <w:ilvl w:val="2"/>
-          <w:numId w:val="2"/>
-        </w:numPr>
-        <w:spacing w:before="0" w:beforeAutospacing="0"/>
-        <w:ind w:left="2160" w:hanging="360"/>
-        <w:rPr>
-          <w:color w:val="000000"/>
-          <w:sz w:val="21"/>
-          <w:szCs w:val="21"/>
-        </w:rPr>
-      </w:pPr>
-      <w:bookmarkStart w:colFirst="0" w:colLast="0" w:name="_o89passwygko" w:id="45"/>
-      <w:bookmarkEnd w:id="45"/>
-      <w:r>
-        <w:rPr>
-          <w:color w:val="000000"/>
-          <w:sz w:val="21"/>
-          <w:szCs w:val="21"/>
-          <w:rtl w:val="0"/>
-        </w:rPr>
-        <w:t xml:space="preserve">Diagrama general de casos de uso del sistema (MCUS)</w:t>
-      </w:r>
-    </w:p>
-    <w:p>
-      <w:pPr>
-        <w:ind w:left="2160" w:firstLine="0"/>
-        <w:rPr/>
-      </w:pPr>
-      <w:r>
-        <w:rPr/>
-        <w:drawing>
-          <wp:inline distB="114300" distT="114300" distL="114300" distR="114300">
-            <wp:extent cx="4462463" cy="1423244"/>
-            <wp:effectExtent b="0" l="0" r="0" t="0"/>
-            <wp:docPr id="3" name="image19.jpg"/>
-            <a:graphic>
-              <a:graphicData uri="http://schemas.openxmlformats.org/drawingml/2006/picture">
-                <pic:pic>
-                  <pic:nvPicPr>
-                    <pic:cNvPr id="0" name="image19.jpg"/>
-                    <pic:cNvPicPr preferRelativeResize="0"/>
-                  </pic:nvPicPr>
-                  <pic:blipFill>
-                    <a:blip r:embed="rId20"/>
+                    <a:blip r:embed="rId22"/>
                     <a:srcRect b="0" l="0" r="0" t="0"/>
                     <a:stretch>
                       <a:fillRect/>
@@ -5581,7 +6415,7 @@
           <wp:inline distB="114300" distT="114300" distL="114300" distR="114300">
             <wp:extent cx="4979101" cy="2969264"/>
             <wp:effectExtent b="0" l="0" r="0" t="0"/>
-            <wp:docPr id="7" name="image4.jpg"/>
+            <wp:docPr id="14" name="image4.jpg"/>
             <a:graphic>
               <a:graphicData uri="http://schemas.openxmlformats.org/drawingml/2006/picture">
                 <pic:pic>
@@ -5590,7 +6424,7 @@
                     <pic:cNvPicPr preferRelativeResize="0"/>
                   </pic:nvPicPr>
                   <pic:blipFill>
-                    <a:blip r:embed="rId21"/>
+                    <a:blip r:embed="rId23"/>
                     <a:srcRect b="0" l="0" r="0" t="0"/>
                     <a:stretch>
                       <a:fillRect/>
@@ -5627,7 +6461,7 @@
           <wp:inline distB="114300" distT="114300" distL="114300" distR="114300">
             <wp:extent cx="3575150" cy="3967163"/>
             <wp:effectExtent b="0" l="0" r="0" t="0"/>
-            <wp:docPr id="9" name="image1.jpg"/>
+            <wp:docPr id="4" name="image1.jpg"/>
             <a:graphic>
               <a:graphicData uri="http://schemas.openxmlformats.org/drawingml/2006/picture">
                 <pic:pic>
@@ -5636,7 +6470,7 @@
                     <pic:cNvPicPr preferRelativeResize="0"/>
                   </pic:nvPicPr>
                   <pic:blipFill>
-                    <a:blip r:embed="rId22"/>
+                    <a:blip r:embed="rId24"/>
                     <a:srcRect b="0" l="0" r="0" t="0"/>
                     <a:stretch>
                       <a:fillRect/>
@@ -5667,7 +6501,7 @@
         <w:pStyle w:val="Heading3"/>
         <w:numPr>
           <w:ilvl w:val="2"/>
-          <w:numId w:val="2"/>
+          <w:numId w:val="3"/>
         </w:numPr>
         <w:ind w:left="2160" w:hanging="360"/>
         <w:rPr>
@@ -5699,16 +6533,16 @@
           <wp:inline distB="114300" distT="114300" distL="114300" distR="114300">
             <wp:extent cx="4076700" cy="7296150"/>
             <wp:effectExtent b="0" l="0" r="0" t="0"/>
-            <wp:docPr id="11" name="image17.jpg"/>
+            <wp:docPr id="16" name="image8.jpg"/>
             <a:graphic>
               <a:graphicData uri="http://schemas.openxmlformats.org/drawingml/2006/picture">
                 <pic:pic>
                   <pic:nvPicPr>
-                    <pic:cNvPr id="0" name="image17.jpg"/>
+                    <pic:cNvPr id="0" name="image8.jpg"/>
                     <pic:cNvPicPr preferRelativeResize="0"/>
                   </pic:nvPicPr>
                   <pic:blipFill>
-                    <a:blip r:embed="rId23"/>
+                    <a:blip r:embed="rId25"/>
                     <a:srcRect b="0" l="0" r="0" t="0"/>
                     <a:stretch>
                       <a:fillRect/>
@@ -5739,7 +6573,7 @@
         <w:pStyle w:val="Heading3"/>
         <w:numPr>
           <w:ilvl w:val="2"/>
-          <w:numId w:val="2"/>
+          <w:numId w:val="3"/>
         </w:numPr>
         <w:spacing w:after="0" w:afterAutospacing="0"/>
         <w:ind w:left="2160" w:hanging="360"/>
@@ -5766,7 +6600,7 @@
         <w:pStyle w:val="Heading3"/>
         <w:numPr>
           <w:ilvl w:val="2"/>
-          <w:numId w:val="2"/>
+          <w:numId w:val="3"/>
         </w:numPr>
         <w:spacing w:before="0" w:beforeAutospacing="0"/>
         <w:ind w:left="2160" w:hanging="360"/>
@@ -5799,16 +6633,16 @@
           <wp:inline distB="114300" distT="114300" distL="114300" distR="114300">
             <wp:extent cx="4124325" cy="3990975"/>
             <wp:effectExtent b="0" l="0" r="0" t="0"/>
-            <wp:docPr id="12" name="image12.jpg"/>
+            <wp:docPr id="18" name="image17.jpg"/>
             <a:graphic>
               <a:graphicData uri="http://schemas.openxmlformats.org/drawingml/2006/picture">
                 <pic:pic>
                   <pic:nvPicPr>
-                    <pic:cNvPr id="0" name="image12.jpg"/>
+                    <pic:cNvPr id="0" name="image17.jpg"/>
                     <pic:cNvPicPr preferRelativeResize="0"/>
                   </pic:nvPicPr>
                   <pic:blipFill>
-                    <a:blip r:embed="rId24"/>
+                    <a:blip r:embed="rId26"/>
                     <a:srcRect b="0" l="0" r="0" t="0"/>
                     <a:stretch>
                       <a:fillRect/>
@@ -5839,7 +6673,7 @@
         <w:pStyle w:val="Heading2"/>
         <w:numPr>
           <w:ilvl w:val="1"/>
-          <w:numId w:val="2"/>
+          <w:numId w:val="3"/>
         </w:numPr>
         <w:spacing w:after="0" w:afterAutospacing="0"/>
         <w:ind w:left="1440" w:hanging="360"/>
@@ -5868,7 +6702,7 @@
         <w:pStyle w:val="Heading3"/>
         <w:numPr>
           <w:ilvl w:val="2"/>
-          <w:numId w:val="2"/>
+          <w:numId w:val="3"/>
         </w:numPr>
         <w:spacing w:after="0" w:afterAutospacing="0" w:before="0" w:beforeAutospacing="0"/>
         <w:ind w:left="2160" w:hanging="360"/>
@@ -5895,7 +6729,7 @@
         <w:pStyle w:val="Heading3"/>
         <w:numPr>
           <w:ilvl w:val="2"/>
-          <w:numId w:val="2"/>
+          <w:numId w:val="3"/>
         </w:numPr>
         <w:spacing w:after="0" w:afterAutospacing="0" w:before="0" w:beforeAutospacing="0"/>
         <w:ind w:left="2160" w:hanging="360"/>
@@ -5922,7 +6756,7 @@
         <w:pStyle w:val="Heading3"/>
         <w:numPr>
           <w:ilvl w:val="2"/>
-          <w:numId w:val="2"/>
+          <w:numId w:val="3"/>
         </w:numPr>
         <w:spacing w:after="0" w:afterAutospacing="0" w:before="0" w:beforeAutospacing="0"/>
         <w:ind w:left="2160" w:hanging="360"/>
@@ -5949,7 +6783,7 @@
         <w:pStyle w:val="Heading3"/>
         <w:numPr>
           <w:ilvl w:val="2"/>
-          <w:numId w:val="2"/>
+          <w:numId w:val="3"/>
         </w:numPr>
         <w:spacing w:after="0" w:afterAutospacing="0" w:before="0" w:beforeAutospacing="0"/>
         <w:ind w:left="2160" w:hanging="360"/>
@@ -5976,7 +6810,7 @@
         <w:pStyle w:val="Heading2"/>
         <w:numPr>
           <w:ilvl w:val="1"/>
-          <w:numId w:val="2"/>
+          <w:numId w:val="3"/>
         </w:numPr>
         <w:spacing w:after="0" w:afterAutospacing="0" w:before="0" w:beforeAutospacing="0"/>
         <w:ind w:left="1440" w:hanging="360"/>
@@ -6005,7 +6839,7 @@
         <w:pStyle w:val="Heading3"/>
         <w:numPr>
           <w:ilvl w:val="2"/>
-          <w:numId w:val="2"/>
+          <w:numId w:val="3"/>
         </w:numPr>
         <w:spacing w:after="0" w:afterAutospacing="0" w:before="0" w:beforeAutospacing="0"/>
         <w:ind w:left="2160" w:hanging="360"/>
@@ -6032,7 +6866,7 @@
         <w:pStyle w:val="Heading3"/>
         <w:numPr>
           <w:ilvl w:val="2"/>
-          <w:numId w:val="2"/>
+          <w:numId w:val="3"/>
         </w:numPr>
         <w:spacing w:after="0" w:afterAutospacing="0" w:before="0" w:beforeAutospacing="0"/>
         <w:ind w:left="2160" w:hanging="360"/>
@@ -6059,7 +6893,7 @@
         <w:pStyle w:val="Heading3"/>
         <w:numPr>
           <w:ilvl w:val="2"/>
-          <w:numId w:val="2"/>
+          <w:numId w:val="3"/>
         </w:numPr>
         <w:spacing w:before="0" w:beforeAutospacing="0"/>
         <w:ind w:left="2160" w:hanging="360"/>
@@ -6396,9 +7230,9 @@
       </w:r>
     </w:p>
     <w:sectPr>
+      <w:type w:val="nextPage"/>
       <w:pgSz w:h="16834" w:w="11909" w:orient="portrait"/>
       <w:pgMar w:bottom="1440" w:top="1440" w:left="1440" w:right="1440" w:header="720" w:footer="720"/>
-      <w:pgNumType w:start="1"/>
     </w:sectPr>
   </w:body>
 </w:document>
@@ -6519,6 +7353,116 @@
   <w:abstractNum w:abstractNumId="2">
     <w:lvl w:ilvl="0">
       <w:start w:val="1"/>
+      <w:numFmt w:val="bullet"/>
+      <w:lvlText w:val="-"/>
+      <w:lvlJc w:val="left"/>
+      <w:pPr>
+        <w:ind w:left="2880" w:hanging="360"/>
+      </w:pPr>
+      <w:rPr>
+        <w:u w:val="none"/>
+      </w:rPr>
+    </w:lvl>
+    <w:lvl w:ilvl="1">
+      <w:start w:val="1"/>
+      <w:numFmt w:val="bullet"/>
+      <w:lvlText w:val="-"/>
+      <w:lvlJc w:val="left"/>
+      <w:pPr>
+        <w:ind w:left="3600" w:hanging="360"/>
+      </w:pPr>
+      <w:rPr>
+        <w:u w:val="none"/>
+      </w:rPr>
+    </w:lvl>
+    <w:lvl w:ilvl="2">
+      <w:start w:val="1"/>
+      <w:numFmt w:val="bullet"/>
+      <w:lvlText w:val="-"/>
+      <w:lvlJc w:val="left"/>
+      <w:pPr>
+        <w:ind w:left="4320" w:hanging="360"/>
+      </w:pPr>
+      <w:rPr>
+        <w:u w:val="none"/>
+      </w:rPr>
+    </w:lvl>
+    <w:lvl w:ilvl="3">
+      <w:start w:val="1"/>
+      <w:numFmt w:val="bullet"/>
+      <w:lvlText w:val="-"/>
+      <w:lvlJc w:val="left"/>
+      <w:pPr>
+        <w:ind w:left="5040" w:hanging="360"/>
+      </w:pPr>
+      <w:rPr>
+        <w:u w:val="none"/>
+      </w:rPr>
+    </w:lvl>
+    <w:lvl w:ilvl="4">
+      <w:start w:val="1"/>
+      <w:numFmt w:val="bullet"/>
+      <w:lvlText w:val="-"/>
+      <w:lvlJc w:val="left"/>
+      <w:pPr>
+        <w:ind w:left="5760" w:hanging="360"/>
+      </w:pPr>
+      <w:rPr>
+        <w:u w:val="none"/>
+      </w:rPr>
+    </w:lvl>
+    <w:lvl w:ilvl="5">
+      <w:start w:val="1"/>
+      <w:numFmt w:val="bullet"/>
+      <w:lvlText w:val="-"/>
+      <w:lvlJc w:val="left"/>
+      <w:pPr>
+        <w:ind w:left="6480" w:hanging="360"/>
+      </w:pPr>
+      <w:rPr>
+        <w:u w:val="none"/>
+      </w:rPr>
+    </w:lvl>
+    <w:lvl w:ilvl="6">
+      <w:start w:val="1"/>
+      <w:numFmt w:val="bullet"/>
+      <w:lvlText w:val="-"/>
+      <w:lvlJc w:val="left"/>
+      <w:pPr>
+        <w:ind w:left="7200" w:hanging="360"/>
+      </w:pPr>
+      <w:rPr>
+        <w:u w:val="none"/>
+      </w:rPr>
+    </w:lvl>
+    <w:lvl w:ilvl="7">
+      <w:start w:val="1"/>
+      <w:numFmt w:val="bullet"/>
+      <w:lvlText w:val="-"/>
+      <w:lvlJc w:val="left"/>
+      <w:pPr>
+        <w:ind w:left="7920" w:hanging="360"/>
+      </w:pPr>
+      <w:rPr>
+        <w:u w:val="none"/>
+      </w:rPr>
+    </w:lvl>
+    <w:lvl w:ilvl="8">
+      <w:start w:val="1"/>
+      <w:numFmt w:val="bullet"/>
+      <w:lvlText w:val="-"/>
+      <w:lvlJc w:val="left"/>
+      <w:pPr>
+        <w:ind w:left="8640" w:hanging="360"/>
+      </w:pPr>
+      <w:rPr>
+        <w:u w:val="none"/>
+      </w:rPr>
+    </w:lvl>
+  </w:abstractNum>
+  <w:abstractNum w:abstractNumId="3">
+    <w:lvl w:ilvl="0">
+      <w:start w:val="1"/>
       <w:numFmt w:val="decimal"/>
       <w:lvlText w:val="%1."/>
       <w:lvlJc w:val="right"/>
@@ -6626,7 +7570,7 @@
       </w:rPr>
     </w:lvl>
   </w:abstractNum>
-  <w:abstractNum w:abstractNumId="3">
+  <w:abstractNum w:abstractNumId="4">
     <w:lvl w:ilvl="0">
       <w:start w:val="1"/>
       <w:numFmt w:val="lowerLetter"/>
@@ -6744,6 +7688,9 @@
   </w:num>
   <w:num w:numId="3">
     <w:abstractNumId w:val="3"/>
+  </w:num>
+  <w:num w:numId="4">
+    <w:abstractNumId w:val="4"/>
   </w:num>
 </w:numbering>
 </file>

</xml_diff>

<commit_message>
cambio en los diagramas de MA y los paquetes
</commit_message>
<xml_diff>
--- a/EXAMEN FINAL DISEÑO DE SOFTWARE.docx
+++ b/EXAMEN FINAL DISEÑO DE SOFTWARE.docx
@@ -94,12 +94,12 @@
           <wp:inline distB="0" distT="0" distL="0" distR="0">
             <wp:extent cx="2585282" cy="720000"/>
             <wp:effectExtent b="0" l="0" r="0" t="0"/>
-            <wp:docPr id="1" name="image5.png"/>
+            <wp:docPr id="1" name="image6.png"/>
             <a:graphic>
               <a:graphicData uri="http://schemas.openxmlformats.org/drawingml/2006/picture">
                 <pic:pic>
                   <pic:nvPicPr>
-                    <pic:cNvPr id="0" name="image5.png"/>
+                    <pic:cNvPr id="0" name="image6.png"/>
                     <pic:cNvPicPr preferRelativeResize="0"/>
                   </pic:nvPicPr>
                   <pic:blipFill>
@@ -3033,12 +3033,12 @@
             <wp:extent cx="1428115" cy="1428115"/>
             <wp:effectExtent b="28575" l="28575" r="28575" t="28575"/>
             <wp:wrapTopAndBottom distB="0" distT="0"/>
-            <wp:docPr id="13" name="image6.png"/>
+            <wp:docPr id="15" name="image4.png"/>
             <a:graphic>
               <a:graphicData uri="http://schemas.openxmlformats.org/drawingml/2006/picture">
                 <pic:pic>
                   <pic:nvPicPr>
-                    <pic:cNvPr id="0" name="image6.png"/>
+                    <pic:cNvPr id="0" name="image4.png"/>
                     <pic:cNvPicPr preferRelativeResize="0"/>
                   </pic:nvPicPr>
                   <pic:blipFill>
@@ -3349,12 +3349,12 @@
             <wp:extent cx="6350635" cy="2762250"/>
             <wp:effectExtent b="0" l="0" r="0" t="0"/>
             <wp:wrapSquare wrapText="bothSides" distB="0" distT="0" distL="114300" distR="114300"/>
-            <wp:docPr id="12" name="image3.png"/>
+            <wp:docPr id="12" name="image19.png"/>
             <a:graphic>
               <a:graphicData uri="http://schemas.openxmlformats.org/drawingml/2006/picture">
                 <pic:pic>
                   <pic:nvPicPr>
-                    <pic:cNvPr id="0" name="image3.png"/>
+                    <pic:cNvPr id="0" name="image19.png"/>
                     <pic:cNvPicPr preferRelativeResize="0"/>
                   </pic:nvPicPr>
                   <pic:blipFill>
@@ -4823,12 +4823,12 @@
           <wp:inline distB="114300" distT="114300" distL="114300" distR="114300">
             <wp:extent cx="5200650" cy="3819525"/>
             <wp:effectExtent b="0" l="0" r="0" t="0"/>
-            <wp:docPr id="19" name="image15.png"/>
+            <wp:docPr id="19" name="image17.png"/>
             <a:graphic>
               <a:graphicData uri="http://schemas.openxmlformats.org/drawingml/2006/picture">
                 <pic:pic>
                   <pic:nvPicPr>
-                    <pic:cNvPr id="0" name="image15.png"/>
+                    <pic:cNvPr id="0" name="image17.png"/>
                     <pic:cNvPicPr preferRelativeResize="0"/>
                   </pic:nvPicPr>
                   <pic:blipFill>
@@ -4972,12 +4972,12 @@
           <wp:inline distB="114300" distT="114300" distL="114300" distR="114300">
             <wp:extent cx="4352925" cy="1257300"/>
             <wp:effectExtent b="0" l="0" r="0" t="0"/>
-            <wp:docPr id="15" name="image19.png"/>
+            <wp:docPr id="17" name="image7.png"/>
             <a:graphic>
               <a:graphicData uri="http://schemas.openxmlformats.org/drawingml/2006/picture">
                 <pic:pic>
                   <pic:nvPicPr>
-                    <pic:cNvPr id="0" name="image19.png"/>
+                    <pic:cNvPr id="0" name="image7.png"/>
                     <pic:cNvPicPr preferRelativeResize="0"/>
                   </pic:nvPicPr>
                   <pic:blipFill>
@@ -5140,12 +5140,12 @@
           <wp:inline distB="114300" distT="114300" distL="114300" distR="114300">
             <wp:extent cx="3209925" cy="2124075"/>
             <wp:effectExtent b="0" l="0" r="0" t="0"/>
-            <wp:docPr id="7" name="image14.png"/>
+            <wp:docPr id="9" name="image3.png"/>
             <a:graphic>
               <a:graphicData uri="http://schemas.openxmlformats.org/drawingml/2006/picture">
                 <pic:pic>
                   <pic:nvPicPr>
-                    <pic:cNvPr id="0" name="image14.png"/>
+                    <pic:cNvPr id="0" name="image3.png"/>
                     <pic:cNvPicPr preferRelativeResize="0"/>
                   </pic:nvPicPr>
                   <pic:blipFill>
@@ -5268,12 +5268,12 @@
           <wp:inline distB="114300" distT="114300" distL="114300" distR="114300">
             <wp:extent cx="4967977" cy="2433638"/>
             <wp:effectExtent b="0" l="0" r="0" t="0"/>
-            <wp:docPr id="17" name="image10.png"/>
+            <wp:docPr id="18" name="image1.png"/>
             <a:graphic>
               <a:graphicData uri="http://schemas.openxmlformats.org/drawingml/2006/picture">
                 <pic:pic>
                   <pic:nvPicPr>
-                    <pic:cNvPr id="0" name="image10.png"/>
+                    <pic:cNvPr id="0" name="image1.png"/>
                     <pic:cNvPicPr preferRelativeResize="0"/>
                   </pic:nvPicPr>
                   <pic:blipFill>
@@ -5367,12 +5367,12 @@
           <wp:inline distB="114300" distT="114300" distL="114300" distR="114300">
             <wp:extent cx="5731200" cy="2552700"/>
             <wp:effectExtent b="0" l="0" r="0" t="0"/>
-            <wp:docPr id="5" name="image11.png"/>
+            <wp:docPr id="8" name="image8.png"/>
             <a:graphic>
               <a:graphicData uri="http://schemas.openxmlformats.org/drawingml/2006/picture">
                 <pic:pic>
                   <pic:nvPicPr>
-                    <pic:cNvPr id="0" name="image11.png"/>
+                    <pic:cNvPr id="0" name="image8.png"/>
                     <pic:cNvPicPr preferRelativeResize="0"/>
                   </pic:nvPicPr>
                   <pic:blipFill>
@@ -5625,14 +5625,14 @@
         </w:rPr>
         <w:drawing>
           <wp:inline distB="114300" distT="114300" distL="114300" distR="114300">
-            <wp:extent cx="6522864" cy="7000875"/>
+            <wp:extent cx="4156598" cy="5114925"/>
             <wp:effectExtent b="0" l="0" r="0" t="0"/>
-            <wp:docPr id="2" name="image18.png"/>
+            <wp:docPr id="6" name="image13.png"/>
             <a:graphic>
               <a:graphicData uri="http://schemas.openxmlformats.org/drawingml/2006/picture">
                 <pic:pic>
                   <pic:nvPicPr>
-                    <pic:cNvPr id="0" name="image18.png"/>
+                    <pic:cNvPr id="0" name="image13.png"/>
                     <pic:cNvPicPr preferRelativeResize="0"/>
                   </pic:nvPicPr>
                   <pic:blipFill>
@@ -5645,7 +5645,7 @@
                   <pic:spPr>
                     <a:xfrm>
                       <a:off x="0" y="0"/>
-                      <a:ext cx="6522864" cy="7000875"/>
+                      <a:ext cx="4156598" cy="5114925"/>
                     </a:xfrm>
                     <a:prstGeom prst="rect"/>
                     <a:ln/>
@@ -5737,15 +5737,15 @@
           <wp:anchor allowOverlap="1" behindDoc="0" distB="114300" distT="114300" distL="114300" distR="114300" hidden="0" layoutInCell="1" locked="0" relativeHeight="0" simplePos="0">
             <wp:simplePos x="0" y="0"/>
             <wp:positionH relativeFrom="column">
-              <wp:posOffset>-819149</wp:posOffset>
+              <wp:posOffset>-838199</wp:posOffset>
             </wp:positionH>
             <wp:positionV relativeFrom="paragraph">
-              <wp:posOffset>171450</wp:posOffset>
+              <wp:posOffset>114300</wp:posOffset>
             </wp:positionV>
-            <wp:extent cx="10563368" cy="5553075"/>
+            <wp:extent cx="10482865" cy="5410200"/>
             <wp:effectExtent b="0" l="0" r="0" t="0"/>
             <wp:wrapTopAndBottom distB="114300" distT="114300"/>
-            <wp:docPr id="21" name="image21.png"/>
+            <wp:docPr id="10" name="image21.png"/>
             <a:graphic>
               <a:graphicData uri="http://schemas.openxmlformats.org/drawingml/2006/picture">
                 <pic:pic>
@@ -5763,7 +5763,7 @@
                   <pic:spPr>
                     <a:xfrm>
                       <a:off x="0" y="0"/>
-                      <a:ext cx="10563368" cy="5553075"/>
+                      <a:ext cx="10482865" cy="5410200"/>
                     </a:xfrm>
                     <a:prstGeom prst="rect"/>
                     <a:ln/>
@@ -5801,12 +5801,12 @@
           <wp:inline distB="114300" distT="114300" distL="114300" distR="114300">
             <wp:extent cx="6638290" cy="2944225"/>
             <wp:effectExtent b="0" l="0" r="0" t="0"/>
-            <wp:docPr id="3" name="image7.png"/>
+            <wp:docPr id="2" name="image2.png"/>
             <a:graphic>
               <a:graphicData uri="http://schemas.openxmlformats.org/drawingml/2006/picture">
                 <pic:pic>
                   <pic:nvPicPr>
-                    <pic:cNvPr id="0" name="image7.png"/>
+                    <pic:cNvPr id="0" name="image2.png"/>
                     <pic:cNvPicPr preferRelativeResize="0"/>
                   </pic:nvPicPr>
                   <pic:blipFill>
@@ -5847,12 +5847,12 @@
           <wp:inline distB="114300" distT="114300" distL="114300" distR="114300">
             <wp:extent cx="6541094" cy="2604774"/>
             <wp:effectExtent b="0" l="0" r="0" t="0"/>
-            <wp:docPr id="10" name="image12.png"/>
+            <wp:docPr id="11" name="image14.png"/>
             <a:graphic>
               <a:graphicData uri="http://schemas.openxmlformats.org/drawingml/2006/picture">
                 <pic:pic>
                   <pic:nvPicPr>
-                    <pic:cNvPr id="0" name="image12.png"/>
+                    <pic:cNvPr id="0" name="image14.png"/>
                     <pic:cNvPicPr preferRelativeResize="0"/>
                   </pic:nvPicPr>
                   <pic:blipFill>
@@ -5924,12 +5924,12 @@
           <wp:inline distB="114300" distT="114300" distL="114300" distR="114300">
             <wp:extent cx="5731200" cy="3835400"/>
             <wp:effectExtent b="0" l="0" r="0" t="0"/>
-            <wp:docPr id="20" name="image9.png"/>
+            <wp:docPr id="20" name="image5.png"/>
             <a:graphic>
               <a:graphicData uri="http://schemas.openxmlformats.org/drawingml/2006/picture">
                 <pic:pic>
                   <pic:nvPicPr>
-                    <pic:cNvPr id="0" name="image9.png"/>
+                    <pic:cNvPr id="0" name="image5.png"/>
                     <pic:cNvPicPr preferRelativeResize="0"/>
                   </pic:nvPicPr>
                   <pic:blipFill>
@@ -5996,17 +5996,113 @@
         <w:rPr/>
       </w:pPr>
       <w:r>
+        <w:rPr>
+          <w:rtl w:val="0"/>
+        </w:rPr>
+      </w:r>
+    </w:p>
+    <w:p>
+      <w:pPr>
+        <w:ind w:left="2160" w:firstLine="0"/>
+        <w:rPr/>
+      </w:pPr>
+      <w:r>
+        <w:rPr>
+          <w:rtl w:val="0"/>
+        </w:rPr>
+      </w:r>
+    </w:p>
+    <w:p>
+      <w:pPr>
+        <w:ind w:left="2160" w:firstLine="0"/>
+        <w:rPr/>
+      </w:pPr>
+      <w:r>
+        <w:rPr>
+          <w:rtl w:val="0"/>
+        </w:rPr>
+      </w:r>
+    </w:p>
+    <w:p>
+      <w:pPr>
+        <w:ind w:left="2160" w:firstLine="0"/>
+        <w:rPr/>
+      </w:pPr>
+      <w:r>
+        <w:rPr>
+          <w:rtl w:val="0"/>
+        </w:rPr>
+      </w:r>
+    </w:p>
+    <w:p>
+      <w:pPr>
+        <w:pStyle w:val="Heading3"/>
+        <w:numPr>
+          <w:ilvl w:val="2"/>
+          <w:numId w:val="3"/>
+        </w:numPr>
+        <w:ind w:left="2160" w:hanging="360"/>
+        <w:rPr>
+          <w:rFonts w:ascii="Times New Roman" w:cs="Times New Roman" w:eastAsia="Times New Roman" w:hAnsi="Times New Roman"/>
+          <w:b w:val="1"/>
+          <w:bCs w:val="1"/>
+          <w:color w:val="000000"/>
+          <w:sz w:val="22"/>
+          <w:szCs w:val="22"/>
+        </w:rPr>
+      </w:pPr>
+      <w:bookmarkStart w:colFirst="0" w:colLast="0" w:name="_5gzmxp7o4h4j" w:id="41"/>
+      <w:bookmarkEnd w:id="41"/>
+      <w:r>
+        <w:rPr>
+          <w:rFonts w:ascii="Times New Roman" w:cs="Times New Roman" w:eastAsia="Times New Roman" w:hAnsi="Times New Roman"/>
+          <w:b w:val="1"/>
+          <w:bCs w:val="1"/>
+          <w:color w:val="000000"/>
+          <w:sz w:val="22"/>
+          <w:szCs w:val="22"/>
+          <w:rtl w:val="0"/>
+        </w:rPr>
+        <w:t xml:space="preserve">Análisis de mejoras esperadas</w:t>
+      </w:r>
+    </w:p>
+    <w:p>
+      <w:pPr>
+        <w:ind w:left="2160" w:firstLine="0"/>
+        <w:rPr>
+          <w:rFonts w:ascii="Times New Roman" w:cs="Times New Roman" w:eastAsia="Times New Roman" w:hAnsi="Times New Roman"/>
+        </w:rPr>
+      </w:pPr>
+      <w:r>
+        <w:rPr>
+          <w:rFonts w:ascii="Times New Roman" w:cs="Times New Roman" w:eastAsia="Times New Roman" w:hAnsi="Times New Roman"/>
+          <w:rtl w:val="0"/>
+        </w:rPr>
+        <w:t xml:space="preserve">A partir del análisis del negocio y los modelos elaborados, se identificaron los siguientes puntos críticos y oportunidades de mejora: </w:t>
+      </w:r>
+      <w:r>
+        <w:rPr>
+          <w:rtl w:val="0"/>
+        </w:rPr>
+      </w:r>
+    </w:p>
+    <w:p>
+      <w:pPr>
+        <w:ind w:left="2160" w:firstLine="0"/>
+        <w:rPr/>
+      </w:pPr>
+      <w:r>
         <w:rPr/>
         <w:drawing>
           <wp:inline distB="114300" distT="114300" distL="114300" distR="114300">
-            <wp:extent cx="5017294" cy="3367088"/>
+            <wp:extent cx="4062413" cy="2801183"/>
             <wp:effectExtent b="0" l="0" r="0" t="0"/>
-            <wp:docPr id="8" name="image20.jpg"/>
+            <wp:docPr id="5" name="image16.png"/>
             <a:graphic>
               <a:graphicData uri="http://schemas.openxmlformats.org/drawingml/2006/picture">
                 <pic:pic>
                   <pic:nvPicPr>
-                    <pic:cNvPr id="0" name="image20.jpg"/>
+                    <pic:cNvPr id="0" name="image16.png"/>
                     <pic:cNvPicPr preferRelativeResize="0"/>
                   </pic:nvPicPr>
                   <pic:blipFill>
@@ -6019,7 +6115,7 @@
                   <pic:spPr>
                     <a:xfrm>
                       <a:off x="0" y="0"/>
-                      <a:ext cx="5017294" cy="3367088"/>
+                      <a:ext cx="4062413" cy="2801183"/>
                     </a:xfrm>
                     <a:prstGeom prst="rect"/>
                     <a:ln/>
@@ -6038,21 +6134,74 @@
     </w:p>
     <w:p>
       <w:pPr>
-        <w:ind w:left="2160" w:firstLine="0"/>
-        <w:rPr/>
-      </w:pPr>
-      <w:r>
-        <w:rPr/>
+        <w:jc w:val="center"/>
+        <w:rPr>
+          <w:rFonts w:ascii="Times New Roman" w:cs="Times New Roman" w:eastAsia="Times New Roman" w:hAnsi="Times New Roman"/>
+          <w:i w:val="1"/>
+          <w:iCs w:val="1"/>
+        </w:rPr>
+      </w:pPr>
+      <w:r>
+        <w:rPr>
+          <w:rFonts w:ascii="Times New Roman" w:cs="Times New Roman" w:eastAsia="Times New Roman" w:hAnsi="Times New Roman"/>
+          <w:b w:val="1"/>
+          <w:bCs w:val="1"/>
+          <w:i w:val="1"/>
+          <w:iCs w:val="1"/>
+          <w:rtl w:val="0"/>
+        </w:rPr>
+        <w:t xml:space="preserve">Figura 12</w:t>
+      </w:r>
+      <w:r>
+        <w:rPr>
+          <w:rFonts w:ascii="Times New Roman" w:cs="Times New Roman" w:eastAsia="Times New Roman" w:hAnsi="Times New Roman"/>
+          <w:i w:val="1"/>
+          <w:iCs w:val="1"/>
+          <w:rtl w:val="0"/>
+        </w:rPr>
+        <w:t xml:space="preserve">. Diagrama de Secuencia de la Entidad Hoja de Liquidación</w:t>
+      </w:r>
+    </w:p>
+    <w:p>
+      <w:pPr>
+        <w:jc w:val="left"/>
+        <w:rPr>
+          <w:rFonts w:ascii="Times New Roman" w:cs="Times New Roman" w:eastAsia="Times New Roman" w:hAnsi="Times New Roman"/>
+          <w:i w:val="1"/>
+          <w:iCs w:val="1"/>
+        </w:rPr>
+      </w:pPr>
+      <w:r>
+        <w:rPr>
+          <w:rtl w:val="0"/>
+        </w:rPr>
+      </w:r>
+    </w:p>
+    <w:p>
+      <w:pPr>
+        <w:jc w:val="center"/>
+        <w:rPr>
+          <w:rFonts w:ascii="Times New Roman" w:cs="Times New Roman" w:eastAsia="Times New Roman" w:hAnsi="Times New Roman"/>
+          <w:i w:val="1"/>
+          <w:iCs w:val="1"/>
+        </w:rPr>
+      </w:pPr>
+      <w:r>
+        <w:rPr>
+          <w:rFonts w:ascii="Times New Roman" w:cs="Times New Roman" w:eastAsia="Times New Roman" w:hAnsi="Times New Roman"/>
+          <w:i w:val="1"/>
+          <w:iCs w:val="1"/>
+        </w:rPr>
         <w:drawing>
           <wp:inline distB="114300" distT="114300" distL="114300" distR="114300">
-            <wp:extent cx="4500121" cy="2982638"/>
+            <wp:extent cx="5495925" cy="3714750"/>
             <wp:effectExtent b="0" l="0" r="0" t="0"/>
-            <wp:docPr id="9" name="image16.jpg"/>
+            <wp:docPr id="4" name="image9.png"/>
             <a:graphic>
               <a:graphicData uri="http://schemas.openxmlformats.org/drawingml/2006/picture">
                 <pic:pic>
                   <pic:nvPicPr>
-                    <pic:cNvPr id="0" name="image16.jpg"/>
+                    <pic:cNvPr id="0" name="image9.png"/>
                     <pic:cNvPicPr preferRelativeResize="0"/>
                   </pic:nvPicPr>
                   <pic:blipFill>
@@ -6065,7 +6214,7 @@
                   <pic:spPr>
                     <a:xfrm>
                       <a:off x="0" y="0"/>
-                      <a:ext cx="4500121" cy="2982638"/>
+                      <a:ext cx="5495925" cy="3714750"/>
                     </a:xfrm>
                     <a:prstGeom prst="rect"/>
                     <a:ln/>
@@ -6084,21 +6233,97 @@
     </w:p>
     <w:p>
       <w:pPr>
+        <w:jc w:val="center"/>
+        <w:rPr>
+          <w:rFonts w:ascii="Times New Roman" w:cs="Times New Roman" w:eastAsia="Times New Roman" w:hAnsi="Times New Roman"/>
+          <w:i w:val="1"/>
+          <w:iCs w:val="1"/>
+        </w:rPr>
+      </w:pPr>
+      <w:r>
+        <w:rPr>
+          <w:rFonts w:ascii="Times New Roman" w:cs="Times New Roman" w:eastAsia="Times New Roman" w:hAnsi="Times New Roman"/>
+          <w:b w:val="1"/>
+          <w:bCs w:val="1"/>
+          <w:i w:val="1"/>
+          <w:iCs w:val="1"/>
+          <w:rtl w:val="0"/>
+        </w:rPr>
+        <w:t xml:space="preserve">Figura 13</w:t>
+      </w:r>
+      <w:r>
+        <w:rPr>
+          <w:rFonts w:ascii="Times New Roman" w:cs="Times New Roman" w:eastAsia="Times New Roman" w:hAnsi="Times New Roman"/>
+          <w:i w:val="1"/>
+          <w:iCs w:val="1"/>
+          <w:rtl w:val="0"/>
+        </w:rPr>
+        <w:t xml:space="preserve">. Diagrama de Secuencia de la Entidad Pedidos</w:t>
+      </w:r>
+      <w:r>
+        <w:rPr>
+          <w:rtl w:val="0"/>
+        </w:rPr>
+      </w:r>
+    </w:p>
+    <w:p>
+      <w:pPr>
         <w:ind w:left="2160" w:firstLine="0"/>
+        <w:rPr/>
+      </w:pPr>
+      <w:r>
+        <w:rPr>
+          <w:rtl w:val="0"/>
+        </w:rPr>
+      </w:r>
+    </w:p>
+    <w:p>
+      <w:pPr>
+        <w:pStyle w:val="Heading2"/>
+        <w:numPr>
+          <w:ilvl w:val="1"/>
+          <w:numId w:val="3"/>
+        </w:numPr>
+        <w:ind w:left="1440" w:hanging="360"/>
+        <w:rPr>
+          <w:rFonts w:ascii="Times New Roman" w:cs="Times New Roman" w:eastAsia="Times New Roman" w:hAnsi="Times New Roman"/>
+          <w:b w:val="1"/>
+          <w:bCs w:val="1"/>
+          <w:sz w:val="22"/>
+          <w:szCs w:val="22"/>
+        </w:rPr>
+      </w:pPr>
+      <w:bookmarkStart w:colFirst="0" w:colLast="0" w:name="_ljwr94drc49" w:id="42"/>
+      <w:bookmarkEnd w:id="42"/>
+      <w:r>
+        <w:rPr>
+          <w:rFonts w:ascii="Times New Roman" w:cs="Times New Roman" w:eastAsia="Times New Roman" w:hAnsi="Times New Roman"/>
+          <w:b w:val="1"/>
+          <w:bCs w:val="1"/>
+          <w:sz w:val="22"/>
+          <w:szCs w:val="22"/>
+          <w:rtl w:val="0"/>
+        </w:rPr>
+        <w:t xml:space="preserve">Requisitos Funcionales</w:t>
+      </w:r>
+    </w:p>
+    <w:p>
+      <w:pPr>
+        <w:ind w:left="0" w:firstLine="0"/>
         <w:rPr/>
       </w:pPr>
       <w:r>
         <w:rPr/>
         <w:drawing>
           <wp:inline distB="114300" distT="114300" distL="114300" distR="114300">
-            <wp:extent cx="5731200" cy="3454400"/>
+            <wp:extent cx="5731200" cy="3175000"/>
             <wp:effectExtent b="0" l="0" r="0" t="0"/>
-            <wp:docPr id="6" name="image2.jpg"/>
+            <wp:docPr id="21" name="image20.png"/>
             <a:graphic>
               <a:graphicData uri="http://schemas.openxmlformats.org/drawingml/2006/picture">
                 <pic:pic>
                   <pic:nvPicPr>
-                    <pic:cNvPr id="0" name="image2.jpg"/>
+                    <pic:cNvPr id="0" name="image20.png"/>
                     <pic:cNvPicPr preferRelativeResize="0"/>
                   </pic:nvPicPr>
                   <pic:blipFill>
@@ -6111,7 +6336,7 @@
                   <pic:spPr>
                     <a:xfrm>
                       <a:off x="0" y="0"/>
-                      <a:ext cx="5731200" cy="3454400"/>
+                      <a:ext cx="5731200" cy="3175000"/>
                     </a:xfrm>
                     <a:prstGeom prst="rect"/>
                     <a:ln/>
@@ -6130,7 +6355,106 @@
     </w:p>
     <w:p>
       <w:pPr>
-        <w:ind w:left="2160" w:firstLine="0"/>
+        <w:jc w:val="center"/>
+        <w:rPr/>
+      </w:pPr>
+      <w:r>
+        <w:rPr>
+          <w:rFonts w:ascii="Times New Roman" w:cs="Times New Roman" w:eastAsia="Times New Roman" w:hAnsi="Times New Roman"/>
+          <w:b w:val="1"/>
+          <w:bCs w:val="1"/>
+          <w:i w:val="1"/>
+          <w:iCs w:val="1"/>
+          <w:rtl w:val="0"/>
+        </w:rPr>
+        <w:t xml:space="preserve">Figura 14</w:t>
+      </w:r>
+      <w:r>
+        <w:rPr>
+          <w:rFonts w:ascii="Times New Roman" w:cs="Times New Roman" w:eastAsia="Times New Roman" w:hAnsi="Times New Roman"/>
+          <w:i w:val="1"/>
+          <w:iCs w:val="1"/>
+          <w:rtl w:val="0"/>
+        </w:rPr>
+        <w:t xml:space="preserve">. Diagrama General de Requisitos del SW</w:t>
+      </w:r>
+      <w:r>
+        <w:rPr>
+          <w:rtl w:val="0"/>
+        </w:rPr>
+      </w:r>
+    </w:p>
+    <w:p>
+      <w:pPr>
+        <w:pStyle w:val="Heading2"/>
+        <w:numPr>
+          <w:ilvl w:val="1"/>
+          <w:numId w:val="3"/>
+        </w:numPr>
+        <w:ind w:left="1440" w:hanging="360"/>
+        <w:rPr>
+          <w:rFonts w:ascii="Times New Roman" w:cs="Times New Roman" w:eastAsia="Times New Roman" w:hAnsi="Times New Roman"/>
+          <w:b w:val="1"/>
+          <w:bCs w:val="1"/>
+          <w:sz w:val="21"/>
+          <w:szCs w:val="21"/>
+        </w:rPr>
+      </w:pPr>
+      <w:bookmarkStart w:colFirst="0" w:colLast="0" w:name="_9i0c8zhcfi73" w:id="43"/>
+      <w:bookmarkEnd w:id="43"/>
+      <w:r>
+        <w:rPr>
+          <w:rFonts w:ascii="Times New Roman" w:cs="Times New Roman" w:eastAsia="Times New Roman" w:hAnsi="Times New Roman"/>
+          <w:b w:val="1"/>
+          <w:bCs w:val="1"/>
+          <w:sz w:val="21"/>
+          <w:szCs w:val="21"/>
+          <w:rtl w:val="0"/>
+        </w:rPr>
+        <w:t xml:space="preserve">Modelo de Casos de Uso del Sistema</w:t>
+      </w:r>
+    </w:p>
+    <w:p>
+      <w:pPr>
+        <w:ind w:left="1440" w:firstLine="0"/>
+        <w:rPr>
+          <w:rFonts w:ascii="Times New Roman" w:cs="Times New Roman" w:eastAsia="Times New Roman" w:hAnsi="Times New Roman"/>
+        </w:rPr>
+      </w:pPr>
+      <w:r>
+        <w:rPr>
+          <w:rFonts w:ascii="Times New Roman" w:cs="Times New Roman" w:eastAsia="Times New Roman" w:hAnsi="Times New Roman"/>
+          <w:rtl w:val="0"/>
+        </w:rPr>
+        <w:t xml:space="preserve">El modelado de casos de uso del sistema (MCUS) tiene como objetivo representar las</w:t>
+      </w:r>
+    </w:p>
+    <w:p>
+      <w:pPr>
+        <w:ind w:left="1440" w:firstLine="0"/>
+        <w:rPr>
+          <w:rFonts w:ascii="Times New Roman" w:cs="Times New Roman" w:eastAsia="Times New Roman" w:hAnsi="Times New Roman"/>
+          <w:color w:val="000000"/>
+          <w:sz w:val="22"/>
+          <w:szCs w:val="22"/>
+        </w:rPr>
+      </w:pPr>
+      <w:r>
+        <w:rPr>
+          <w:rFonts w:ascii="Times New Roman" w:cs="Times New Roman" w:eastAsia="Times New Roman" w:hAnsi="Times New Roman"/>
+          <w:rtl w:val="0"/>
+        </w:rPr>
+        <w:t xml:space="preserve">funcionalidades que el sistema del courier “MULTIPRO PERU S.A.C.” ofrecerá a los usuarios. </w:t>
+      </w:r>
+      <w:r>
+        <w:rPr>
+          <w:rtl w:val="0"/>
+        </w:rPr>
+      </w:r>
+    </w:p>
+    <w:p>
+      <w:pPr>
+        <w:ind w:left="0" w:firstLine="0"/>
         <w:rPr/>
       </w:pPr>
       <w:r>
@@ -6149,26 +6473,22 @@
         <w:ind w:left="2160" w:hanging="360"/>
         <w:rPr>
           <w:rFonts w:ascii="Times New Roman" w:cs="Times New Roman" w:eastAsia="Times New Roman" w:hAnsi="Times New Roman"/>
-          <w:b w:val="1"/>
-          <w:bCs w:val="1"/>
           <w:color w:val="000000"/>
-          <w:sz w:val="21"/>
-          <w:szCs w:val="21"/>
-        </w:rPr>
-      </w:pPr>
-      <w:bookmarkStart w:colFirst="0" w:colLast="0" w:name="_5gzmxp7o4h4j" w:id="41"/>
-      <w:bookmarkEnd w:id="41"/>
-      <w:r>
-        <w:rPr>
-          <w:rFonts w:ascii="Times New Roman" w:cs="Times New Roman" w:eastAsia="Times New Roman" w:hAnsi="Times New Roman"/>
-          <w:b w:val="1"/>
-          <w:bCs w:val="1"/>
+          <w:sz w:val="22"/>
+          <w:szCs w:val="22"/>
+        </w:rPr>
+      </w:pPr>
+      <w:bookmarkStart w:colFirst="0" w:colLast="0" w:name="_o89passwygko" w:id="44"/>
+      <w:bookmarkEnd w:id="44"/>
+      <w:r>
+        <w:rPr>
+          <w:rFonts w:ascii="Times New Roman" w:cs="Times New Roman" w:eastAsia="Times New Roman" w:hAnsi="Times New Roman"/>
           <w:color w:val="000000"/>
-          <w:sz w:val="21"/>
-          <w:szCs w:val="21"/>
-          <w:rtl w:val="0"/>
-        </w:rPr>
-        <w:t xml:space="preserve">Análisis de mejoras esperadas</w:t>
+          <w:sz w:val="22"/>
+          <w:szCs w:val="22"/>
+          <w:rtl w:val="0"/>
+        </w:rPr>
+        <w:t xml:space="preserve">Actores del Sistema</w:t>
       </w:r>
     </w:p>
     <w:p>
@@ -6183,8 +6503,398 @@
           <w:rFonts w:ascii="Times New Roman" w:cs="Times New Roman" w:eastAsia="Times New Roman" w:hAnsi="Times New Roman"/>
           <w:rtl w:val="0"/>
         </w:rPr>
-        <w:t xml:space="preserve">A partir del análisis del negocio y los modelos elaborados, se identificaron los siguientes puntos críticos y oportunidades de mejora: </w:t>
-      </w:r>
+        <w:t xml:space="preserve">Los actores representan a los usuarios o componentes externos que interactúan directamente con el sistema web.</w:t>
+      </w:r>
+    </w:p>
+    <w:p>
+      <w:pPr>
+        <w:ind w:left="2160" w:firstLine="0"/>
+        <w:rPr>
+          <w:rFonts w:ascii="Times New Roman" w:cs="Times New Roman" w:eastAsia="Times New Roman" w:hAnsi="Times New Roman"/>
+        </w:rPr>
+      </w:pPr>
+      <w:r>
+        <w:rPr>
+          <w:rFonts w:ascii="Times New Roman" w:cs="Times New Roman" w:eastAsia="Times New Roman" w:hAnsi="Times New Roman"/>
+          <w:rtl w:val="0"/>
+        </w:rPr>
+        <w:t xml:space="preserve">A continuación, se presentan los actores identificados:</w:t>
+      </w:r>
+    </w:p>
+    <w:p>
+      <w:pPr>
+        <w:ind w:left="2160" w:firstLine="0"/>
+        <w:rPr>
+          <w:rFonts w:ascii="Times New Roman" w:cs="Times New Roman" w:eastAsia="Times New Roman" w:hAnsi="Times New Roman"/>
+        </w:rPr>
+      </w:pPr>
+      <w:r>
+        <w:rPr>
+          <w:rtl w:val="0"/>
+        </w:rPr>
+      </w:r>
+    </w:p>
+    <w:p>
+      <w:pPr>
+        <w:ind w:left="0" w:firstLine="0"/>
+        <w:rPr>
+          <w:rFonts w:ascii="Times New Roman" w:cs="Times New Roman" w:eastAsia="Times New Roman" w:hAnsi="Times New Roman"/>
+        </w:rPr>
+      </w:pPr>
+      <w:r>
+        <w:rPr>
+          <w:rtl w:val="0"/>
+        </w:rPr>
+      </w:r>
+    </w:p>
+    <w:tbl>
+      <w:tblPr>
+        <w:tblStyle w:val="Table2"/>
+        <w:tblW w:w="7410.0" w:type="dxa"/>
+        <w:jc w:val="left"/>
+        <w:tblInd w:w="1590.0" w:type="dxa"/>
+        <w:tblBorders>
+          <w:top w:color="000000" w:space="0" w:sz="8" w:val="single"/>
+          <w:left w:color="000000" w:space="0" w:sz="8" w:val="single"/>
+          <w:bottom w:color="000000" w:space="0" w:sz="8" w:val="single"/>
+          <w:right w:color="000000" w:space="0" w:sz="8" w:val="single"/>
+          <w:insideH w:color="000000" w:space="0" w:sz="8" w:val="single"/>
+          <w:insideV w:color="000000" w:space="0" w:sz="8" w:val="single"/>
+        </w:tblBorders>
+        <w:tblLayout w:type="fixed"/>
+        <w:tblLook w:val="0600"/>
+      </w:tblPr>
+      <w:tblGrid>
+        <w:gridCol w:w="1665"/>
+        <w:gridCol w:w="5745"/>
+        <w:tblGridChange w:id="0">
+          <w:tblGrid>
+            <w:gridCol w:w="1665"/>
+            <w:gridCol w:w="5745"/>
+          </w:tblGrid>
+        </w:tblGridChange>
+      </w:tblGrid>
+      <w:tr>
+        <w:trPr>
+          <w:cantSplit w:val="0"/>
+          <w:tblHeader w:val="0"/>
+        </w:trPr>
+        <w:tc>
+          <w:tcPr>
+            <w:shd w:fill="auto" w:val="clear"/>
+            <w:tcMar>
+              <w:top w:w="100.0" w:type="dxa"/>
+              <w:left w:w="100.0" w:type="dxa"/>
+              <w:bottom w:w="100.0" w:type="dxa"/>
+              <w:right w:w="100.0" w:type="dxa"/>
+            </w:tcMar>
+            <w:vAlign w:val="top"/>
+          </w:tcPr>
+          <w:p>
+            <w:pPr>
+              <w:keepNext w:val="0"/>
+              <w:keepLines w:val="0"/>
+              <w:pageBreakBefore w:val="0"/>
+              <w:widowControl w:val="0"/>
+              <w:pBdr>
+                <w:top w:space="0" w:sz="0" w:val="nil"/>
+                <w:left w:space="0" w:sz="0" w:val="nil"/>
+                <w:bottom w:space="0" w:sz="0" w:val="nil"/>
+                <w:right w:space="0" w:sz="0" w:val="nil"/>
+                <w:between w:space="0" w:sz="0" w:val="nil"/>
+              </w:pBdr>
+              <w:shd w:fill="auto" w:val="clear"/>
+              <w:spacing w:after="0" w:before="0" w:line="240" w:lineRule="auto"/>
+              <w:ind w:left="0" w:right="0" w:firstLine="0"/>
+              <w:jc w:val="left"/>
+              <w:rPr>
+                <w:rFonts w:ascii="Times New Roman" w:cs="Times New Roman" w:eastAsia="Times New Roman" w:hAnsi="Times New Roman"/>
+              </w:rPr>
+            </w:pPr>
+            <w:r>
+              <w:rPr>
+                <w:rFonts w:ascii="Times New Roman" w:cs="Times New Roman" w:eastAsia="Times New Roman" w:hAnsi="Times New Roman"/>
+                <w:rtl w:val="0"/>
+              </w:rPr>
+              <w:t xml:space="preserve">Actor</w:t>
+            </w:r>
+          </w:p>
+        </w:tc>
+        <w:tc>
+          <w:tcPr>
+            <w:shd w:fill="auto" w:val="clear"/>
+            <w:tcMar>
+              <w:top w:w="100.0" w:type="dxa"/>
+              <w:left w:w="100.0" w:type="dxa"/>
+              <w:bottom w:w="100.0" w:type="dxa"/>
+              <w:right w:w="100.0" w:type="dxa"/>
+            </w:tcMar>
+            <w:vAlign w:val="top"/>
+          </w:tcPr>
+          <w:p>
+            <w:pPr>
+              <w:keepNext w:val="0"/>
+              <w:keepLines w:val="0"/>
+              <w:pageBreakBefore w:val="0"/>
+              <w:widowControl w:val="0"/>
+              <w:pBdr>
+                <w:top w:space="0" w:sz="0" w:val="nil"/>
+                <w:left w:space="0" w:sz="0" w:val="nil"/>
+                <w:bottom w:space="0" w:sz="0" w:val="nil"/>
+                <w:right w:space="0" w:sz="0" w:val="nil"/>
+                <w:between w:space="0" w:sz="0" w:val="nil"/>
+              </w:pBdr>
+              <w:shd w:fill="auto" w:val="clear"/>
+              <w:spacing w:after="0" w:before="0" w:line="240" w:lineRule="auto"/>
+              <w:ind w:left="0" w:right="0" w:firstLine="0"/>
+              <w:jc w:val="left"/>
+              <w:rPr>
+                <w:rFonts w:ascii="Times New Roman" w:cs="Times New Roman" w:eastAsia="Times New Roman" w:hAnsi="Times New Roman"/>
+              </w:rPr>
+            </w:pPr>
+            <w:r>
+              <w:rPr>
+                <w:rFonts w:ascii="Times New Roman" w:cs="Times New Roman" w:eastAsia="Times New Roman" w:hAnsi="Times New Roman"/>
+                <w:rtl w:val="0"/>
+              </w:rPr>
+              <w:t xml:space="preserve">Función</w:t>
+            </w:r>
+          </w:p>
+        </w:tc>
+      </w:tr>
+      <w:tr>
+        <w:trPr>
+          <w:cantSplit w:val="0"/>
+          <w:tblHeader w:val="0"/>
+        </w:trPr>
+        <w:tc>
+          <w:tcPr>
+            <w:shd w:fill="auto" w:val="clear"/>
+            <w:tcMar>
+              <w:top w:w="100.0" w:type="dxa"/>
+              <w:left w:w="100.0" w:type="dxa"/>
+              <w:bottom w:w="100.0" w:type="dxa"/>
+              <w:right w:w="100.0" w:type="dxa"/>
+            </w:tcMar>
+            <w:vAlign w:val="top"/>
+          </w:tcPr>
+          <w:p>
+            <w:pPr>
+              <w:widowControl w:val="0"/>
+              <w:spacing w:line="240" w:lineRule="auto"/>
+              <w:rPr>
+                <w:rFonts w:ascii="Times New Roman" w:cs="Times New Roman" w:eastAsia="Times New Roman" w:hAnsi="Times New Roman"/>
+              </w:rPr>
+            </w:pPr>
+            <w:r>
+              <w:rPr>
+                <w:rFonts w:ascii="Times New Roman" w:cs="Times New Roman" w:eastAsia="Times New Roman" w:hAnsi="Times New Roman"/>
+                <w:rtl w:val="0"/>
+              </w:rPr>
+              <w:t xml:space="preserve">Administradora</w:t>
+            </w:r>
+          </w:p>
+        </w:tc>
+        <w:tc>
+          <w:tcPr>
+            <w:shd w:fill="auto" w:val="clear"/>
+            <w:tcMar>
+              <w:top w:w="100.0" w:type="dxa"/>
+              <w:left w:w="100.0" w:type="dxa"/>
+              <w:bottom w:w="100.0" w:type="dxa"/>
+              <w:right w:w="100.0" w:type="dxa"/>
+            </w:tcMar>
+            <w:vAlign w:val="top"/>
+          </w:tcPr>
+          <w:p>
+            <w:pPr>
+              <w:keepNext w:val="0"/>
+              <w:keepLines w:val="0"/>
+              <w:pageBreakBefore w:val="0"/>
+              <w:widowControl w:val="0"/>
+              <w:pBdr>
+                <w:top w:space="0" w:sz="0" w:val="nil"/>
+                <w:left w:space="0" w:sz="0" w:val="nil"/>
+                <w:bottom w:space="0" w:sz="0" w:val="nil"/>
+                <w:right w:space="0" w:sz="0" w:val="nil"/>
+                <w:between w:space="0" w:sz="0" w:val="nil"/>
+              </w:pBdr>
+              <w:shd w:fill="auto" w:val="clear"/>
+              <w:spacing w:after="0" w:before="0" w:line="240" w:lineRule="auto"/>
+              <w:ind w:left="0" w:right="0" w:firstLine="0"/>
+              <w:jc w:val="left"/>
+              <w:rPr>
+                <w:rFonts w:ascii="Times New Roman" w:cs="Times New Roman" w:eastAsia="Times New Roman" w:hAnsi="Times New Roman"/>
+              </w:rPr>
+            </w:pPr>
+            <w:r>
+              <w:rPr>
+                <w:rFonts w:ascii="Times New Roman" w:cs="Times New Roman" w:eastAsia="Times New Roman" w:hAnsi="Times New Roman"/>
+                <w:rtl w:val="0"/>
+              </w:rPr>
+              <w:t xml:space="preserve">Gestiona los productos y asignaciones a los motorizados, a su vez realiza el seguimiento mediante la hoja de gestión.</w:t>
+            </w:r>
+          </w:p>
+        </w:tc>
+      </w:tr>
+      <w:tr>
+        <w:trPr>
+          <w:cantSplit w:val="0"/>
+          <w:tblHeader w:val="0"/>
+        </w:trPr>
+        <w:tc>
+          <w:tcPr>
+            <w:shd w:fill="auto" w:val="clear"/>
+            <w:tcMar>
+              <w:top w:w="100.0" w:type="dxa"/>
+              <w:left w:w="100.0" w:type="dxa"/>
+              <w:bottom w:w="100.0" w:type="dxa"/>
+              <w:right w:w="100.0" w:type="dxa"/>
+            </w:tcMar>
+            <w:vAlign w:val="top"/>
+          </w:tcPr>
+          <w:p>
+            <w:pPr>
+              <w:widowControl w:val="0"/>
+              <w:spacing w:line="240" w:lineRule="auto"/>
+              <w:rPr>
+                <w:rFonts w:ascii="Times New Roman" w:cs="Times New Roman" w:eastAsia="Times New Roman" w:hAnsi="Times New Roman"/>
+              </w:rPr>
+            </w:pPr>
+            <w:r>
+              <w:rPr>
+                <w:rFonts w:ascii="Times New Roman" w:cs="Times New Roman" w:eastAsia="Times New Roman" w:hAnsi="Times New Roman"/>
+                <w:rtl w:val="0"/>
+              </w:rPr>
+              <w:t xml:space="preserve">Gerente</w:t>
+            </w:r>
+          </w:p>
+        </w:tc>
+        <w:tc>
+          <w:tcPr>
+            <w:shd w:fill="auto" w:val="clear"/>
+            <w:tcMar>
+              <w:top w:w="100.0" w:type="dxa"/>
+              <w:left w:w="100.0" w:type="dxa"/>
+              <w:bottom w:w="100.0" w:type="dxa"/>
+              <w:right w:w="100.0" w:type="dxa"/>
+            </w:tcMar>
+            <w:vAlign w:val="top"/>
+          </w:tcPr>
+          <w:p>
+            <w:pPr>
+              <w:keepNext w:val="0"/>
+              <w:keepLines w:val="0"/>
+              <w:pageBreakBefore w:val="0"/>
+              <w:widowControl w:val="0"/>
+              <w:pBdr>
+                <w:top w:space="0" w:sz="0" w:val="nil"/>
+                <w:left w:space="0" w:sz="0" w:val="nil"/>
+                <w:bottom w:space="0" w:sz="0" w:val="nil"/>
+                <w:right w:space="0" w:sz="0" w:val="nil"/>
+                <w:between w:space="0" w:sz="0" w:val="nil"/>
+              </w:pBdr>
+              <w:shd w:fill="auto" w:val="clear"/>
+              <w:spacing w:after="0" w:before="0" w:line="240" w:lineRule="auto"/>
+              <w:ind w:left="0" w:right="0" w:firstLine="0"/>
+              <w:jc w:val="left"/>
+              <w:rPr>
+                <w:rFonts w:ascii="Times New Roman" w:cs="Times New Roman" w:eastAsia="Times New Roman" w:hAnsi="Times New Roman"/>
+              </w:rPr>
+            </w:pPr>
+            <w:r>
+              <w:rPr>
+                <w:rFonts w:ascii="Times New Roman" w:cs="Times New Roman" w:eastAsia="Times New Roman" w:hAnsi="Times New Roman"/>
+                <w:rtl w:val="0"/>
+              </w:rPr>
+              <w:t xml:space="preserve">Coordina la recepción del lote, registra productos y la hoja de pedidos, tiene el control del sistema y corrobora la hoja de pedidos.</w:t>
+            </w:r>
+          </w:p>
+        </w:tc>
+      </w:tr>
+      <w:tr>
+        <w:trPr>
+          <w:cantSplit w:val="0"/>
+          <w:tblHeader w:val="0"/>
+        </w:trPr>
+        <w:tc>
+          <w:tcPr>
+            <w:shd w:fill="auto" w:val="clear"/>
+            <w:tcMar>
+              <w:top w:w="100.0" w:type="dxa"/>
+              <w:left w:w="100.0" w:type="dxa"/>
+              <w:bottom w:w="100.0" w:type="dxa"/>
+              <w:right w:w="100.0" w:type="dxa"/>
+            </w:tcMar>
+            <w:vAlign w:val="top"/>
+          </w:tcPr>
+          <w:p>
+            <w:pPr>
+              <w:widowControl w:val="0"/>
+              <w:spacing w:line="240" w:lineRule="auto"/>
+              <w:rPr>
+                <w:rFonts w:ascii="Times New Roman" w:cs="Times New Roman" w:eastAsia="Times New Roman" w:hAnsi="Times New Roman"/>
+              </w:rPr>
+            </w:pPr>
+            <w:r>
+              <w:rPr>
+                <w:rFonts w:ascii="Times New Roman" w:cs="Times New Roman" w:eastAsia="Times New Roman" w:hAnsi="Times New Roman"/>
+                <w:rtl w:val="0"/>
+              </w:rPr>
+              <w:t xml:space="preserve">Motorizado</w:t>
+            </w:r>
+          </w:p>
+        </w:tc>
+        <w:tc>
+          <w:tcPr>
+            <w:shd w:fill="auto" w:val="clear"/>
+            <w:tcMar>
+              <w:top w:w="100.0" w:type="dxa"/>
+              <w:left w:w="100.0" w:type="dxa"/>
+              <w:bottom w:w="100.0" w:type="dxa"/>
+              <w:right w:w="100.0" w:type="dxa"/>
+            </w:tcMar>
+            <w:vAlign w:val="top"/>
+          </w:tcPr>
+          <w:p>
+            <w:pPr>
+              <w:keepNext w:val="0"/>
+              <w:keepLines w:val="0"/>
+              <w:pageBreakBefore w:val="0"/>
+              <w:widowControl w:val="0"/>
+              <w:pBdr>
+                <w:top w:space="0" w:sz="0" w:val="nil"/>
+                <w:left w:space="0" w:sz="0" w:val="nil"/>
+                <w:bottom w:space="0" w:sz="0" w:val="nil"/>
+                <w:right w:space="0" w:sz="0" w:val="nil"/>
+                <w:between w:space="0" w:sz="0" w:val="nil"/>
+              </w:pBdr>
+              <w:shd w:fill="auto" w:val="clear"/>
+              <w:spacing w:after="0" w:before="0" w:line="240" w:lineRule="auto"/>
+              <w:ind w:left="0" w:right="0" w:firstLine="0"/>
+              <w:jc w:val="left"/>
+              <w:rPr>
+                <w:rFonts w:ascii="Times New Roman" w:cs="Times New Roman" w:eastAsia="Times New Roman" w:hAnsi="Times New Roman"/>
+              </w:rPr>
+            </w:pPr>
+            <w:r>
+              <w:rPr>
+                <w:rFonts w:ascii="Times New Roman" w:cs="Times New Roman" w:eastAsia="Times New Roman" w:hAnsi="Times New Roman"/>
+                <w:rtl w:val="0"/>
+              </w:rPr>
+              <w:t xml:space="preserve">Confirma estado de chip, genera declaración jurada, genera Hoja de liquidación.</w:t>
+            </w:r>
+          </w:p>
+        </w:tc>
+      </w:tr>
+    </w:tbl>
+    <w:p>
+      <w:pPr>
+        <w:ind w:left="2160" w:firstLine="0"/>
+        <w:rPr>
+          <w:rFonts w:ascii="Times New Roman" w:cs="Times New Roman" w:eastAsia="Times New Roman" w:hAnsi="Times New Roman"/>
+        </w:rPr>
+      </w:pPr>
       <w:r>
         <w:rPr>
           <w:rtl w:val="0"/>
@@ -6200,97 +6910,6 @@
         <w:rPr>
           <w:rtl w:val="0"/>
         </w:rPr>
-      </w:r>
-    </w:p>
-    <w:p>
-      <w:pPr>
-        <w:ind w:left="2160" w:firstLine="0"/>
-        <w:rPr/>
-      </w:pPr>
-      <w:r>
-        <w:rPr>
-          <w:rtl w:val="0"/>
-        </w:rPr>
-      </w:r>
-    </w:p>
-    <w:p>
-      <w:pPr>
-        <w:ind w:left="2160" w:firstLine="0"/>
-        <w:rPr/>
-      </w:pPr>
-      <w:r>
-        <w:rPr>
-          <w:rtl w:val="0"/>
-        </w:rPr>
-      </w:r>
-    </w:p>
-    <w:p>
-      <w:pPr>
-        <w:ind w:left="2160" w:firstLine="0"/>
-        <w:rPr/>
-      </w:pPr>
-      <w:r>
-        <w:rPr>
-          <w:rtl w:val="0"/>
-        </w:rPr>
-      </w:r>
-    </w:p>
-    <w:p>
-      <w:pPr>
-        <w:pStyle w:val="Heading2"/>
-        <w:numPr>
-          <w:ilvl w:val="1"/>
-          <w:numId w:val="3"/>
-        </w:numPr>
-        <w:spacing w:after="0" w:afterAutospacing="0"/>
-        <w:ind w:left="1440" w:hanging="360"/>
-        <w:rPr>
-          <w:b w:val="1"/>
-          <w:bCs w:val="1"/>
-          <w:sz w:val="21"/>
-          <w:szCs w:val="21"/>
-        </w:rPr>
-      </w:pPr>
-      <w:bookmarkStart w:colFirst="0" w:colLast="0" w:name="_ljwr94drc49" w:id="42"/>
-      <w:bookmarkEnd w:id="42"/>
-      <w:r>
-        <w:rPr>
-          <w:b w:val="1"/>
-          <w:bCs w:val="1"/>
-          <w:sz w:val="21"/>
-          <w:szCs w:val="21"/>
-          <w:rtl w:val="0"/>
-        </w:rPr>
-        <w:t xml:space="preserve">Requisitos Funcionales</w:t>
-      </w:r>
-    </w:p>
-    <w:p>
-      <w:pPr>
-        <w:pStyle w:val="Heading2"/>
-        <w:numPr>
-          <w:ilvl w:val="1"/>
-          <w:numId w:val="3"/>
-        </w:numPr>
-        <w:spacing w:after="0" w:afterAutospacing="0" w:before="0" w:beforeAutospacing="0"/>
-        <w:ind w:left="1440" w:hanging="360"/>
-        <w:rPr>
-          <w:b w:val="1"/>
-          <w:bCs w:val="1"/>
-          <w:sz w:val="21"/>
-          <w:szCs w:val="21"/>
-        </w:rPr>
-      </w:pPr>
-      <w:bookmarkStart w:colFirst="0" w:colLast="0" w:name="_9i0c8zhcfi73" w:id="43"/>
-      <w:bookmarkEnd w:id="43"/>
-      <w:r>
-        <w:rPr>
-          <w:b w:val="1"/>
-          <w:bCs w:val="1"/>
-          <w:sz w:val="21"/>
-          <w:szCs w:val="21"/>
-          <w:rtl w:val="0"/>
-        </w:rPr>
-        <w:t xml:space="preserve">Modelo de Casos de Uso del Sistema</w:t>
       </w:r>
     </w:p>
     <w:p>
@@ -6300,48 +6919,22 @@
           <w:ilvl w:val="2"/>
           <w:numId w:val="3"/>
         </w:numPr>
-        <w:spacing w:after="0" w:afterAutospacing="0" w:before="0" w:beforeAutospacing="0"/>
         <w:ind w:left="2160" w:hanging="360"/>
         <w:rPr>
+          <w:rFonts w:ascii="Times New Roman" w:cs="Times New Roman" w:eastAsia="Times New Roman" w:hAnsi="Times New Roman"/>
           <w:color w:val="000000"/>
-          <w:sz w:val="21"/>
-          <w:szCs w:val="21"/>
-        </w:rPr>
-      </w:pPr>
-      <w:bookmarkStart w:colFirst="0" w:colLast="0" w:name="_wkj0t2nqjcpq" w:id="44"/>
-      <w:bookmarkEnd w:id="44"/>
-      <w:r>
-        <w:rPr>
+          <w:sz w:val="22"/>
+          <w:szCs w:val="22"/>
+        </w:rPr>
+      </w:pPr>
+      <w:bookmarkStart w:colFirst="0" w:colLast="0" w:name="_haqao8m0d9lq" w:id="45"/>
+      <w:bookmarkEnd w:id="45"/>
+      <w:r>
+        <w:rPr>
+          <w:rFonts w:ascii="Times New Roman" w:cs="Times New Roman" w:eastAsia="Times New Roman" w:hAnsi="Times New Roman"/>
           <w:color w:val="000000"/>
-          <w:sz w:val="21"/>
-          <w:szCs w:val="21"/>
-          <w:rtl w:val="0"/>
-        </w:rPr>
-        <w:t xml:space="preserve">Actores del Sistema</w:t>
-      </w:r>
-    </w:p>
-    <w:p>
-      <w:pPr>
-        <w:pStyle w:val="Heading3"/>
-        <w:numPr>
-          <w:ilvl w:val="2"/>
-          <w:numId w:val="3"/>
-        </w:numPr>
-        <w:spacing w:before="0" w:beforeAutospacing="0"/>
-        <w:ind w:left="2160" w:hanging="360"/>
-        <w:rPr>
-          <w:color w:val="000000"/>
-          <w:sz w:val="21"/>
-          <w:szCs w:val="21"/>
-        </w:rPr>
-      </w:pPr>
-      <w:bookmarkStart w:colFirst="0" w:colLast="0" w:name="_o89passwygko" w:id="45"/>
-      <w:bookmarkEnd w:id="45"/>
-      <w:r>
-        <w:rPr>
-          <w:color w:val="000000"/>
-          <w:sz w:val="21"/>
-          <w:szCs w:val="21"/>
+          <w:sz w:val="22"/>
+          <w:szCs w:val="22"/>
           <w:rtl w:val="0"/>
         </w:rPr>
         <w:t xml:space="preserve">Diagrama general de casos de uso del sistema (MCUS)</w:t>
@@ -6349,21 +6942,26 @@
     </w:p>
     <w:p>
       <w:pPr>
-        <w:ind w:left="2160" w:firstLine="0"/>
-        <w:rPr/>
-      </w:pPr>
-      <w:r>
-        <w:rPr/>
+        <w:ind w:left="0" w:firstLine="0"/>
+        <w:jc w:val="left"/>
+        <w:rPr>
+          <w:rFonts w:ascii="Times New Roman" w:cs="Times New Roman" w:eastAsia="Times New Roman" w:hAnsi="Times New Roman"/>
+        </w:rPr>
+      </w:pPr>
+      <w:r>
+        <w:rPr>
+          <w:rFonts w:ascii="Times New Roman" w:cs="Times New Roman" w:eastAsia="Times New Roman" w:hAnsi="Times New Roman"/>
+        </w:rPr>
         <w:drawing>
           <wp:inline distB="114300" distT="114300" distL="114300" distR="114300">
-            <wp:extent cx="4462463" cy="1423244"/>
+            <wp:extent cx="6328119" cy="3416343"/>
             <wp:effectExtent b="0" l="0" r="0" t="0"/>
-            <wp:docPr id="11" name="image13.jpg"/>
+            <wp:docPr id="14" name="image12.png"/>
             <a:graphic>
               <a:graphicData uri="http://schemas.openxmlformats.org/drawingml/2006/picture">
                 <pic:pic>
                   <pic:nvPicPr>
-                    <pic:cNvPr id="0" name="image13.jpg"/>
+                    <pic:cNvPr id="0" name="image12.png"/>
                     <pic:cNvPicPr preferRelativeResize="0"/>
                   </pic:nvPicPr>
                   <pic:blipFill>
@@ -6376,7 +6974,7 @@
                   <pic:spPr>
                     <a:xfrm>
                       <a:off x="0" y="0"/>
-                      <a:ext cx="4462463" cy="1423244"/>
+                      <a:ext cx="6328119" cy="3416343"/>
                     </a:xfrm>
                     <a:prstGeom prst="rect"/>
                     <a:ln/>
@@ -6395,32 +6993,99 @@
     </w:p>
     <w:p>
       <w:pPr>
+        <w:jc w:val="center"/>
+        <w:rPr>
+          <w:rFonts w:ascii="Times New Roman" w:cs="Times New Roman" w:eastAsia="Times New Roman" w:hAnsi="Times New Roman"/>
+        </w:rPr>
+      </w:pPr>
+      <w:r>
+        <w:rPr>
+          <w:rFonts w:ascii="Times New Roman" w:cs="Times New Roman" w:eastAsia="Times New Roman" w:hAnsi="Times New Roman"/>
+          <w:b w:val="1"/>
+          <w:bCs w:val="1"/>
+          <w:i w:val="1"/>
+          <w:iCs w:val="1"/>
+          <w:rtl w:val="0"/>
+        </w:rPr>
+        <w:t xml:space="preserve">Figura 15</w:t>
+      </w:r>
+      <w:r>
+        <w:rPr>
+          <w:rFonts w:ascii="Times New Roman" w:cs="Times New Roman" w:eastAsia="Times New Roman" w:hAnsi="Times New Roman"/>
+          <w:i w:val="1"/>
+          <w:iCs w:val="1"/>
+          <w:rtl w:val="0"/>
+        </w:rPr>
+        <w:t xml:space="preserve">. Diagrama General de Casos de Uso del Sistema</w:t>
+      </w:r>
+      <w:r>
+        <w:rPr>
+          <w:rtl w:val="0"/>
+        </w:rPr>
+      </w:r>
+    </w:p>
+    <w:p>
+      <w:pPr>
         <w:ind w:left="2160" w:firstLine="0"/>
-        <w:rPr/>
-      </w:pPr>
-      <w:r>
-        <w:rPr>
-          <w:rtl w:val="0"/>
-        </w:rPr>
-      </w:r>
-    </w:p>
-    <w:p>
-      <w:pPr>
-        <w:ind w:left="2160" w:firstLine="0"/>
-        <w:rPr/>
-      </w:pPr>
-      <w:r>
-        <w:rPr/>
+        <w:rPr>
+          <w:rFonts w:ascii="Times New Roman" w:cs="Times New Roman" w:eastAsia="Times New Roman" w:hAnsi="Times New Roman"/>
+        </w:rPr>
+      </w:pPr>
+      <w:r>
+        <w:rPr>
+          <w:rtl w:val="0"/>
+        </w:rPr>
+      </w:r>
+    </w:p>
+    <w:p>
+      <w:pPr>
+        <w:pStyle w:val="Heading3"/>
+        <w:numPr>
+          <w:ilvl w:val="2"/>
+          <w:numId w:val="3"/>
+        </w:numPr>
+        <w:ind w:left="2160" w:hanging="360"/>
+        <w:rPr>
+          <w:rFonts w:ascii="Times New Roman" w:cs="Times New Roman" w:eastAsia="Times New Roman" w:hAnsi="Times New Roman"/>
+          <w:color w:val="000000"/>
+          <w:sz w:val="22"/>
+          <w:szCs w:val="22"/>
+        </w:rPr>
+      </w:pPr>
+      <w:bookmarkStart w:colFirst="0" w:colLast="0" w:name="_gcmrohoxmok" w:id="46"/>
+      <w:bookmarkEnd w:id="46"/>
+      <w:r>
+        <w:rPr>
+          <w:rFonts w:ascii="Times New Roman" w:cs="Times New Roman" w:eastAsia="Times New Roman" w:hAnsi="Times New Roman"/>
+          <w:color w:val="000000"/>
+          <w:sz w:val="22"/>
+          <w:szCs w:val="22"/>
+          <w:rtl w:val="0"/>
+        </w:rPr>
+        <w:t xml:space="preserve">Descripción de los principales casos de uso</w:t>
+      </w:r>
+    </w:p>
+    <w:p>
+      <w:pPr>
+        <w:ind w:left="0" w:firstLine="0"/>
+        <w:rPr>
+          <w:rFonts w:ascii="Times New Roman" w:cs="Times New Roman" w:eastAsia="Times New Roman" w:hAnsi="Times New Roman"/>
+        </w:rPr>
+      </w:pPr>
+      <w:r>
+        <w:rPr>
+          <w:rFonts w:ascii="Times New Roman" w:cs="Times New Roman" w:eastAsia="Times New Roman" w:hAnsi="Times New Roman"/>
+        </w:rPr>
         <w:drawing>
           <wp:inline distB="114300" distT="114300" distL="114300" distR="114300">
-            <wp:extent cx="4979101" cy="2969264"/>
+            <wp:extent cx="6504181" cy="3749087"/>
             <wp:effectExtent b="0" l="0" r="0" t="0"/>
-            <wp:docPr id="14" name="image4.jpg"/>
+            <wp:docPr id="13" name="image11.png"/>
             <a:graphic>
               <a:graphicData uri="http://schemas.openxmlformats.org/drawingml/2006/picture">
                 <pic:pic>
                   <pic:nvPicPr>
-                    <pic:cNvPr id="0" name="image4.jpg"/>
+                    <pic:cNvPr id="0" name="image11.png"/>
                     <pic:cNvPicPr preferRelativeResize="0"/>
                   </pic:nvPicPr>
                   <pic:blipFill>
@@ -6433,7 +7098,7 @@
                   <pic:spPr>
                     <a:xfrm>
                       <a:off x="0" y="0"/>
-                      <a:ext cx="4979101" cy="2969264"/>
+                      <a:ext cx="6504181" cy="3749087"/>
                     </a:xfrm>
                     <a:prstGeom prst="rect"/>
                     <a:ln/>
@@ -6452,21 +7117,95 @@
     </w:p>
     <w:p>
       <w:pPr>
-        <w:ind w:left="2160" w:firstLine="0"/>
+        <w:jc w:val="center"/>
+        <w:rPr>
+          <w:rFonts w:ascii="Times New Roman" w:cs="Times New Roman" w:eastAsia="Times New Roman" w:hAnsi="Times New Roman"/>
+        </w:rPr>
+      </w:pPr>
+      <w:r>
+        <w:rPr>
+          <w:rFonts w:ascii="Times New Roman" w:cs="Times New Roman" w:eastAsia="Times New Roman" w:hAnsi="Times New Roman"/>
+          <w:b w:val="1"/>
+          <w:bCs w:val="1"/>
+          <w:i w:val="1"/>
+          <w:iCs w:val="1"/>
+          <w:rtl w:val="0"/>
+        </w:rPr>
+        <w:t xml:space="preserve">Figura 16</w:t>
+      </w:r>
+      <w:r>
+        <w:rPr>
+          <w:rFonts w:ascii="Times New Roman" w:cs="Times New Roman" w:eastAsia="Times New Roman" w:hAnsi="Times New Roman"/>
+          <w:i w:val="1"/>
+          <w:iCs w:val="1"/>
+          <w:rtl w:val="0"/>
+        </w:rPr>
+        <w:t xml:space="preserve">. Diagrama General de Análisis del MA</w:t>
+      </w:r>
+      <w:r>
+        <w:rPr>
+          <w:rtl w:val="0"/>
+        </w:rPr>
+      </w:r>
+    </w:p>
+    <w:p>
+      <w:pPr>
+        <w:ind w:left="0" w:firstLine="0"/>
+        <w:rPr>
+          <w:rFonts w:ascii="Times New Roman" w:cs="Times New Roman" w:eastAsia="Times New Roman" w:hAnsi="Times New Roman"/>
+        </w:rPr>
+      </w:pPr>
+      <w:r>
+        <w:rPr>
+          <w:rtl w:val="0"/>
+        </w:rPr>
+      </w:r>
+    </w:p>
+    <w:p>
+      <w:pPr>
+        <w:pStyle w:val="Heading3"/>
+        <w:numPr>
+          <w:ilvl w:val="2"/>
+          <w:numId w:val="3"/>
+        </w:numPr>
+        <w:ind w:left="2160" w:hanging="360"/>
+        <w:rPr>
+          <w:rFonts w:ascii="Times New Roman" w:cs="Times New Roman" w:eastAsia="Times New Roman" w:hAnsi="Times New Roman"/>
+          <w:color w:val="000000"/>
+          <w:sz w:val="22"/>
+          <w:szCs w:val="22"/>
+        </w:rPr>
+      </w:pPr>
+      <w:bookmarkStart w:colFirst="0" w:colLast="0" w:name="_u8oruq47tt2q" w:id="47"/>
+      <w:bookmarkEnd w:id="47"/>
+      <w:r>
+        <w:rPr>
+          <w:rFonts w:ascii="Times New Roman" w:cs="Times New Roman" w:eastAsia="Times New Roman" w:hAnsi="Times New Roman"/>
+          <w:color w:val="000000"/>
+          <w:sz w:val="22"/>
+          <w:szCs w:val="22"/>
+          <w:rtl w:val="0"/>
+        </w:rPr>
+        <w:t xml:space="preserve">Casos de uso detallados por paquete</w:t>
+      </w:r>
+    </w:p>
+    <w:p>
+      <w:pPr>
+        <w:ind w:left="0" w:firstLine="0"/>
         <w:rPr/>
       </w:pPr>
       <w:r>
         <w:rPr/>
         <w:drawing>
           <wp:inline distB="114300" distT="114300" distL="114300" distR="114300">
-            <wp:extent cx="3575150" cy="3967163"/>
+            <wp:extent cx="5731200" cy="2590800"/>
             <wp:effectExtent b="0" l="0" r="0" t="0"/>
-            <wp:docPr id="4" name="image1.jpg"/>
+            <wp:docPr id="16" name="image18.png"/>
             <a:graphic>
               <a:graphicData uri="http://schemas.openxmlformats.org/drawingml/2006/picture">
                 <pic:pic>
                   <pic:nvPicPr>
-                    <pic:cNvPr id="0" name="image1.jpg"/>
+                    <pic:cNvPr id="0" name="image18.png"/>
                     <pic:cNvPicPr preferRelativeResize="0"/>
                   </pic:nvPicPr>
                   <pic:blipFill>
@@ -6479,7 +7218,7 @@
                   <pic:spPr>
                     <a:xfrm>
                       <a:off x="0" y="0"/>
-                      <a:ext cx="3575150" cy="3967163"/>
+                      <a:ext cx="5731200" cy="2590800"/>
                     </a:xfrm>
                     <a:prstGeom prst="rect"/>
                     <a:ln/>
@@ -6498,47 +7237,52 @@
     </w:p>
     <w:p>
       <w:pPr>
-        <w:pStyle w:val="Heading3"/>
-        <w:numPr>
-          <w:ilvl w:val="2"/>
-          <w:numId w:val="3"/>
-        </w:numPr>
-        <w:ind w:left="2160" w:hanging="360"/>
-        <w:rPr>
-          <w:color w:val="000000"/>
-          <w:sz w:val="21"/>
-          <w:szCs w:val="21"/>
-        </w:rPr>
-      </w:pPr>
-      <w:bookmarkStart w:colFirst="0" w:colLast="0" w:name="_gcmrohoxmok" w:id="46"/>
-      <w:bookmarkEnd w:id="46"/>
-      <w:r>
-        <w:rPr>
-          <w:color w:val="000000"/>
-          <w:sz w:val="21"/>
-          <w:szCs w:val="21"/>
-          <w:rtl w:val="0"/>
-        </w:rPr>
-        <w:t xml:space="preserve">Descripción de los principales casos de uso</w:t>
-      </w:r>
-    </w:p>
-    <w:p>
-      <w:pPr>
-        <w:ind w:left="2160" w:firstLine="0"/>
+        <w:jc w:val="center"/>
+        <w:rPr/>
+      </w:pPr>
+      <w:r>
+        <w:rPr>
+          <w:rFonts w:ascii="Times New Roman" w:cs="Times New Roman" w:eastAsia="Times New Roman" w:hAnsi="Times New Roman"/>
+          <w:b w:val="1"/>
+          <w:bCs w:val="1"/>
+          <w:i w:val="1"/>
+          <w:iCs w:val="1"/>
+          <w:rtl w:val="0"/>
+        </w:rPr>
+        <w:t xml:space="preserve">Figura 17</w:t>
+      </w:r>
+      <w:r>
+        <w:rPr>
+          <w:rFonts w:ascii="Times New Roman" w:cs="Times New Roman" w:eastAsia="Times New Roman" w:hAnsi="Times New Roman"/>
+          <w:i w:val="1"/>
+          <w:iCs w:val="1"/>
+          <w:rtl w:val="0"/>
+        </w:rPr>
+        <w:t xml:space="preserve">. Diagrama del Proceso de Gestión de Pedidos</w:t>
+      </w:r>
+      <w:r>
+        <w:rPr>
+          <w:rtl w:val="0"/>
+        </w:rPr>
+      </w:r>
+    </w:p>
+    <w:p>
+      <w:pPr>
+        <w:ind w:left="0" w:firstLine="0"/>
         <w:rPr/>
       </w:pPr>
       <w:r>
         <w:rPr/>
         <w:drawing>
           <wp:inline distB="114300" distT="114300" distL="114300" distR="114300">
-            <wp:extent cx="4076700" cy="7296150"/>
+            <wp:extent cx="3990975" cy="3667125"/>
             <wp:effectExtent b="0" l="0" r="0" t="0"/>
-            <wp:docPr id="16" name="image8.jpg"/>
+            <wp:docPr id="3" name="image10.png"/>
             <a:graphic>
               <a:graphicData uri="http://schemas.openxmlformats.org/drawingml/2006/picture">
                 <pic:pic>
                   <pic:nvPicPr>
-                    <pic:cNvPr id="0" name="image8.jpg"/>
+                    <pic:cNvPr id="0" name="image10.png"/>
                     <pic:cNvPicPr preferRelativeResize="0"/>
                   </pic:nvPicPr>
                   <pic:blipFill>
@@ -6551,7 +7295,7 @@
                   <pic:spPr>
                     <a:xfrm>
                       <a:off x="0" y="0"/>
-                      <a:ext cx="4076700" cy="7296150"/>
+                      <a:ext cx="3990975" cy="3667125"/>
                     </a:xfrm>
                     <a:prstGeom prst="rect"/>
                     <a:ln/>
@@ -6570,75 +7314,52 @@
     </w:p>
     <w:p>
       <w:pPr>
-        <w:pStyle w:val="Heading3"/>
-        <w:numPr>
-          <w:ilvl w:val="2"/>
-          <w:numId w:val="3"/>
-        </w:numPr>
-        <w:spacing w:after="0" w:afterAutospacing="0"/>
-        <w:ind w:left="2160" w:hanging="360"/>
-        <w:rPr>
-          <w:color w:val="000000"/>
-          <w:sz w:val="21"/>
-          <w:szCs w:val="21"/>
-        </w:rPr>
-      </w:pPr>
-      <w:bookmarkStart w:colFirst="0" w:colLast="0" w:name="_u8oruq47tt2q" w:id="47"/>
-      <w:bookmarkEnd w:id="47"/>
-      <w:r>
-        <w:rPr>
-          <w:color w:val="000000"/>
-          <w:sz w:val="21"/>
-          <w:szCs w:val="21"/>
-          <w:rtl w:val="0"/>
-        </w:rPr>
-        <w:t xml:space="preserve">Casos de uso detallados por paquete</w:t>
-      </w:r>
-    </w:p>
-    <w:p>
-      <w:pPr>
-        <w:pStyle w:val="Heading3"/>
-        <w:numPr>
-          <w:ilvl w:val="2"/>
-          <w:numId w:val="3"/>
-        </w:numPr>
-        <w:spacing w:before="0" w:beforeAutospacing="0"/>
-        <w:ind w:left="2160" w:hanging="360"/>
-        <w:rPr>
-          <w:color w:val="000000"/>
-          <w:sz w:val="21"/>
-          <w:szCs w:val="21"/>
-        </w:rPr>
-      </w:pPr>
-      <w:bookmarkStart w:colFirst="0" w:colLast="0" w:name="_swmwu55565wb" w:id="48"/>
-      <w:bookmarkEnd w:id="48"/>
-      <w:r>
-        <w:rPr>
-          <w:color w:val="000000"/>
-          <w:sz w:val="21"/>
-          <w:szCs w:val="21"/>
-          <w:rtl w:val="0"/>
-        </w:rPr>
-        <w:t xml:space="preserve">Relación con los requerimientos</w:t>
-      </w:r>
-    </w:p>
-    <w:p>
-      <w:pPr>
-        <w:ind w:left="2160" w:firstLine="0"/>
+        <w:jc w:val="center"/>
+        <w:rPr/>
+      </w:pPr>
+      <w:r>
+        <w:rPr>
+          <w:rFonts w:ascii="Times New Roman" w:cs="Times New Roman" w:eastAsia="Times New Roman" w:hAnsi="Times New Roman"/>
+          <w:b w:val="1"/>
+          <w:bCs w:val="1"/>
+          <w:i w:val="1"/>
+          <w:iCs w:val="1"/>
+          <w:rtl w:val="0"/>
+        </w:rPr>
+        <w:t xml:space="preserve">Figura 18</w:t>
+      </w:r>
+      <w:r>
+        <w:rPr>
+          <w:rFonts w:ascii="Times New Roman" w:cs="Times New Roman" w:eastAsia="Times New Roman" w:hAnsi="Times New Roman"/>
+          <w:i w:val="1"/>
+          <w:iCs w:val="1"/>
+          <w:rtl w:val="0"/>
+        </w:rPr>
+        <w:t xml:space="preserve">. Diagrama del Proceso de Recepción de Pedidos</w:t>
+      </w:r>
+      <w:r>
+        <w:rPr>
+          <w:rtl w:val="0"/>
+        </w:rPr>
+      </w:r>
+    </w:p>
+    <w:p>
+      <w:pPr>
+        <w:ind w:left="0" w:firstLine="0"/>
         <w:rPr/>
       </w:pPr>
       <w:r>
         <w:rPr/>
         <w:drawing>
           <wp:inline distB="114300" distT="114300" distL="114300" distR="114300">
-            <wp:extent cx="4124325" cy="3990975"/>
+            <wp:extent cx="3714750" cy="2647950"/>
             <wp:effectExtent b="0" l="0" r="0" t="0"/>
-            <wp:docPr id="18" name="image17.jpg"/>
+            <wp:docPr id="7" name="image15.png"/>
             <a:graphic>
               <a:graphicData uri="http://schemas.openxmlformats.org/drawingml/2006/picture">
                 <pic:pic>
                   <pic:nvPicPr>
-                    <pic:cNvPr id="0" name="image17.jpg"/>
+                    <pic:cNvPr id="0" name="image15.png"/>
                     <pic:cNvPicPr preferRelativeResize="0"/>
                   </pic:nvPicPr>
                   <pic:blipFill>
@@ -6651,7 +7372,7 @@
                   <pic:spPr>
                     <a:xfrm>
                       <a:off x="0" y="0"/>
-                      <a:ext cx="4124325" cy="3990975"/>
+                      <a:ext cx="3714750" cy="2647950"/>
                     </a:xfrm>
                     <a:prstGeom prst="rect"/>
                     <a:ln/>
@@ -6670,6 +7391,107 @@
     </w:p>
     <w:p>
       <w:pPr>
+        <w:jc w:val="center"/>
+        <w:rPr>
+          <w:rFonts w:ascii="Times New Roman" w:cs="Times New Roman" w:eastAsia="Times New Roman" w:hAnsi="Times New Roman"/>
+          <w:i w:val="1"/>
+          <w:iCs w:val="1"/>
+        </w:rPr>
+      </w:pPr>
+      <w:r>
+        <w:rPr>
+          <w:rFonts w:ascii="Times New Roman" w:cs="Times New Roman" w:eastAsia="Times New Roman" w:hAnsi="Times New Roman"/>
+          <w:b w:val="1"/>
+          <w:bCs w:val="1"/>
+          <w:i w:val="1"/>
+          <w:iCs w:val="1"/>
+          <w:rtl w:val="0"/>
+        </w:rPr>
+        <w:t xml:space="preserve">Figura 19</w:t>
+      </w:r>
+      <w:r>
+        <w:rPr>
+          <w:rFonts w:ascii="Times New Roman" w:cs="Times New Roman" w:eastAsia="Times New Roman" w:hAnsi="Times New Roman"/>
+          <w:i w:val="1"/>
+          <w:iCs w:val="1"/>
+          <w:rtl w:val="0"/>
+        </w:rPr>
+        <w:t xml:space="preserve">. Diagrama del Proceso de Seguridad</w:t>
+      </w:r>
+    </w:p>
+    <w:p>
+      <w:pPr>
+        <w:jc w:val="center"/>
+        <w:rPr>
+          <w:rFonts w:ascii="Times New Roman" w:cs="Times New Roman" w:eastAsia="Times New Roman" w:hAnsi="Times New Roman"/>
+          <w:i w:val="1"/>
+          <w:iCs w:val="1"/>
+        </w:rPr>
+      </w:pPr>
+      <w:r>
+        <w:rPr>
+          <w:rtl w:val="0"/>
+        </w:rPr>
+      </w:r>
+    </w:p>
+    <w:p>
+      <w:pPr>
+        <w:jc w:val="center"/>
+        <w:rPr>
+          <w:rFonts w:ascii="Times New Roman" w:cs="Times New Roman" w:eastAsia="Times New Roman" w:hAnsi="Times New Roman"/>
+          <w:i w:val="1"/>
+          <w:iCs w:val="1"/>
+        </w:rPr>
+      </w:pPr>
+      <w:r>
+        <w:rPr>
+          <w:rtl w:val="0"/>
+        </w:rPr>
+      </w:r>
+    </w:p>
+    <w:p>
+      <w:pPr>
+        <w:pStyle w:val="Heading3"/>
+        <w:numPr>
+          <w:ilvl w:val="2"/>
+          <w:numId w:val="3"/>
+        </w:numPr>
+        <w:ind w:left="2160" w:hanging="360"/>
+        <w:rPr>
+          <w:rFonts w:ascii="Times New Roman" w:cs="Times New Roman" w:eastAsia="Times New Roman" w:hAnsi="Times New Roman"/>
+          <w:color w:val="000000"/>
+          <w:sz w:val="22"/>
+          <w:szCs w:val="22"/>
+        </w:rPr>
+      </w:pPr>
+      <w:bookmarkStart w:colFirst="0" w:colLast="0" w:name="_swmwu55565wb" w:id="48"/>
+      <w:bookmarkEnd w:id="48"/>
+      <w:r>
+        <w:rPr>
+          <w:rFonts w:ascii="Times New Roman" w:cs="Times New Roman" w:eastAsia="Times New Roman" w:hAnsi="Times New Roman"/>
+          <w:color w:val="000000"/>
+          <w:sz w:val="22"/>
+          <w:szCs w:val="22"/>
+          <w:rtl w:val="0"/>
+        </w:rPr>
+        <w:t xml:space="preserve">Relación con los requerimientos</w:t>
+      </w:r>
+    </w:p>
+    <w:p>
+      <w:pPr>
+        <w:ind w:left="2160" w:firstLine="0"/>
+        <w:rPr>
+          <w:rFonts w:ascii="Times New Roman" w:cs="Times New Roman" w:eastAsia="Times New Roman" w:hAnsi="Times New Roman"/>
+        </w:rPr>
+      </w:pPr>
+      <w:r>
+        <w:rPr>
+          <w:rtl w:val="0"/>
+        </w:rPr>
+      </w:r>
+    </w:p>
+    <w:p>
+      <w:pPr>
         <w:pStyle w:val="Heading2"/>
         <w:numPr>
           <w:ilvl w:val="1"/>
@@ -6678,20 +7500,22 @@
         <w:spacing w:after="0" w:afterAutospacing="0"/>
         <w:ind w:left="1440" w:hanging="360"/>
         <w:rPr>
-          <w:b w:val="1"/>
-          <w:bCs w:val="1"/>
-          <w:sz w:val="21"/>
-          <w:szCs w:val="21"/>
+          <w:rFonts w:ascii="Times New Roman" w:cs="Times New Roman" w:eastAsia="Times New Roman" w:hAnsi="Times New Roman"/>
+          <w:b w:val="1"/>
+          <w:bCs w:val="1"/>
+          <w:sz w:val="22"/>
+          <w:szCs w:val="22"/>
         </w:rPr>
       </w:pPr>
       <w:bookmarkStart w:colFirst="0" w:colLast="0" w:name="_ncut0rlbh02r" w:id="49"/>
       <w:bookmarkEnd w:id="49"/>
       <w:r>
         <w:rPr>
-          <w:b w:val="1"/>
-          <w:bCs w:val="1"/>
-          <w:sz w:val="21"/>
-          <w:szCs w:val="21"/>
+          <w:rFonts w:ascii="Times New Roman" w:cs="Times New Roman" w:eastAsia="Times New Roman" w:hAnsi="Times New Roman"/>
+          <w:b w:val="1"/>
+          <w:bCs w:val="1"/>
+          <w:sz w:val="22"/>
+          <w:szCs w:val="22"/>
           <w:rtl w:val="0"/>
         </w:rPr>
         <w:t xml:space="preserve">Modelo de Análisis del Sistema</w:t>
@@ -6707,18 +7531,20 @@
         <w:spacing w:after="0" w:afterAutospacing="0" w:before="0" w:beforeAutospacing="0"/>
         <w:ind w:left="2160" w:hanging="360"/>
         <w:rPr>
+          <w:rFonts w:ascii="Times New Roman" w:cs="Times New Roman" w:eastAsia="Times New Roman" w:hAnsi="Times New Roman"/>
           <w:color w:val="000000"/>
-          <w:sz w:val="21"/>
-          <w:szCs w:val="21"/>
+          <w:sz w:val="22"/>
+          <w:szCs w:val="22"/>
         </w:rPr>
       </w:pPr>
       <w:bookmarkStart w:colFirst="0" w:colLast="0" w:name="_3y78gmispq5t" w:id="50"/>
       <w:bookmarkEnd w:id="50"/>
       <w:r>
         <w:rPr>
+          <w:rFonts w:ascii="Times New Roman" w:cs="Times New Roman" w:eastAsia="Times New Roman" w:hAnsi="Times New Roman"/>
           <w:color w:val="000000"/>
-          <w:sz w:val="21"/>
-          <w:szCs w:val="21"/>
+          <w:sz w:val="22"/>
+          <w:szCs w:val="22"/>
           <w:rtl w:val="0"/>
         </w:rPr>
         <w:t xml:space="preserve">Arquitectura de análisis</w:t>
@@ -6734,18 +7560,20 @@
         <w:spacing w:after="0" w:afterAutospacing="0" w:before="0" w:beforeAutospacing="0"/>
         <w:ind w:left="2160" w:hanging="360"/>
         <w:rPr>
+          <w:rFonts w:ascii="Times New Roman" w:cs="Times New Roman" w:eastAsia="Times New Roman" w:hAnsi="Times New Roman"/>
           <w:color w:val="000000"/>
-          <w:sz w:val="21"/>
-          <w:szCs w:val="21"/>
+          <w:sz w:val="22"/>
+          <w:szCs w:val="22"/>
         </w:rPr>
       </w:pPr>
       <w:bookmarkStart w:colFirst="0" w:colLast="0" w:name="_x4u2u7d58s3r" w:id="51"/>
       <w:bookmarkEnd w:id="51"/>
       <w:r>
         <w:rPr>
+          <w:rFonts w:ascii="Times New Roman" w:cs="Times New Roman" w:eastAsia="Times New Roman" w:hAnsi="Times New Roman"/>
           <w:color w:val="000000"/>
-          <w:sz w:val="21"/>
-          <w:szCs w:val="21"/>
+          <w:sz w:val="22"/>
+          <w:szCs w:val="22"/>
           <w:rtl w:val="0"/>
         </w:rPr>
         <w:t xml:space="preserve">Casos de Uso según análisis</w:t>
@@ -6761,18 +7589,20 @@
         <w:spacing w:after="0" w:afterAutospacing="0" w:before="0" w:beforeAutospacing="0"/>
         <w:ind w:left="2160" w:hanging="360"/>
         <w:rPr>
+          <w:rFonts w:ascii="Times New Roman" w:cs="Times New Roman" w:eastAsia="Times New Roman" w:hAnsi="Times New Roman"/>
           <w:color w:val="000000"/>
-          <w:sz w:val="21"/>
-          <w:szCs w:val="21"/>
+          <w:sz w:val="22"/>
+          <w:szCs w:val="22"/>
         </w:rPr>
       </w:pPr>
       <w:bookmarkStart w:colFirst="0" w:colLast="0" w:name="_8jcy07q8z5in" w:id="52"/>
       <w:bookmarkEnd w:id="52"/>
       <w:r>
         <w:rPr>
+          <w:rFonts w:ascii="Times New Roman" w:cs="Times New Roman" w:eastAsia="Times New Roman" w:hAnsi="Times New Roman"/>
           <w:color w:val="000000"/>
-          <w:sz w:val="21"/>
-          <w:szCs w:val="21"/>
+          <w:sz w:val="22"/>
+          <w:szCs w:val="22"/>
           <w:rtl w:val="0"/>
         </w:rPr>
         <w:t xml:space="preserve">Especificaciones de Casos de uso</w:t>
@@ -6788,18 +7618,20 @@
         <w:spacing w:after="0" w:afterAutospacing="0" w:before="0" w:beforeAutospacing="0"/>
         <w:ind w:left="2160" w:hanging="360"/>
         <w:rPr>
+          <w:rFonts w:ascii="Times New Roman" w:cs="Times New Roman" w:eastAsia="Times New Roman" w:hAnsi="Times New Roman"/>
           <w:color w:val="000000"/>
-          <w:sz w:val="21"/>
-          <w:szCs w:val="21"/>
+          <w:sz w:val="22"/>
+          <w:szCs w:val="22"/>
         </w:rPr>
       </w:pPr>
       <w:bookmarkStart w:colFirst="0" w:colLast="0" w:name="_rr2k0y2rup7b" w:id="53"/>
       <w:bookmarkEnd w:id="53"/>
       <w:r>
         <w:rPr>
+          <w:rFonts w:ascii="Times New Roman" w:cs="Times New Roman" w:eastAsia="Times New Roman" w:hAnsi="Times New Roman"/>
           <w:color w:val="000000"/>
-          <w:sz w:val="21"/>
-          <w:szCs w:val="21"/>
+          <w:sz w:val="22"/>
+          <w:szCs w:val="22"/>
           <w:rtl w:val="0"/>
         </w:rPr>
         <w:t xml:space="preserve">Modelo de Distribución</w:t>
@@ -6815,20 +7647,22 @@
         <w:spacing w:after="0" w:afterAutospacing="0" w:before="0" w:beforeAutospacing="0"/>
         <w:ind w:left="1440" w:hanging="360"/>
         <w:rPr>
-          <w:b w:val="1"/>
-          <w:bCs w:val="1"/>
-          <w:sz w:val="21"/>
-          <w:szCs w:val="21"/>
+          <w:rFonts w:ascii="Times New Roman" w:cs="Times New Roman" w:eastAsia="Times New Roman" w:hAnsi="Times New Roman"/>
+          <w:b w:val="1"/>
+          <w:bCs w:val="1"/>
+          <w:sz w:val="22"/>
+          <w:szCs w:val="22"/>
         </w:rPr>
       </w:pPr>
       <w:bookmarkStart w:colFirst="0" w:colLast="0" w:name="_n20rpb8x5s3u" w:id="54"/>
       <w:bookmarkEnd w:id="54"/>
       <w:r>
         <w:rPr>
-          <w:b w:val="1"/>
-          <w:bCs w:val="1"/>
-          <w:sz w:val="21"/>
-          <w:szCs w:val="21"/>
+          <w:rFonts w:ascii="Times New Roman" w:cs="Times New Roman" w:eastAsia="Times New Roman" w:hAnsi="Times New Roman"/>
+          <w:b w:val="1"/>
+          <w:bCs w:val="1"/>
+          <w:sz w:val="22"/>
+          <w:szCs w:val="22"/>
           <w:rtl w:val="0"/>
         </w:rPr>
         <w:t xml:space="preserve">Modelo de Datos del Sistema </w:t>
@@ -6844,18 +7678,20 @@
         <w:spacing w:after="0" w:afterAutospacing="0" w:before="0" w:beforeAutospacing="0"/>
         <w:ind w:left="2160" w:hanging="360"/>
         <w:rPr>
+          <w:rFonts w:ascii="Times New Roman" w:cs="Times New Roman" w:eastAsia="Times New Roman" w:hAnsi="Times New Roman"/>
           <w:color w:val="000000"/>
-          <w:sz w:val="21"/>
-          <w:szCs w:val="21"/>
+          <w:sz w:val="22"/>
+          <w:szCs w:val="22"/>
         </w:rPr>
       </w:pPr>
       <w:bookmarkStart w:colFirst="0" w:colLast="0" w:name="_nn9pd8o6w8k0" w:id="55"/>
       <w:bookmarkEnd w:id="55"/>
       <w:r>
         <w:rPr>
+          <w:rFonts w:ascii="Times New Roman" w:cs="Times New Roman" w:eastAsia="Times New Roman" w:hAnsi="Times New Roman"/>
           <w:color w:val="000000"/>
-          <w:sz w:val="21"/>
-          <w:szCs w:val="21"/>
+          <w:sz w:val="22"/>
+          <w:szCs w:val="22"/>
           <w:rtl w:val="0"/>
         </w:rPr>
         <w:t xml:space="preserve">Modelo conceptual</w:t>
@@ -6871,18 +7707,20 @@
         <w:spacing w:after="0" w:afterAutospacing="0" w:before="0" w:beforeAutospacing="0"/>
         <w:ind w:left="2160" w:hanging="360"/>
         <w:rPr>
+          <w:rFonts w:ascii="Times New Roman" w:cs="Times New Roman" w:eastAsia="Times New Roman" w:hAnsi="Times New Roman"/>
           <w:color w:val="000000"/>
-          <w:sz w:val="21"/>
-          <w:szCs w:val="21"/>
+          <w:sz w:val="22"/>
+          <w:szCs w:val="22"/>
         </w:rPr>
       </w:pPr>
       <w:bookmarkStart w:colFirst="0" w:colLast="0" w:name="_x2dxkwcatd3" w:id="56"/>
       <w:bookmarkEnd w:id="56"/>
       <w:r>
         <w:rPr>
+          <w:rFonts w:ascii="Times New Roman" w:cs="Times New Roman" w:eastAsia="Times New Roman" w:hAnsi="Times New Roman"/>
           <w:color w:val="000000"/>
-          <w:sz w:val="21"/>
-          <w:szCs w:val="21"/>
+          <w:sz w:val="22"/>
+          <w:szCs w:val="22"/>
           <w:rtl w:val="0"/>
         </w:rPr>
         <w:t xml:space="preserve">Modelo lógico</w:t>
@@ -6898,18 +7736,20 @@
         <w:spacing w:before="0" w:beforeAutospacing="0"/>
         <w:ind w:left="2160" w:hanging="360"/>
         <w:rPr>
+          <w:rFonts w:ascii="Times New Roman" w:cs="Times New Roman" w:eastAsia="Times New Roman" w:hAnsi="Times New Roman"/>
           <w:color w:val="000000"/>
-          <w:sz w:val="21"/>
-          <w:szCs w:val="21"/>
+          <w:sz w:val="22"/>
+          <w:szCs w:val="22"/>
         </w:rPr>
       </w:pPr>
       <w:bookmarkStart w:colFirst="0" w:colLast="0" w:name="_vocrs2s2r96x" w:id="57"/>
       <w:bookmarkEnd w:id="57"/>
       <w:r>
         <w:rPr>
+          <w:rFonts w:ascii="Times New Roman" w:cs="Times New Roman" w:eastAsia="Times New Roman" w:hAnsi="Times New Roman"/>
           <w:color w:val="000000"/>
-          <w:sz w:val="21"/>
-          <w:szCs w:val="21"/>
+          <w:sz w:val="22"/>
+          <w:szCs w:val="22"/>
           <w:rtl w:val="0"/>
         </w:rPr>
         <w:t xml:space="preserve">Modelo físico</w:t>
@@ -7874,6 +8714,13 @@
         <w:bottom w:w="0.0" w:type="dxa"/>
         <w:right w:w="108.0" w:type="dxa"/>
       </w:tblCellMar>
+    </w:tblPr>
+  </w:style>
+  <w:style w:type="table" w:styleId="Table2">
+    <w:basedOn w:val="TableNormal"/>
+    <w:tblPr>
+      <w:tblStyleRowBandSize w:val="1"/>
+      <w:tblStyleColBandSize w:val="1"/>
     </w:tblPr>
   </w:style>
 </w:styles>

</xml_diff>